<commit_message>
Ste gecloned, documenten afgwerkt en aan project gewerkt.
</commit_message>
<xml_diff>
--- a/Documentatie/Kerntaak-2/2.1.4_Procedure-voor-aanleveren-van-gegevens/2017-04-20_Procedure-voor-aanleveren-van-gegevens_V1.docx
+++ b/Documentatie/Kerntaak-2/2.1.4_Procedure-voor-aanleveren-van-gegevens/2017-04-20_Procedure-voor-aanleveren-van-gegevens_V1.docx
@@ -1,6 +1,6 @@
 
 <file path=word/document.xml><?xml version="1.0" encoding="utf-8"?>
-<w:document xmlns:wpc="http://schemas.microsoft.com/office/word/2010/wordprocessingCanvas" xmlns:mc="http://schemas.openxmlformats.org/markup-compatibility/2006" xmlns:o="urn:schemas-microsoft-com:office:office" xmlns:r="http://schemas.openxmlformats.org/officeDocument/2006/relationships" xmlns:m="http://schemas.openxmlformats.org/officeDocument/2006/math" xmlns:v="urn:schemas-microsoft-com:vml" xmlns:wp14="http://schemas.microsoft.com/office/word/2010/wordprocessingDrawing" xmlns:wp="http://schemas.openxmlformats.org/drawingml/2006/wordprocessingDrawing" xmlns:w10="urn:schemas-microsoft-com:office:word" xmlns:w="http://schemas.openxmlformats.org/wordprocessingml/2006/main" xmlns:w14="http://schemas.microsoft.com/office/word/2010/wordml" xmlns:w15="http://schemas.microsoft.com/office/word/2012/wordml" xmlns:wpg="http://schemas.microsoft.com/office/word/2010/wordprocessingGroup" xmlns:wpi="http://schemas.microsoft.com/office/word/2010/wordprocessingInk" xmlns:wne="http://schemas.microsoft.com/office/word/2006/wordml" xmlns:wps="http://schemas.microsoft.com/office/word/2010/wordprocessingShape" mc:Ignorable="w14 w15 wp14">
+<w:document xmlns:wpc="http://schemas.microsoft.com/office/word/2010/wordprocessingCanvas" xmlns:cx="http://schemas.microsoft.com/office/drawing/2014/chartex" xmlns:cx1="http://schemas.microsoft.com/office/drawing/2015/9/8/chartex" xmlns:cx2="http://schemas.microsoft.com/office/drawing/2015/10/21/chartex" xmlns:cx3="http://schemas.microsoft.com/office/drawing/2016/5/9/chartex" xmlns:cx4="http://schemas.microsoft.com/office/drawing/2016/5/10/chartex" xmlns:cx5="http://schemas.microsoft.com/office/drawing/2016/5/11/chartex" xmlns:mc="http://schemas.openxmlformats.org/markup-compatibility/2006" xmlns:o="urn:schemas-microsoft-com:office:office" xmlns:r="http://schemas.openxmlformats.org/officeDocument/2006/relationships" xmlns:m="http://schemas.openxmlformats.org/officeDocument/2006/math" xmlns:v="urn:schemas-microsoft-com:vml" xmlns:wp14="http://schemas.microsoft.com/office/word/2010/wordprocessingDrawing" xmlns:wp="http://schemas.openxmlformats.org/drawingml/2006/wordprocessingDrawing" xmlns:w10="urn:schemas-microsoft-com:office:word" xmlns:w="http://schemas.openxmlformats.org/wordprocessingml/2006/main" xmlns:w14="http://schemas.microsoft.com/office/word/2010/wordml" xmlns:w15="http://schemas.microsoft.com/office/word/2012/wordml" xmlns:w16se="http://schemas.microsoft.com/office/word/2015/wordml/symex" xmlns:wpg="http://schemas.microsoft.com/office/word/2010/wordprocessingGroup" xmlns:wpi="http://schemas.microsoft.com/office/word/2010/wordprocessingInk" xmlns:wne="http://schemas.microsoft.com/office/word/2006/wordml" xmlns:wps="http://schemas.microsoft.com/office/word/2010/wordprocessingShape" mc:Ignorable="w14 w15 w16se wp14">
   <w:body>
     <w:sdt>
       <w:sdtPr>
@@ -17,7 +17,7 @@
           <w:r>
             <w:rPr>
               <w:noProof/>
-              <w:lang w:eastAsia="nl-NL"/>
+              <w:lang w:val="en-GB" w:eastAsia="en-GB"/>
             </w:rPr>
             <mc:AlternateContent>
               <mc:Choice Requires="wps">
@@ -85,8 +85,6 @@
                                   </w:rPr>
                                   <w:t>20</w:t>
                                 </w:r>
-                                <w:bookmarkStart w:id="0" w:name="_GoBack"/>
-                                <w:bookmarkEnd w:id="0"/>
                                 <w:r>
                                   <w:rPr>
                                     <w:lang w:val="en-US"/>
@@ -272,7 +270,7 @@
           <w:r>
             <w:rPr>
               <w:noProof/>
-              <w:lang w:eastAsia="nl-NL"/>
+              <w:lang w:val="en-GB" w:eastAsia="en-GB"/>
             </w:rPr>
             <mc:AlternateContent>
               <mc:Choice Requires="wps">
@@ -326,7 +324,7 @@
                             <w:txbxContent>
                               <w:p>
                                 <w:pPr>
-                                  <w:pStyle w:val="NoSpacing"/>
+                                  <w:pStyle w:val="Geenafstand"/>
                                   <w:spacing w:before="40" w:after="560" w:line="216" w:lineRule="auto"/>
                                   <w:rPr>
                                     <w:color w:val="5B9BD5" w:themeColor="accent1"/>
@@ -400,7 +398,7 @@
                                 <w:sdtContent>
                                   <w:p>
                                     <w:pPr>
-                                      <w:pStyle w:val="NoSpacing"/>
+                                      <w:pStyle w:val="Geenafstand"/>
                                       <w:spacing w:before="40" w:after="40"/>
                                       <w:rPr>
                                         <w:caps/>
@@ -440,7 +438,7 @@
                                 <w:sdtContent>
                                   <w:p>
                                     <w:pPr>
-                                      <w:pStyle w:val="NoSpacing"/>
+                                      <w:pStyle w:val="Geenafstand"/>
                                       <w:spacing w:before="80" w:after="40"/>
                                       <w:rPr>
                                         <w:caps/>
@@ -634,7 +632,7 @@
           <w:r>
             <w:rPr>
               <w:noProof/>
-              <w:lang w:eastAsia="nl-NL"/>
+              <w:lang w:val="en-GB" w:eastAsia="en-GB"/>
             </w:rPr>
             <mc:AlternateContent>
               <mc:Choice Requires="wps">
@@ -720,7 +718,7 @@
                                 <w:sdtContent>
                                   <w:p>
                                     <w:pPr>
-                                      <w:pStyle w:val="NoSpacing"/>
+                                      <w:pStyle w:val="Geenafstand"/>
                                       <w:jc w:val="right"/>
                                       <w:rPr>
                                         <w:color w:val="FFFFFF" w:themeColor="background1"/>
@@ -842,7 +840,7 @@
       <w:sdtContent>
         <w:p>
           <w:pPr>
-            <w:pStyle w:val="TOCHeading"/>
+            <w:pStyle w:val="Kopvaninhoudsopgave"/>
           </w:pPr>
           <w:r>
             <w:rPr>
@@ -853,14 +851,14 @@
         </w:p>
         <w:p>
           <w:pPr>
-            <w:pStyle w:val="TOC1"/>
+            <w:pStyle w:val="Inhopg1"/>
             <w:tabs>
               <w:tab w:val="right" w:leader="dot" w:pos="9062"/>
             </w:tabs>
             <w:rPr>
               <w:rFonts w:cstheme="minorBidi"/>
               <w:noProof/>
-              <w:lang w:val="nl-NL" w:eastAsia="nl-NL"/>
+              <w:lang w:val="en-GB" w:eastAsia="en-GB"/>
             </w:rPr>
           </w:pPr>
           <w:r>
@@ -872,7 +870,7 @@
           <w:r>
             <w:fldChar w:fldCharType="separate"/>
           </w:r>
-          <w:hyperlink w:anchor="_Toc480376814" w:history="1">
+          <w:hyperlink w:anchor="_Toc480713564" w:history="1">
             <w:r>
               <w:rPr>
                 <w:rStyle w:val="Hyperlink"/>
@@ -899,7 +897,7 @@
                 <w:noProof/>
                 <w:webHidden/>
               </w:rPr>
-              <w:instrText xml:space="preserve"> PAGEREF _Toc480376814 \h </w:instrText>
+              <w:instrText xml:space="preserve"> PAGEREF _Toc480713564 \h </w:instrText>
             </w:r>
             <w:r>
               <w:rPr>
@@ -932,17 +930,17 @@
         </w:p>
         <w:p>
           <w:pPr>
-            <w:pStyle w:val="TOC1"/>
+            <w:pStyle w:val="Inhopg1"/>
             <w:tabs>
               <w:tab w:val="right" w:leader="dot" w:pos="9062"/>
             </w:tabs>
             <w:rPr>
               <w:rFonts w:cstheme="minorBidi"/>
               <w:noProof/>
-              <w:lang w:val="nl-NL" w:eastAsia="nl-NL"/>
+              <w:lang w:val="en-GB" w:eastAsia="en-GB"/>
             </w:rPr>
           </w:pPr>
-          <w:hyperlink w:anchor="_Toc480376815" w:history="1">
+          <w:hyperlink w:anchor="_Toc480713565" w:history="1">
             <w:r>
               <w:rPr>
                 <w:rStyle w:val="Hyperlink"/>
@@ -969,7 +967,7 @@
                 <w:noProof/>
                 <w:webHidden/>
               </w:rPr>
-              <w:instrText xml:space="preserve"> PAGEREF _Toc480376815 \h </w:instrText>
+              <w:instrText xml:space="preserve"> PAGEREF _Toc480713565 \h </w:instrText>
             </w:r>
             <w:r>
               <w:rPr>
@@ -1002,17 +1000,17 @@
         </w:p>
         <w:p>
           <w:pPr>
-            <w:pStyle w:val="TOC2"/>
+            <w:pStyle w:val="Inhopg2"/>
             <w:tabs>
               <w:tab w:val="right" w:leader="dot" w:pos="9062"/>
             </w:tabs>
             <w:rPr>
               <w:rFonts w:cstheme="minorBidi"/>
               <w:noProof/>
-              <w:lang w:val="nl-NL" w:eastAsia="nl-NL"/>
+              <w:lang w:val="en-GB" w:eastAsia="en-GB"/>
             </w:rPr>
           </w:pPr>
-          <w:hyperlink w:anchor="_Toc480376816" w:history="1">
+          <w:hyperlink w:anchor="_Toc480713566" w:history="1">
             <w:r>
               <w:rPr>
                 <w:rStyle w:val="Hyperlink"/>
@@ -1039,7 +1037,7 @@
                 <w:noProof/>
                 <w:webHidden/>
               </w:rPr>
-              <w:instrText xml:space="preserve"> PAGEREF _Toc480376816 \h </w:instrText>
+              <w:instrText xml:space="preserve"> PAGEREF _Toc480713566 \h </w:instrText>
             </w:r>
             <w:r>
               <w:rPr>
@@ -1072,17 +1070,17 @@
         </w:p>
         <w:p>
           <w:pPr>
-            <w:pStyle w:val="TOC2"/>
+            <w:pStyle w:val="Inhopg2"/>
             <w:tabs>
               <w:tab w:val="right" w:leader="dot" w:pos="9062"/>
             </w:tabs>
             <w:rPr>
               <w:rFonts w:cstheme="minorBidi"/>
               <w:noProof/>
-              <w:lang w:val="nl-NL" w:eastAsia="nl-NL"/>
+              <w:lang w:val="en-GB" w:eastAsia="en-GB"/>
             </w:rPr>
           </w:pPr>
-          <w:hyperlink w:anchor="_Toc480376817" w:history="1">
+          <w:hyperlink w:anchor="_Toc480713567" w:history="1">
             <w:r>
               <w:rPr>
                 <w:rStyle w:val="Hyperlink"/>
@@ -1109,7 +1107,7 @@
                 <w:noProof/>
                 <w:webHidden/>
               </w:rPr>
-              <w:instrText xml:space="preserve"> PAGEREF _Toc480376817 \h </w:instrText>
+              <w:instrText xml:space="preserve"> PAGEREF _Toc480713567 \h </w:instrText>
             </w:r>
             <w:r>
               <w:rPr>
@@ -1142,17 +1140,17 @@
         </w:p>
         <w:p>
           <w:pPr>
-            <w:pStyle w:val="TOC1"/>
+            <w:pStyle w:val="Inhopg1"/>
             <w:tabs>
               <w:tab w:val="right" w:leader="dot" w:pos="9062"/>
             </w:tabs>
             <w:rPr>
               <w:rFonts w:cstheme="minorBidi"/>
               <w:noProof/>
-              <w:lang w:val="nl-NL" w:eastAsia="nl-NL"/>
+              <w:lang w:val="en-GB" w:eastAsia="en-GB"/>
             </w:rPr>
           </w:pPr>
-          <w:hyperlink w:anchor="_Toc480376818" w:history="1">
+          <w:hyperlink w:anchor="_Toc480713568" w:history="1">
             <w:r>
               <w:rPr>
                 <w:rStyle w:val="Hyperlink"/>
@@ -1179,7 +1177,7 @@
                 <w:noProof/>
                 <w:webHidden/>
               </w:rPr>
-              <w:instrText xml:space="preserve"> PAGEREF _Toc480376818 \h </w:instrText>
+              <w:instrText xml:space="preserve"> PAGEREF _Toc480713568 \h </w:instrText>
             </w:r>
             <w:r>
               <w:rPr>
@@ -1226,17 +1224,19 @@
       <w:r>
         <w:br w:type="page"/>
       </w:r>
+      <w:bookmarkStart w:id="0" w:name="_GoBack"/>
+      <w:bookmarkEnd w:id="0"/>
     </w:p>
     <w:p>
       <w:pPr>
-        <w:pStyle w:val="Heading1"/>
+        <w:pStyle w:val="Kop1"/>
       </w:pPr>
-      <w:bookmarkStart w:id="2" w:name="_Toc480376814"/>
+      <w:bookmarkStart w:id="1" w:name="_Toc480713564"/>
       <w:r>
         <w:lastRenderedPageBreak/>
         <w:t>Inleiding</w:t>
       </w:r>
-      <w:bookmarkEnd w:id="2"/>
+      <w:bookmarkEnd w:id="1"/>
     </w:p>
     <w:p>
       <w:r>
@@ -1250,16 +1250,16 @@
     </w:p>
     <w:p>
       <w:pPr>
-        <w:pStyle w:val="Heading1"/>
+        <w:pStyle w:val="Kop1"/>
       </w:pPr>
-      <w:bookmarkStart w:id="3" w:name="_Toc480269207"/>
-      <w:bookmarkStart w:id="4" w:name="_Toc480376815"/>
+      <w:bookmarkStart w:id="2" w:name="_Toc480269207"/>
+      <w:bookmarkStart w:id="3" w:name="_Toc480713565"/>
       <w:r>
         <w:lastRenderedPageBreak/>
         <w:t>Aanleveren van gegevens</w:t>
       </w:r>
+      <w:bookmarkEnd w:id="2"/>
       <w:bookmarkEnd w:id="3"/>
-      <w:bookmarkEnd w:id="4"/>
     </w:p>
     <w:p>
       <w:r>
@@ -1276,9 +1276,9 @@
     </w:p>
     <w:p>
       <w:pPr>
-        <w:pStyle w:val="Heading2"/>
+        <w:pStyle w:val="Kop2"/>
       </w:pPr>
-      <w:bookmarkStart w:id="5" w:name="_Toc480376816"/>
+      <w:bookmarkStart w:id="4" w:name="_Toc480713566"/>
       <w:r>
         <w:t xml:space="preserve">Titels, afbeeldingen, teksten en </w:t>
       </w:r>
@@ -1288,11 +1288,11 @@
         </w:rPr>
         <w:t>footers</w:t>
       </w:r>
-      <w:bookmarkEnd w:id="5"/>
+      <w:bookmarkEnd w:id="4"/>
     </w:p>
     <w:p>
       <w:pPr>
-        <w:pStyle w:val="ListParagraph"/>
+        <w:pStyle w:val="Lijstalinea"/>
         <w:numPr>
           <w:ilvl w:val="0"/>
           <w:numId w:val="2"/>
@@ -1305,7 +1305,7 @@
     </w:p>
     <w:p>
       <w:pPr>
-        <w:pStyle w:val="ListParagraph"/>
+        <w:pStyle w:val="Lijstalinea"/>
         <w:numPr>
           <w:ilvl w:val="0"/>
           <w:numId w:val="2"/>
@@ -1318,7 +1318,7 @@
     </w:p>
     <w:p>
       <w:pPr>
-        <w:pStyle w:val="ListParagraph"/>
+        <w:pStyle w:val="Lijstalinea"/>
         <w:numPr>
           <w:ilvl w:val="0"/>
           <w:numId w:val="2"/>
@@ -1331,7 +1331,7 @@
     </w:p>
     <w:p>
       <w:pPr>
-        <w:pStyle w:val="ListParagraph"/>
+        <w:pStyle w:val="Lijstalinea"/>
         <w:numPr>
           <w:ilvl w:val="0"/>
           <w:numId w:val="2"/>
@@ -1344,7 +1344,7 @@
     </w:p>
     <w:p>
       <w:pPr>
-        <w:pStyle w:val="ListParagraph"/>
+        <w:pStyle w:val="Lijstalinea"/>
         <w:numPr>
           <w:ilvl w:val="0"/>
           <w:numId w:val="2"/>
@@ -1366,7 +1366,7 @@
     </w:p>
     <w:p>
       <w:pPr>
-        <w:pStyle w:val="ListParagraph"/>
+        <w:pStyle w:val="Lijstalinea"/>
         <w:numPr>
           <w:ilvl w:val="0"/>
           <w:numId w:val="2"/>
@@ -1380,26 +1380,28 @@
     <w:p/>
     <w:p>
       <w:pPr>
-        <w:pStyle w:val="Heading2"/>
+        <w:pStyle w:val="Kop2"/>
       </w:pPr>
-      <w:bookmarkStart w:id="6" w:name="_Toc480376817"/>
+      <w:bookmarkStart w:id="5" w:name="_Toc480713567"/>
       <w:r>
         <w:t>Flowchart</w:t>
       </w:r>
-      <w:bookmarkEnd w:id="6"/>
+      <w:bookmarkEnd w:id="5"/>
     </w:p>
     <w:p>
       <w:pPr>
-        <w:pStyle w:val="ListParagraph"/>
+        <w:pStyle w:val="Lijstalinea"/>
         <w:numPr>
           <w:ilvl w:val="0"/>
           <w:numId w:val="2"/>
         </w:numPr>
         <w:spacing w:line="256" w:lineRule="auto"/>
       </w:pPr>
-      <w:proofErr w:type="gramStart"/>
-      <w:r>
-        <w:t>maak een “.</w:t>
+      <w:r>
+        <w:t>Maak</w:t>
+      </w:r>
+      <w:r>
+        <w:t xml:space="preserve"> een “.</w:t>
       </w:r>
       <w:proofErr w:type="spellStart"/>
       <w:r>
@@ -1409,11 +1411,10 @@
       <w:r>
         <w:t>” bestand aan.</w:t>
       </w:r>
-      <w:proofErr w:type="gramEnd"/>
     </w:p>
     <w:p>
       <w:pPr>
-        <w:pStyle w:val="ListParagraph"/>
+        <w:pStyle w:val="Lijstalinea"/>
         <w:numPr>
           <w:ilvl w:val="0"/>
           <w:numId w:val="2"/>
@@ -1426,7 +1427,7 @@
     </w:p>
     <w:p>
       <w:pPr>
-        <w:pStyle w:val="ListParagraph"/>
+        <w:pStyle w:val="Lijstalinea"/>
         <w:numPr>
           <w:ilvl w:val="0"/>
           <w:numId w:val="2"/>
@@ -1439,7 +1440,7 @@
     </w:p>
     <w:p>
       <w:pPr>
-        <w:pStyle w:val="ListParagraph"/>
+        <w:pStyle w:val="Lijstalinea"/>
         <w:numPr>
           <w:ilvl w:val="0"/>
           <w:numId w:val="2"/>
@@ -1452,12 +1453,12 @@
     </w:p>
     <w:p>
       <w:pPr>
-        <w:pStyle w:val="ListParagraph"/>
+        <w:pStyle w:val="Lijstalinea"/>
       </w:pPr>
     </w:p>
     <w:p>
       <w:pPr>
-        <w:pStyle w:val="ListParagraph"/>
+        <w:pStyle w:val="Lijstalinea"/>
       </w:pPr>
       <w:r>
         <w:t>Stuur beide bestanden naar Santino en Tarik via de mail.</w:t>
@@ -1465,22 +1466,22 @@
     </w:p>
     <w:p>
       <w:pPr>
-        <w:pStyle w:val="ListParagraph"/>
+        <w:pStyle w:val="Lijstalinea"/>
       </w:pPr>
     </w:p>
     <w:p/>
     <w:p/>
     <w:p>
       <w:pPr>
-        <w:pStyle w:val="Heading1"/>
+        <w:pStyle w:val="Kop1"/>
       </w:pPr>
-      <w:bookmarkStart w:id="7" w:name="_Toc480269208"/>
-      <w:bookmarkStart w:id="8" w:name="_Toc480376818"/>
+      <w:bookmarkStart w:id="6" w:name="_Toc480269208"/>
+      <w:bookmarkStart w:id="7" w:name="_Toc480713568"/>
       <w:r>
         <w:t>Klantgegevens</w:t>
       </w:r>
+      <w:bookmarkEnd w:id="6"/>
       <w:bookmarkEnd w:id="7"/>
-      <w:bookmarkEnd w:id="8"/>
     </w:p>
     <w:p>
       <w:r>
@@ -1491,7 +1492,7 @@
       </w:r>
       <w:r>
         <w:rPr>
-          <w:rStyle w:val="Heading1Char"/>
+          <w:rStyle w:val="Kop1Char"/>
         </w:rPr>
         <w:lastRenderedPageBreak/>
         <w:t>Revisie</w:t>
@@ -1504,7 +1505,7 @@
     </w:p>
     <w:tbl>
       <w:tblPr>
-        <w:tblStyle w:val="MediumShading2-Accent5"/>
+        <w:tblStyle w:val="Gemiddeldearcering2-accent5"/>
         <w:tblW w:w="5000" w:type="pct"/>
         <w:tblInd w:w="0" w:type="dxa"/>
         <w:tblLook w:val="0660" w:firstRow="1" w:lastRow="1" w:firstColumn="0" w:lastColumn="0" w:noHBand="1" w:noVBand="1"/>
@@ -1920,7 +1921,7 @@
     </w:tbl>
     <w:p>
       <w:pPr>
-        <w:pStyle w:val="Heading1"/>
+        <w:pStyle w:val="Kop1"/>
       </w:pPr>
       <w:r>
         <w:t xml:space="preserve"> </w:t>
@@ -1940,7 +1941,7 @@
 </file>
 
 <file path=word/endnotes.xml><?xml version="1.0" encoding="utf-8"?>
-<w:endnotes xmlns:wpc="http://schemas.microsoft.com/office/word/2010/wordprocessingCanvas" xmlns:mc="http://schemas.openxmlformats.org/markup-compatibility/2006" xmlns:o="urn:schemas-microsoft-com:office:office" xmlns:r="http://schemas.openxmlformats.org/officeDocument/2006/relationships" xmlns:m="http://schemas.openxmlformats.org/officeDocument/2006/math" xmlns:v="urn:schemas-microsoft-com:vml" xmlns:wp14="http://schemas.microsoft.com/office/word/2010/wordprocessingDrawing" xmlns:wp="http://schemas.openxmlformats.org/drawingml/2006/wordprocessingDrawing" xmlns:w10="urn:schemas-microsoft-com:office:word" xmlns:w="http://schemas.openxmlformats.org/wordprocessingml/2006/main" xmlns:w14="http://schemas.microsoft.com/office/word/2010/wordml" xmlns:w15="http://schemas.microsoft.com/office/word/2012/wordml" xmlns:wpg="http://schemas.microsoft.com/office/word/2010/wordprocessingGroup" xmlns:wpi="http://schemas.microsoft.com/office/word/2010/wordprocessingInk" xmlns:wne="http://schemas.microsoft.com/office/word/2006/wordml" xmlns:wps="http://schemas.microsoft.com/office/word/2010/wordprocessingShape" mc:Ignorable="w14 w15 wp14">
+<w:endnotes xmlns:wpc="http://schemas.microsoft.com/office/word/2010/wordprocessingCanvas" xmlns:cx="http://schemas.microsoft.com/office/drawing/2014/chartex" xmlns:cx1="http://schemas.microsoft.com/office/drawing/2015/9/8/chartex" xmlns:cx2="http://schemas.microsoft.com/office/drawing/2015/10/21/chartex" xmlns:cx3="http://schemas.microsoft.com/office/drawing/2016/5/9/chartex" xmlns:cx4="http://schemas.microsoft.com/office/drawing/2016/5/10/chartex" xmlns:cx5="http://schemas.microsoft.com/office/drawing/2016/5/11/chartex" xmlns:mc="http://schemas.openxmlformats.org/markup-compatibility/2006" xmlns:o="urn:schemas-microsoft-com:office:office" xmlns:r="http://schemas.openxmlformats.org/officeDocument/2006/relationships" xmlns:m="http://schemas.openxmlformats.org/officeDocument/2006/math" xmlns:v="urn:schemas-microsoft-com:vml" xmlns:wp14="http://schemas.microsoft.com/office/word/2010/wordprocessingDrawing" xmlns:wp="http://schemas.openxmlformats.org/drawingml/2006/wordprocessingDrawing" xmlns:w10="urn:schemas-microsoft-com:office:word" xmlns:w="http://schemas.openxmlformats.org/wordprocessingml/2006/main" xmlns:w14="http://schemas.microsoft.com/office/word/2010/wordml" xmlns:w15="http://schemas.microsoft.com/office/word/2012/wordml" xmlns:w16se="http://schemas.microsoft.com/office/word/2015/wordml/symex" xmlns:wpg="http://schemas.microsoft.com/office/word/2010/wordprocessingGroup" xmlns:wpi="http://schemas.microsoft.com/office/word/2010/wordprocessingInk" xmlns:wne="http://schemas.microsoft.com/office/word/2006/wordml" xmlns:wps="http://schemas.microsoft.com/office/word/2010/wordprocessingShape" mc:Ignorable="w14 w15 w16se wp14">
   <w:endnote w:type="separator" w:id="-1">
     <w:p>
       <w:pPr>
@@ -1965,7 +1966,7 @@
 </file>
 
 <file path=word/footer1.xml><?xml version="1.0" encoding="utf-8"?>
-<w:ftr xmlns:wpc="http://schemas.microsoft.com/office/word/2010/wordprocessingCanvas" xmlns:mc="http://schemas.openxmlformats.org/markup-compatibility/2006" xmlns:o="urn:schemas-microsoft-com:office:office" xmlns:r="http://schemas.openxmlformats.org/officeDocument/2006/relationships" xmlns:m="http://schemas.openxmlformats.org/officeDocument/2006/math" xmlns:v="urn:schemas-microsoft-com:vml" xmlns:wp14="http://schemas.microsoft.com/office/word/2010/wordprocessingDrawing" xmlns:wp="http://schemas.openxmlformats.org/drawingml/2006/wordprocessingDrawing" xmlns:w10="urn:schemas-microsoft-com:office:word" xmlns:w="http://schemas.openxmlformats.org/wordprocessingml/2006/main" xmlns:w14="http://schemas.microsoft.com/office/word/2010/wordml" xmlns:w15="http://schemas.microsoft.com/office/word/2012/wordml" xmlns:wpg="http://schemas.microsoft.com/office/word/2010/wordprocessingGroup" xmlns:wpi="http://schemas.microsoft.com/office/word/2010/wordprocessingInk" xmlns:wne="http://schemas.microsoft.com/office/word/2006/wordml" xmlns:wps="http://schemas.microsoft.com/office/word/2010/wordprocessingShape" mc:Ignorable="w14 w15 wp14">
+<w:ftr xmlns:wpc="http://schemas.microsoft.com/office/word/2010/wordprocessingCanvas" xmlns:cx="http://schemas.microsoft.com/office/drawing/2014/chartex" xmlns:cx1="http://schemas.microsoft.com/office/drawing/2015/9/8/chartex" xmlns:cx2="http://schemas.microsoft.com/office/drawing/2015/10/21/chartex" xmlns:cx3="http://schemas.microsoft.com/office/drawing/2016/5/9/chartex" xmlns:cx4="http://schemas.microsoft.com/office/drawing/2016/5/10/chartex" xmlns:cx5="http://schemas.microsoft.com/office/drawing/2016/5/11/chartex" xmlns:mc="http://schemas.openxmlformats.org/markup-compatibility/2006" xmlns:o="urn:schemas-microsoft-com:office:office" xmlns:r="http://schemas.openxmlformats.org/officeDocument/2006/relationships" xmlns:m="http://schemas.openxmlformats.org/officeDocument/2006/math" xmlns:v="urn:schemas-microsoft-com:vml" xmlns:wp14="http://schemas.microsoft.com/office/word/2010/wordprocessingDrawing" xmlns:wp="http://schemas.openxmlformats.org/drawingml/2006/wordprocessingDrawing" xmlns:w10="urn:schemas-microsoft-com:office:word" xmlns:w="http://schemas.openxmlformats.org/wordprocessingml/2006/main" xmlns:w14="http://schemas.microsoft.com/office/word/2010/wordml" xmlns:w15="http://schemas.microsoft.com/office/word/2012/wordml" xmlns:w16se="http://schemas.microsoft.com/office/word/2015/wordml/symex" xmlns:wpg="http://schemas.microsoft.com/office/word/2010/wordprocessingGroup" xmlns:wpi="http://schemas.microsoft.com/office/word/2010/wordprocessingInk" xmlns:wne="http://schemas.microsoft.com/office/word/2006/wordml" xmlns:wps="http://schemas.microsoft.com/office/word/2010/wordprocessingShape" mc:Ignorable="w14 w15 w16se wp14">
   <w:sdt>
     <w:sdtPr>
       <w:id w:val="1540778983"/>
@@ -1978,7 +1979,7 @@
     <w:sdtContent>
       <w:p>
         <w:pPr>
-          <w:pStyle w:val="Footer"/>
+          <w:pStyle w:val="Voettekst"/>
           <w:jc w:val="right"/>
         </w:pPr>
         <w:r>
@@ -2004,14 +2005,14 @@
   </w:sdt>
   <w:p>
     <w:pPr>
-      <w:pStyle w:val="Footer"/>
+      <w:pStyle w:val="Voettekst"/>
     </w:pPr>
   </w:p>
 </w:ftr>
 </file>
 
 <file path=word/footnotes.xml><?xml version="1.0" encoding="utf-8"?>
-<w:footnotes xmlns:wpc="http://schemas.microsoft.com/office/word/2010/wordprocessingCanvas" xmlns:mc="http://schemas.openxmlformats.org/markup-compatibility/2006" xmlns:o="urn:schemas-microsoft-com:office:office" xmlns:r="http://schemas.openxmlformats.org/officeDocument/2006/relationships" xmlns:m="http://schemas.openxmlformats.org/officeDocument/2006/math" xmlns:v="urn:schemas-microsoft-com:vml" xmlns:wp14="http://schemas.microsoft.com/office/word/2010/wordprocessingDrawing" xmlns:wp="http://schemas.openxmlformats.org/drawingml/2006/wordprocessingDrawing" xmlns:w10="urn:schemas-microsoft-com:office:word" xmlns:w="http://schemas.openxmlformats.org/wordprocessingml/2006/main" xmlns:w14="http://schemas.microsoft.com/office/word/2010/wordml" xmlns:w15="http://schemas.microsoft.com/office/word/2012/wordml" xmlns:wpg="http://schemas.microsoft.com/office/word/2010/wordprocessingGroup" xmlns:wpi="http://schemas.microsoft.com/office/word/2010/wordprocessingInk" xmlns:wne="http://schemas.microsoft.com/office/word/2006/wordml" xmlns:wps="http://schemas.microsoft.com/office/word/2010/wordprocessingShape" mc:Ignorable="w14 w15 wp14">
+<w:footnotes xmlns:wpc="http://schemas.microsoft.com/office/word/2010/wordprocessingCanvas" xmlns:cx="http://schemas.microsoft.com/office/drawing/2014/chartex" xmlns:cx1="http://schemas.microsoft.com/office/drawing/2015/9/8/chartex" xmlns:cx2="http://schemas.microsoft.com/office/drawing/2015/10/21/chartex" xmlns:cx3="http://schemas.microsoft.com/office/drawing/2016/5/9/chartex" xmlns:cx4="http://schemas.microsoft.com/office/drawing/2016/5/10/chartex" xmlns:cx5="http://schemas.microsoft.com/office/drawing/2016/5/11/chartex" xmlns:mc="http://schemas.openxmlformats.org/markup-compatibility/2006" xmlns:o="urn:schemas-microsoft-com:office:office" xmlns:r="http://schemas.openxmlformats.org/officeDocument/2006/relationships" xmlns:m="http://schemas.openxmlformats.org/officeDocument/2006/math" xmlns:v="urn:schemas-microsoft-com:vml" xmlns:wp14="http://schemas.microsoft.com/office/word/2010/wordprocessingDrawing" xmlns:wp="http://schemas.openxmlformats.org/drawingml/2006/wordprocessingDrawing" xmlns:w10="urn:schemas-microsoft-com:office:word" xmlns:w="http://schemas.openxmlformats.org/wordprocessingml/2006/main" xmlns:w14="http://schemas.microsoft.com/office/word/2010/wordml" xmlns:w15="http://schemas.microsoft.com/office/word/2012/wordml" xmlns:w16se="http://schemas.microsoft.com/office/word/2015/wordml/symex" xmlns:wpg="http://schemas.microsoft.com/office/word/2010/wordprocessingGroup" xmlns:wpi="http://schemas.microsoft.com/office/word/2010/wordprocessingInk" xmlns:wne="http://schemas.microsoft.com/office/word/2006/wordml" xmlns:wps="http://schemas.microsoft.com/office/word/2010/wordprocessingShape" mc:Ignorable="w14 w15 w16se wp14">
   <w:footnote w:type="separator" w:id="-1">
     <w:p>
       <w:pPr>
@@ -2036,7 +2037,7 @@
 </file>
 
 <file path=word/numbering.xml><?xml version="1.0" encoding="utf-8"?>
-<w:numbering xmlns:wpc="http://schemas.microsoft.com/office/word/2010/wordprocessingCanvas" xmlns:mc="http://schemas.openxmlformats.org/markup-compatibility/2006" xmlns:o="urn:schemas-microsoft-com:office:office" xmlns:r="http://schemas.openxmlformats.org/officeDocument/2006/relationships" xmlns:m="http://schemas.openxmlformats.org/officeDocument/2006/math" xmlns:v="urn:schemas-microsoft-com:vml" xmlns:wp14="http://schemas.microsoft.com/office/word/2010/wordprocessingDrawing" xmlns:wp="http://schemas.openxmlformats.org/drawingml/2006/wordprocessingDrawing" xmlns:w10="urn:schemas-microsoft-com:office:word" xmlns:w="http://schemas.openxmlformats.org/wordprocessingml/2006/main" xmlns:w14="http://schemas.microsoft.com/office/word/2010/wordml" xmlns:w15="http://schemas.microsoft.com/office/word/2012/wordml" xmlns:wpg="http://schemas.microsoft.com/office/word/2010/wordprocessingGroup" xmlns:wpi="http://schemas.microsoft.com/office/word/2010/wordprocessingInk" xmlns:wne="http://schemas.microsoft.com/office/word/2006/wordml" xmlns:wps="http://schemas.microsoft.com/office/word/2010/wordprocessingShape" mc:Ignorable="w14 w15 wp14">
+<w:numbering xmlns:wpc="http://schemas.microsoft.com/office/word/2010/wordprocessingCanvas" xmlns:cx="http://schemas.microsoft.com/office/drawing/2014/chartex" xmlns:cx1="http://schemas.microsoft.com/office/drawing/2015/9/8/chartex" xmlns:cx2="http://schemas.microsoft.com/office/drawing/2015/10/21/chartex" xmlns:cx3="http://schemas.microsoft.com/office/drawing/2016/5/9/chartex" xmlns:cx4="http://schemas.microsoft.com/office/drawing/2016/5/10/chartex" xmlns:cx5="http://schemas.microsoft.com/office/drawing/2016/5/11/chartex" xmlns:mc="http://schemas.openxmlformats.org/markup-compatibility/2006" xmlns:o="urn:schemas-microsoft-com:office:office" xmlns:r="http://schemas.openxmlformats.org/officeDocument/2006/relationships" xmlns:m="http://schemas.openxmlformats.org/officeDocument/2006/math" xmlns:v="urn:schemas-microsoft-com:vml" xmlns:wp14="http://schemas.microsoft.com/office/word/2010/wordprocessingDrawing" xmlns:wp="http://schemas.openxmlformats.org/drawingml/2006/wordprocessingDrawing" xmlns:w10="urn:schemas-microsoft-com:office:word" xmlns:w="http://schemas.openxmlformats.org/wordprocessingml/2006/main" xmlns:w14="http://schemas.microsoft.com/office/word/2010/wordml" xmlns:w15="http://schemas.microsoft.com/office/word/2012/wordml" xmlns:w16se="http://schemas.microsoft.com/office/word/2015/wordml/symex" xmlns:wpg="http://schemas.microsoft.com/office/word/2010/wordprocessingGroup" xmlns:wpi="http://schemas.microsoft.com/office/word/2010/wordprocessingInk" xmlns:wne="http://schemas.microsoft.com/office/word/2006/wordml" xmlns:wps="http://schemas.microsoft.com/office/word/2010/wordprocessingShape" mc:Ignorable="w14 w15 w16se wp14">
   <w:abstractNum w:abstractNumId="0" w15:restartNumberingAfterBreak="0">
     <w:nsid w:val="23B932FB"/>
     <w:multiLevelType w:val="hybridMultilevel"/>
@@ -2159,7 +2160,7 @@
 </file>
 
 <file path=word/styles.xml><?xml version="1.0" encoding="utf-8"?>
-<w:styles xmlns:mc="http://schemas.openxmlformats.org/markup-compatibility/2006" xmlns:r="http://schemas.openxmlformats.org/officeDocument/2006/relationships" xmlns:w="http://schemas.openxmlformats.org/wordprocessingml/2006/main" xmlns:w14="http://schemas.microsoft.com/office/word/2010/wordml" xmlns:w15="http://schemas.microsoft.com/office/word/2012/wordml" mc:Ignorable="w14 w15">
+<w:styles xmlns:mc="http://schemas.openxmlformats.org/markup-compatibility/2006" xmlns:r="http://schemas.openxmlformats.org/officeDocument/2006/relationships" xmlns:w="http://schemas.openxmlformats.org/wordprocessingml/2006/main" xmlns:w14="http://schemas.microsoft.com/office/word/2010/wordml" xmlns:w15="http://schemas.microsoft.com/office/word/2012/wordml" xmlns:w16se="http://schemas.microsoft.com/office/word/2015/wordml/symex" mc:Ignorable="w14 w15 w16se">
   <w:docDefaults>
     <w:rPrDefault>
       <w:rPr>
@@ -2175,7 +2176,7 @@
       </w:pPr>
     </w:pPrDefault>
   </w:docDefaults>
-  <w:latentStyles w:defLockedState="0" w:defUIPriority="99" w:defSemiHidden="0" w:defUnhideWhenUsed="0" w:defQFormat="0" w:count="371">
+  <w:latentStyles w:defLockedState="0" w:defUIPriority="99" w:defSemiHidden="0" w:defUnhideWhenUsed="0" w:defQFormat="0" w:count="374">
     <w:lsdException w:name="Normal" w:uiPriority="0" w:qFormat="1"/>
     <w:lsdException w:name="heading 1" w:uiPriority="9" w:qFormat="1"/>
     <w:lsdException w:name="heading 2" w:semiHidden="1" w:uiPriority="9" w:unhideWhenUsed="1" w:qFormat="1"/>
@@ -2547,8 +2548,11 @@
     <w:lsdException w:name="List Table 5 Dark Accent 6" w:uiPriority="50"/>
     <w:lsdException w:name="List Table 6 Colorful Accent 6" w:uiPriority="51"/>
     <w:lsdException w:name="List Table 7 Colorful Accent 6" w:uiPriority="52"/>
+    <w:lsdException w:name="Mention" w:semiHidden="1" w:unhideWhenUsed="1"/>
+    <w:lsdException w:name="Smart Hyperlink" w:semiHidden="1" w:unhideWhenUsed="1"/>
+    <w:lsdException w:name="Hashtag" w:semiHidden="1" w:unhideWhenUsed="1"/>
   </w:latentStyles>
-  <w:style w:type="paragraph" w:default="1" w:styleId="Normal">
+  <w:style w:type="paragraph" w:default="1" w:styleId="Standaard">
     <w:name w:val="Normal"/>
     <w:qFormat/>
     <w:rsid w:val="00EC075C"/>
@@ -2557,11 +2561,11 @@
       <w:sz w:val="24"/>
     </w:rPr>
   </w:style>
-  <w:style w:type="paragraph" w:styleId="Heading1">
+  <w:style w:type="paragraph" w:styleId="Kop1">
     <w:name w:val="heading 1"/>
-    <w:basedOn w:val="Normal"/>
-    <w:next w:val="Normal"/>
-    <w:link w:val="Heading1Char"/>
+    <w:basedOn w:val="Standaard"/>
+    <w:next w:val="Standaard"/>
+    <w:link w:val="Kop1Char"/>
     <w:uiPriority w:val="9"/>
     <w:qFormat/>
     <w:rsid w:val="00EC075C"/>
@@ -2578,11 +2582,11 @@
       <w:szCs w:val="32"/>
     </w:rPr>
   </w:style>
-  <w:style w:type="paragraph" w:styleId="Heading2">
+  <w:style w:type="paragraph" w:styleId="Kop2">
     <w:name w:val="heading 2"/>
-    <w:basedOn w:val="Normal"/>
-    <w:next w:val="Normal"/>
-    <w:link w:val="Heading2Char"/>
+    <w:basedOn w:val="Standaard"/>
+    <w:next w:val="Standaard"/>
+    <w:link w:val="Kop2Char"/>
     <w:uiPriority w:val="9"/>
     <w:unhideWhenUsed/>
     <w:qFormat/>
@@ -2600,11 +2604,11 @@
       <w:szCs w:val="26"/>
     </w:rPr>
   </w:style>
-  <w:style w:type="paragraph" w:styleId="Heading3">
+  <w:style w:type="paragraph" w:styleId="Kop3">
     <w:name w:val="heading 3"/>
-    <w:basedOn w:val="Normal"/>
-    <w:next w:val="Normal"/>
-    <w:link w:val="Heading3Char"/>
+    <w:basedOn w:val="Standaard"/>
+    <w:next w:val="Standaard"/>
+    <w:link w:val="Kop3Char"/>
     <w:uiPriority w:val="9"/>
     <w:unhideWhenUsed/>
     <w:qFormat/>
@@ -2621,13 +2625,13 @@
       <w:szCs w:val="24"/>
     </w:rPr>
   </w:style>
-  <w:style w:type="character" w:default="1" w:styleId="DefaultParagraphFont">
+  <w:style w:type="character" w:default="1" w:styleId="Standaardalinea-lettertype">
     <w:name w:val="Default Paragraph Font"/>
     <w:uiPriority w:val="1"/>
     <w:semiHidden/>
     <w:unhideWhenUsed/>
   </w:style>
-  <w:style w:type="table" w:default="1" w:styleId="TableNormal">
+  <w:style w:type="table" w:default="1" w:styleId="Standaardtabel">
     <w:name w:val="Normal Table"/>
     <w:uiPriority w:val="99"/>
     <w:semiHidden/>
@@ -2642,15 +2646,15 @@
       </w:tblCellMar>
     </w:tblPr>
   </w:style>
-  <w:style w:type="numbering" w:default="1" w:styleId="NoList">
+  <w:style w:type="numbering" w:default="1" w:styleId="Geenlijst">
     <w:name w:val="No List"/>
     <w:uiPriority w:val="99"/>
     <w:semiHidden/>
     <w:unhideWhenUsed/>
   </w:style>
-  <w:style w:type="paragraph" w:styleId="NoSpacing">
+  <w:style w:type="paragraph" w:styleId="Geenafstand">
     <w:name w:val="No Spacing"/>
-    <w:link w:val="NoSpacingChar"/>
+    <w:link w:val="GeenafstandChar"/>
     <w:uiPriority w:val="1"/>
     <w:qFormat/>
     <w:rsid w:val="00EC075C"/>
@@ -2663,10 +2667,10 @@
       <w:lang w:val="en-US"/>
     </w:rPr>
   </w:style>
-  <w:style w:type="character" w:customStyle="1" w:styleId="NoSpacingChar">
-    <w:name w:val="No Spacing Char"/>
-    <w:basedOn w:val="DefaultParagraphFont"/>
-    <w:link w:val="NoSpacing"/>
+  <w:style w:type="character" w:customStyle="1" w:styleId="GeenafstandChar">
+    <w:name w:val="Geen afstand Char"/>
+    <w:basedOn w:val="Standaardalinea-lettertype"/>
+    <w:link w:val="Geenafstand"/>
     <w:uiPriority w:val="1"/>
     <w:rsid w:val="00EC075C"/>
     <w:rPr>
@@ -2675,10 +2679,10 @@
       <w:lang w:val="en-US"/>
     </w:rPr>
   </w:style>
-  <w:style w:type="paragraph" w:styleId="Header">
+  <w:style w:type="paragraph" w:styleId="Koptekst">
     <w:name w:val="header"/>
-    <w:basedOn w:val="Normal"/>
-    <w:link w:val="HeaderChar"/>
+    <w:basedOn w:val="Standaard"/>
+    <w:link w:val="KoptekstChar"/>
     <w:uiPriority w:val="99"/>
     <w:unhideWhenUsed/>
     <w:rsid w:val="008B05BB"/>
@@ -2690,17 +2694,17 @@
       <w:spacing w:after="0" w:line="240" w:lineRule="auto"/>
     </w:pPr>
   </w:style>
-  <w:style w:type="character" w:customStyle="1" w:styleId="HeaderChar">
-    <w:name w:val="Header Char"/>
-    <w:basedOn w:val="DefaultParagraphFont"/>
-    <w:link w:val="Header"/>
+  <w:style w:type="character" w:customStyle="1" w:styleId="KoptekstChar">
+    <w:name w:val="Koptekst Char"/>
+    <w:basedOn w:val="Standaardalinea-lettertype"/>
+    <w:link w:val="Koptekst"/>
     <w:uiPriority w:val="99"/>
     <w:rsid w:val="008B05BB"/>
   </w:style>
-  <w:style w:type="paragraph" w:styleId="Footer">
+  <w:style w:type="paragraph" w:styleId="Voettekst">
     <w:name w:val="footer"/>
-    <w:basedOn w:val="Normal"/>
-    <w:link w:val="FooterChar"/>
+    <w:basedOn w:val="Standaard"/>
+    <w:link w:val="VoettekstChar"/>
     <w:uiPriority w:val="99"/>
     <w:unhideWhenUsed/>
     <w:rsid w:val="008B05BB"/>
@@ -2712,17 +2716,17 @@
       <w:spacing w:after="0" w:line="240" w:lineRule="auto"/>
     </w:pPr>
   </w:style>
-  <w:style w:type="character" w:customStyle="1" w:styleId="FooterChar">
-    <w:name w:val="Footer Char"/>
-    <w:basedOn w:val="DefaultParagraphFont"/>
-    <w:link w:val="Footer"/>
+  <w:style w:type="character" w:customStyle="1" w:styleId="VoettekstChar">
+    <w:name w:val="Voettekst Char"/>
+    <w:basedOn w:val="Standaardalinea-lettertype"/>
+    <w:link w:val="Voettekst"/>
     <w:uiPriority w:val="99"/>
     <w:rsid w:val="008B05BB"/>
   </w:style>
-  <w:style w:type="character" w:customStyle="1" w:styleId="Heading1Char">
-    <w:name w:val="Heading 1 Char"/>
-    <w:basedOn w:val="DefaultParagraphFont"/>
-    <w:link w:val="Heading1"/>
+  <w:style w:type="character" w:customStyle="1" w:styleId="Kop1Char">
+    <w:name w:val="Kop 1 Char"/>
+    <w:basedOn w:val="Standaardalinea-lettertype"/>
+    <w:link w:val="Kop1"/>
     <w:uiPriority w:val="9"/>
     <w:rsid w:val="00EC075C"/>
     <w:rPr>
@@ -2732,10 +2736,10 @@
       <w:szCs w:val="32"/>
     </w:rPr>
   </w:style>
-  <w:style w:type="character" w:customStyle="1" w:styleId="Heading2Char">
-    <w:name w:val="Heading 2 Char"/>
-    <w:basedOn w:val="DefaultParagraphFont"/>
-    <w:link w:val="Heading2"/>
+  <w:style w:type="character" w:customStyle="1" w:styleId="Kop2Char">
+    <w:name w:val="Kop 2 Char"/>
+    <w:basedOn w:val="Standaardalinea-lettertype"/>
+    <w:link w:val="Kop2"/>
     <w:uiPriority w:val="9"/>
     <w:rsid w:val="00EC075C"/>
     <w:rPr>
@@ -2745,11 +2749,11 @@
       <w:szCs w:val="26"/>
     </w:rPr>
   </w:style>
-  <w:style w:type="paragraph" w:styleId="Title">
+  <w:style w:type="paragraph" w:styleId="Titel">
     <w:name w:val="Title"/>
-    <w:basedOn w:val="Normal"/>
-    <w:next w:val="Normal"/>
-    <w:link w:val="TitleChar"/>
+    <w:basedOn w:val="Standaard"/>
+    <w:next w:val="Standaard"/>
+    <w:link w:val="TitelChar"/>
     <w:uiPriority w:val="10"/>
     <w:qFormat/>
     <w:rsid w:val="00EC075C"/>
@@ -2765,10 +2769,10 @@
       <w:szCs w:val="56"/>
     </w:rPr>
   </w:style>
-  <w:style w:type="character" w:customStyle="1" w:styleId="TitleChar">
-    <w:name w:val="Title Char"/>
-    <w:basedOn w:val="DefaultParagraphFont"/>
-    <w:link w:val="Title"/>
+  <w:style w:type="character" w:customStyle="1" w:styleId="TitelChar">
+    <w:name w:val="Titel Char"/>
+    <w:basedOn w:val="Standaardalinea-lettertype"/>
+    <w:link w:val="Titel"/>
     <w:uiPriority w:val="10"/>
     <w:rsid w:val="00EC075C"/>
     <w:rPr>
@@ -2779,10 +2783,10 @@
       <w:szCs w:val="56"/>
     </w:rPr>
   </w:style>
-  <w:style w:type="paragraph" w:styleId="TOCHeading">
+  <w:style w:type="paragraph" w:styleId="Kopvaninhoudsopgave">
     <w:name w:val="TOC Heading"/>
-    <w:basedOn w:val="Heading1"/>
-    <w:next w:val="Normal"/>
+    <w:basedOn w:val="Kop1"/>
+    <w:next w:val="Standaard"/>
     <w:uiPriority w:val="39"/>
     <w:unhideWhenUsed/>
     <w:qFormat/>
@@ -2795,10 +2799,10 @@
       <w:lang w:val="en-US"/>
     </w:rPr>
   </w:style>
-  <w:style w:type="paragraph" w:styleId="TOC2">
+  <w:style w:type="paragraph" w:styleId="Inhopg2">
     <w:name w:val="toc 2"/>
-    <w:basedOn w:val="Normal"/>
-    <w:next w:val="Normal"/>
+    <w:basedOn w:val="Standaard"/>
+    <w:next w:val="Standaard"/>
     <w:autoRedefine/>
     <w:uiPriority w:val="39"/>
     <w:unhideWhenUsed/>
@@ -2813,10 +2817,10 @@
       <w:lang w:val="en-US"/>
     </w:rPr>
   </w:style>
-  <w:style w:type="paragraph" w:styleId="TOC1">
+  <w:style w:type="paragraph" w:styleId="Inhopg1">
     <w:name w:val="toc 1"/>
-    <w:basedOn w:val="Normal"/>
-    <w:next w:val="Normal"/>
+    <w:basedOn w:val="Standaard"/>
+    <w:next w:val="Standaard"/>
     <w:autoRedefine/>
     <w:uiPriority w:val="39"/>
     <w:unhideWhenUsed/>
@@ -2830,10 +2834,10 @@
       <w:lang w:val="en-US"/>
     </w:rPr>
   </w:style>
-  <w:style w:type="paragraph" w:styleId="TOC3">
+  <w:style w:type="paragraph" w:styleId="Inhopg3">
     <w:name w:val="toc 3"/>
-    <w:basedOn w:val="Normal"/>
-    <w:next w:val="Normal"/>
+    <w:basedOn w:val="Standaard"/>
+    <w:next w:val="Standaard"/>
     <w:autoRedefine/>
     <w:uiPriority w:val="39"/>
     <w:unhideWhenUsed/>
@@ -2850,7 +2854,7 @@
   </w:style>
   <w:style w:type="character" w:styleId="Hyperlink">
     <w:name w:val="Hyperlink"/>
-    <w:basedOn w:val="DefaultParagraphFont"/>
+    <w:basedOn w:val="Standaardalinea-lettertype"/>
     <w:uiPriority w:val="99"/>
     <w:unhideWhenUsed/>
     <w:rsid w:val="00EC075C"/>
@@ -2859,9 +2863,9 @@
       <w:u w:val="single"/>
     </w:rPr>
   </w:style>
-  <w:style w:type="table" w:styleId="TableGrid">
+  <w:style w:type="table" w:styleId="Tabelraster">
     <w:name w:val="Table Grid"/>
-    <w:basedOn w:val="TableNormal"/>
+    <w:basedOn w:val="Standaardtabel"/>
     <w:uiPriority w:val="39"/>
     <w:rsid w:val="00A74C59"/>
     <w:pPr>
@@ -2878,9 +2882,9 @@
       </w:tblBorders>
     </w:tblPr>
   </w:style>
-  <w:style w:type="table" w:styleId="MediumShading2-Accent5">
+  <w:style w:type="table" w:styleId="Gemiddeldearcering2-accent5">
     <w:name w:val="Medium Shading 2 Accent 5"/>
-    <w:basedOn w:val="TableNormal"/>
+    <w:basedOn w:val="Standaardtabel"/>
     <w:uiPriority w:val="64"/>
     <w:semiHidden/>
     <w:unhideWhenUsed/>
@@ -3026,10 +3030,10 @@
       </w:tcPr>
     </w:tblStylePr>
   </w:style>
-  <w:style w:type="character" w:customStyle="1" w:styleId="Heading3Char">
-    <w:name w:val="Heading 3 Char"/>
-    <w:basedOn w:val="DefaultParagraphFont"/>
-    <w:link w:val="Heading3"/>
+  <w:style w:type="character" w:customStyle="1" w:styleId="Kop3Char">
+    <w:name w:val="Kop 3 Char"/>
+    <w:basedOn w:val="Standaardalinea-lettertype"/>
+    <w:link w:val="Kop3"/>
     <w:uiPriority w:val="9"/>
     <w:rsid w:val="008B64FC"/>
     <w:rPr>
@@ -3039,9 +3043,9 @@
       <w:szCs w:val="24"/>
     </w:rPr>
   </w:style>
-  <w:style w:type="table" w:styleId="GridTable4-Accent1">
+  <w:style w:type="table" w:styleId="Rastertabel4-Accent1">
     <w:name w:val="Grid Table 4 Accent 1"/>
-    <w:basedOn w:val="TableNormal"/>
+    <w:basedOn w:val="Standaardtabel"/>
     <w:uiPriority w:val="49"/>
     <w:rsid w:val="008B64FC"/>
     <w:pPr>
@@ -3115,9 +3119,9 @@
       </w:tcPr>
     </w:tblStylePr>
   </w:style>
-  <w:style w:type="paragraph" w:styleId="ListParagraph">
+  <w:style w:type="paragraph" w:styleId="Lijstalinea">
     <w:name w:val="List Paragraph"/>
-    <w:basedOn w:val="Normal"/>
+    <w:basedOn w:val="Standaard"/>
     <w:uiPriority w:val="34"/>
     <w:qFormat/>
     <w:rsid w:val="009C4B71"/>
@@ -3414,7 +3418,7 @@
 </file>
 
 <file path=customXml/itemProps2.xml><?xml version="1.0" encoding="utf-8"?>
-<ds:datastoreItem xmlns:ds="http://schemas.openxmlformats.org/officeDocument/2006/customXml" ds:itemID="{A0FA3301-867C-4D8A-8488-30B021A24290}">
+<ds:datastoreItem xmlns:ds="http://schemas.openxmlformats.org/officeDocument/2006/customXml" ds:itemID="{A0B3EB25-462D-4E74-98C6-BD5B16605F9A}">
   <ds:schemaRefs>
     <ds:schemaRef ds:uri="http://schemas.openxmlformats.org/officeDocument/2006/bibliography"/>
   </ds:schemaRefs>

</xml_diff>

<commit_message>
lijst van test tools en procedure voor aanleveren
</commit_message>
<xml_diff>
--- a/Documentatie/Kerntaak-2/2.1.4_Procedure-voor-aanleveren-van-gegevens/2017-04-20_Procedure-voor-aanleveren-van-gegevens_V1.docx
+++ b/Documentatie/Kerntaak-2/2.1.4_Procedure-voor-aanleveren-van-gegevens/2017-04-20_Procedure-voor-aanleveren-van-gegevens_V1.docx
@@ -22,7 +22,7 @@
             <mc:AlternateContent>
               <mc:Choice Requires="wps">
                 <w:drawing>
-                  <wp:anchor distT="0" distB="0" distL="114300" distR="114300" simplePos="0" relativeHeight="251661312" behindDoc="1" locked="0" layoutInCell="1" allowOverlap="1" wp14:anchorId="26FBEB6E" wp14:editId="29839901">
+                  <wp:anchor distT="0" distB="0" distL="114300" distR="114300" simplePos="0" relativeHeight="251661312" behindDoc="1" locked="0" layoutInCell="1" allowOverlap="1" wp14:anchorId="02834EC0" wp14:editId="0270D154">
                     <wp:simplePos x="0" y="0"/>
                     <wp:positionH relativeFrom="margin">
                       <wp:posOffset>395605</wp:posOffset>
@@ -273,7 +273,7 @@
             <mc:AlternateContent>
               <mc:Choice Requires="wps">
                 <w:drawing>
-                  <wp:anchor distT="0" distB="0" distL="182880" distR="182880" simplePos="0" relativeHeight="251660288" behindDoc="0" locked="0" layoutInCell="1" allowOverlap="1" wp14:anchorId="78D8FF74" wp14:editId="37CD033F">
+                  <wp:anchor distT="0" distB="0" distL="182880" distR="182880" simplePos="0" relativeHeight="251660288" behindDoc="0" locked="0" layoutInCell="1" allowOverlap="1" wp14:anchorId="3D1B3220" wp14:editId="575EBF59">
                     <wp:simplePos x="0" y="0"/>
                     <wp:positionH relativeFrom="margin">
                       <wp:posOffset>441325</wp:posOffset>
@@ -635,7 +635,7 @@
             <mc:AlternateContent>
               <mc:Choice Requires="wps">
                 <w:drawing>
-                  <wp:anchor distT="0" distB="0" distL="114300" distR="114300" simplePos="0" relativeHeight="251659264" behindDoc="0" locked="0" layoutInCell="1" allowOverlap="1">
+                  <wp:anchor distT="0" distB="0" distL="114300" distR="114300" simplePos="0" relativeHeight="251659264" behindDoc="0" locked="0" layoutInCell="1" allowOverlap="1" wp14:anchorId="68DFA7B3" wp14:editId="67316D38">
                     <wp:simplePos x="0" y="0"/>
                     <wp:positionH relativeFrom="margin">
                       <wp:align>right</wp:align>
@@ -874,21 +874,7 @@
                 <w:rStyle w:val="Hyperlink"/>
                 <w:noProof/>
               </w:rPr>
-              <w:t>Inle</w:t>
-            </w:r>
-            <w:r>
-              <w:rPr>
-                <w:rStyle w:val="Hyperlink"/>
-                <w:noProof/>
-              </w:rPr>
-              <w:t>i</w:t>
-            </w:r>
-            <w:r>
-              <w:rPr>
-                <w:rStyle w:val="Hyperlink"/>
-                <w:noProof/>
-              </w:rPr>
-              <w:t>ding</w:t>
+              <w:t>Inleiding</w:t>
             </w:r>
             <w:r>
               <w:rPr>
@@ -1250,7 +1236,13 @@
     </w:p>
     <w:p>
       <w:r>
-        <w:t>In dit document wordt er stap voor stap uitgelegd hoe gegevens aangeleverd moeten worden. Ook wordt er in dit document beschreven wanneer en wat er aangepast is onder het kopje revisie.</w:t>
+        <w:t>In dit document wordt er stap voor stap uitgelegd hoe gegevens aangeleverd moeten worden</w:t>
+      </w:r>
+      <w:r>
+        <w:t xml:space="preserve"> door de gebruikers</w:t>
+      </w:r>
+      <w:r>
+        <w:t>. Ook wordt er in dit document beschreven wanneer en wat er aangepast is onder het kopje revisie.</w:t>
       </w:r>
     </w:p>
     <w:p>
@@ -1258,40 +1250,370 @@
         <w:br w:type="page"/>
       </w:r>
     </w:p>
+    <w:p>
+      <w:pPr>
+        <w:pStyle w:val="Heading1"/>
+      </w:pPr>
+      <w:r>
+        <w:lastRenderedPageBreak/>
+        <w:t>Aanleveren van gegevens</w:t>
+      </w:r>
+    </w:p>
+    <w:p>
+      <w:pPr>
+        <w:pStyle w:val="ListParagraph"/>
+        <w:numPr>
+          <w:ilvl w:val="0"/>
+          <w:numId w:val="4"/>
+        </w:numPr>
+      </w:pPr>
+      <w:r>
+        <w:t>Open de WebSentiment app</w:t>
+      </w:r>
+    </w:p>
+    <w:p>
+      <w:pPr>
+        <w:pStyle w:val="ListParagraph"/>
+      </w:pPr>
+    </w:p>
+    <w:p>
+      <w:pPr>
+        <w:pStyle w:val="ListParagraph"/>
+        <w:numPr>
+          <w:ilvl w:val="0"/>
+          <w:numId w:val="4"/>
+        </w:numPr>
+      </w:pPr>
+      <w:r>
+        <w:t>Als de app geopend is navigeer naar “Contact”</w:t>
+      </w:r>
+    </w:p>
+    <w:p>
+      <w:pPr>
+        <w:pStyle w:val="ListParagraph"/>
+      </w:pPr>
+    </w:p>
+    <w:p>
+      <w:pPr>
+        <w:pStyle w:val="ListParagraph"/>
+        <w:numPr>
+          <w:ilvl w:val="0"/>
+          <w:numId w:val="4"/>
+        </w:numPr>
+      </w:pPr>
+      <w:r>
+        <w:t>Bij het eerste invoer veld voert u uw voornaam en achternaam in</w:t>
+      </w:r>
+      <w:r>
+        <w:t>.(</w:t>
+      </w:r>
+      <w:r>
+        <w:t>bijvoorbeeld:</w:t>
+      </w:r>
+      <w:r>
+        <w:t xml:space="preserve"> Jan Jansen)</w:t>
+      </w:r>
+    </w:p>
+    <w:p>
+      <w:pPr>
+        <w:pStyle w:val="ListParagraph"/>
+      </w:pPr>
+    </w:p>
+    <w:p>
+      <w:pPr>
+        <w:pStyle w:val="ListParagraph"/>
+        <w:numPr>
+          <w:ilvl w:val="0"/>
+          <w:numId w:val="4"/>
+        </w:numPr>
+      </w:pPr>
+      <w:r>
+        <w:t xml:space="preserve">Bij het tweede invoer veld voert u uw e-mail adres in. </w:t>
+      </w:r>
+      <w:r>
+        <w:t>(</w:t>
+      </w:r>
+      <w:r>
+        <w:t>Bijvoorbeeld</w:t>
+      </w:r>
+      <w:r>
+        <w:t>:</w:t>
+      </w:r>
+      <w:r>
+        <w:t xml:space="preserve"> </w:t>
+      </w:r>
+      <w:hyperlink r:id="rId9" w:history="1">
+        <w:r>
+          <w:rPr>
+            <w:rStyle w:val="Hyperlink"/>
+          </w:rPr>
+          <w:t>jan.jansen@janjansen.nl</w:t>
+        </w:r>
+      </w:hyperlink>
+      <w:r>
+        <w:t>)</w:t>
+      </w:r>
+    </w:p>
+    <w:p>
+      <w:pPr>
+        <w:pStyle w:val="ListParagraph"/>
+      </w:pPr>
+    </w:p>
+    <w:p>
+      <w:pPr>
+        <w:pStyle w:val="ListParagraph"/>
+        <w:numPr>
+          <w:ilvl w:val="0"/>
+          <w:numId w:val="4"/>
+        </w:numPr>
+      </w:pPr>
+      <w:r>
+        <w:t>In het derde invoerveld vult u uw telefoon nummer in. (Bijvoorbeeld:0612345678 of 0162123456)</w:t>
+      </w:r>
+    </w:p>
+    <w:p>
+      <w:pPr>
+        <w:pStyle w:val="ListParagraph"/>
+      </w:pPr>
+    </w:p>
+    <w:p>
+      <w:pPr>
+        <w:pStyle w:val="ListParagraph"/>
+        <w:numPr>
+          <w:ilvl w:val="0"/>
+          <w:numId w:val="4"/>
+        </w:numPr>
+      </w:pPr>
+      <w:r>
+        <w:t>In het derde invoerveld voert u uw bericht naar WebSentiment in.</w:t>
+      </w:r>
+    </w:p>
+    <w:p>
+      <w:pPr>
+        <w:pStyle w:val="ListParagraph"/>
+      </w:pPr>
+    </w:p>
+    <w:p>
+      <w:pPr>
+        <w:pStyle w:val="ListParagraph"/>
+      </w:pPr>
+    </w:p>
+    <w:p>
+      <w:pPr>
+        <w:pStyle w:val="ListParagraph"/>
+        <w:numPr>
+          <w:ilvl w:val="0"/>
+          <w:numId w:val="4"/>
+        </w:numPr>
+      </w:pPr>
+      <w:r>
+        <w:t>u drukt op het knopje “verzenden”.</w:t>
+      </w:r>
+    </w:p>
     <w:p/>
     <w:p>
       <w:pPr>
         <w:pStyle w:val="Heading1"/>
       </w:pPr>
-      <w:bookmarkStart w:id="1" w:name="_Toc480269208"/>
-      <w:bookmarkStart w:id="2" w:name="_Toc482777531"/>
-      <w:r>
+      <w:r>
+        <w:t>Format</w:t>
+      </w:r>
+    </w:p>
+    <w:p>
+      <w:pPr>
+        <w:pStyle w:val="Heading2"/>
+      </w:pPr>
+      <w:r>
+        <w:t>Format van naam</w:t>
+      </w:r>
+    </w:p>
+    <w:p>
+      <w:r>
+        <w:t xml:space="preserve">De naam mag maximaal </w:t>
+      </w:r>
+      <w:r>
+        <w:rPr>
+          <w:highlight w:val="yellow"/>
+        </w:rPr>
+        <w:t>[</w:t>
+      </w:r>
+      <w:commentRangeStart w:id="1"/>
+      <w:r>
+        <w:rPr>
+          <w:highlight w:val="yellow"/>
+        </w:rPr>
+        <w:t>getal</w:t>
+      </w:r>
+      <w:commentRangeEnd w:id="1"/>
+      <w:r>
+        <w:rPr>
+          <w:rStyle w:val="CommentReference"/>
+        </w:rPr>
+        <w:commentReference w:id="1"/>
+      </w:r>
+      <w:r>
+        <w:rPr>
+          <w:highlight w:val="yellow"/>
+        </w:rPr>
+        <w:t>]</w:t>
+      </w:r>
+      <w:r>
+        <w:t xml:space="preserve"> letters bevatten. Er mag een spatie en een koppel teken in de naam zitten.</w:t>
+      </w:r>
+    </w:p>
+    <w:p/>
+    <w:p>
+      <w:pPr>
+        <w:pStyle w:val="Heading2"/>
+      </w:pPr>
+      <w:r>
+        <w:t>Format van email</w:t>
+      </w:r>
+    </w:p>
+    <w:p>
+      <w:r>
+        <w:t xml:space="preserve">De email mag maximaal </w:t>
+      </w:r>
+      <w:r>
+        <w:rPr>
+          <w:highlight w:val="yellow"/>
+        </w:rPr>
+        <w:t>[getal</w:t>
+      </w:r>
+      <w:bookmarkStart w:id="2" w:name="_GoBack"/>
+      <w:bookmarkEnd w:id="2"/>
+      <w:r>
+        <w:rPr>
+          <w:highlight w:val="yellow"/>
+        </w:rPr>
+        <w:t>]</w:t>
+      </w:r>
+      <w:r>
+        <w:t xml:space="preserve"> karakters bevatten. Elke karakter mag erin voor komen. Echter moet het een legitiem email adres zijn en dit email adres moet berichten kunnen ontvangen. </w:t>
+      </w:r>
+    </w:p>
+    <w:p/>
+    <w:p>
+      <w:pPr>
+        <w:pStyle w:val="Heading2"/>
+      </w:pPr>
+      <w:r>
+        <w:t>Format van telefoon nummer</w:t>
+      </w:r>
+    </w:p>
+    <w:p>
+      <w:r>
+        <w:t xml:space="preserve">De telefoon nummer mag maximaal </w:t>
+      </w:r>
+      <w:r>
+        <w:rPr>
+          <w:highlight w:val="yellow"/>
+        </w:rPr>
+        <w:t>[getal]</w:t>
+      </w:r>
+      <w:r>
+        <w:t xml:space="preserve"> karakters bevatten. Er mogen alleen cijfers, koppeltekens en spaties gebruikt worden. Het telefoon nummer moet legitiem zijn en mag niet verlopen zijn. </w:t>
+      </w:r>
+    </w:p>
+    <w:p/>
+    <w:p>
+      <w:pPr>
+        <w:pStyle w:val="Heading2"/>
+      </w:pPr>
+      <w:r>
+        <w:t>Format van bericht</w:t>
+      </w:r>
+    </w:p>
+    <w:p>
+      <w:r>
+        <w:t xml:space="preserve">Het bericht mag elke karakter bevatten. Er mag een bericht in komen te staan van minimaal </w:t>
+      </w:r>
+      <w:r>
+        <w:rPr>
+          <w:highlight w:val="yellow"/>
+        </w:rPr>
+        <w:t>[getal]</w:t>
+      </w:r>
+      <w:r>
+        <w:t xml:space="preserve"> karakters en maximaal </w:t>
+      </w:r>
+      <w:r>
+        <w:rPr>
+          <w:highlight w:val="yellow"/>
+        </w:rPr>
+        <w:t>[getal]</w:t>
+      </w:r>
+      <w:r>
+        <w:t xml:space="preserve"> karakters. </w:t>
+      </w:r>
+    </w:p>
+    <w:p>
+      <w:pPr>
+        <w:pStyle w:val="ListParagraph"/>
+        <w:numPr>
+          <w:ilvl w:val="0"/>
+          <w:numId w:val="4"/>
+        </w:numPr>
+      </w:pPr>
+      <w:r>
+        <w:br w:type="page"/>
+      </w:r>
+    </w:p>
+    <w:p/>
+    <w:p>
+      <w:pPr>
+        <w:pStyle w:val="Heading1"/>
+        <w:rPr>
+          <w:highlight w:val="yellow"/>
+        </w:rPr>
+      </w:pPr>
+      <w:bookmarkStart w:id="3" w:name="_Toc480269208"/>
+      <w:bookmarkStart w:id="4" w:name="_Toc482777531"/>
+      <w:commentRangeStart w:id="5"/>
+      <w:r>
+        <w:rPr>
+          <w:highlight w:val="yellow"/>
+        </w:rPr>
         <w:t xml:space="preserve">Aanleveren </w:t>
       </w:r>
       <w:r>
+        <w:rPr>
+          <w:highlight w:val="yellow"/>
+        </w:rPr>
         <w:t>met lokaal bestand</w:t>
       </w:r>
     </w:p>
     <w:p>
-      <w:r>
-        <w:t xml:space="preserve">De klant levert de titel, plaatjes, teksten en </w:t>
-      </w:r>
-      <w:r>
-        <w:rPr>
-          <w:lang w:val="en-US"/>
-        </w:rPr>
-        <w:t>footers</w:t>
-      </w:r>
-      <w:r>
-        <w:t xml:space="preserve"> aan. </w:t>
-      </w:r>
-    </w:p>
-    <w:p/>
+      <w:pPr>
+        <w:rPr>
+          <w:highlight w:val="yellow"/>
+        </w:rPr>
+      </w:pPr>
+      <w:r>
+        <w:rPr>
+          <w:highlight w:val="yellow"/>
+        </w:rPr>
+        <w:t xml:space="preserve">De klant levert de titel, plaatjes, teksten en footers aan. </w:t>
+      </w:r>
+    </w:p>
+    <w:p>
+      <w:pPr>
+        <w:rPr>
+          <w:highlight w:val="yellow"/>
+        </w:rPr>
+      </w:pPr>
+    </w:p>
     <w:p>
       <w:pPr>
         <w:pStyle w:val="Heading2"/>
-      </w:pPr>
-      <w:r>
+        <w:rPr>
+          <w:highlight w:val="yellow"/>
+        </w:rPr>
+      </w:pPr>
+      <w:r>
+        <w:rPr>
+          <w:highlight w:val="yellow"/>
+        </w:rPr>
         <w:t>Afbeeldingen</w:t>
       </w:r>
     </w:p>
@@ -1303,8 +1625,14 @@
           <w:numId w:val="2"/>
         </w:numPr>
         <w:spacing w:line="256" w:lineRule="auto"/>
-      </w:pPr>
-      <w:r>
+        <w:rPr>
+          <w:highlight w:val="yellow"/>
+        </w:rPr>
+      </w:pPr>
+      <w:r>
+        <w:rPr>
+          <w:highlight w:val="yellow"/>
+        </w:rPr>
         <w:t>Maak een map aan en noem deze “afbeeldingen-projecten”.</w:t>
       </w:r>
     </w:p>
@@ -1316,8 +1644,14 @@
           <w:numId w:val="2"/>
         </w:numPr>
         <w:spacing w:line="256" w:lineRule="auto"/>
-      </w:pPr>
-      <w:r>
+        <w:rPr>
+          <w:highlight w:val="yellow"/>
+        </w:rPr>
+      </w:pPr>
+      <w:r>
+        <w:rPr>
+          <w:highlight w:val="yellow"/>
+        </w:rPr>
         <w:t>Maak voor elke project een map aan en vernoem deze naar de klant van het project.</w:t>
       </w:r>
     </w:p>
@@ -1329,34 +1663,47 @@
           <w:numId w:val="2"/>
         </w:numPr>
         <w:spacing w:line="256" w:lineRule="auto"/>
-      </w:pPr>
-      <w:r>
+        <w:rPr>
+          <w:highlight w:val="yellow"/>
+        </w:rPr>
+      </w:pPr>
+      <w:r>
+        <w:rPr>
+          <w:highlight w:val="yellow"/>
+        </w:rPr>
         <w:t xml:space="preserve">Plaats in elke project map de afbeeldingen van het project in </w:t>
       </w:r>
       <w:proofErr w:type="gramStart"/>
       <w:r>
+        <w:rPr>
+          <w:highlight w:val="yellow"/>
+        </w:rPr>
         <w:t>een .</w:t>
       </w:r>
-      <w:proofErr w:type="spellStart"/>
       <w:proofErr w:type="gramEnd"/>
       <w:r>
-        <w:t>png</w:t>
-      </w:r>
-      <w:proofErr w:type="spellEnd"/>
-      <w:r>
-        <w:t xml:space="preserve"> bestand.</w:t>
+        <w:rPr>
+          <w:highlight w:val="yellow"/>
+        </w:rPr>
+        <w:t>png bestand.</w:t>
       </w:r>
     </w:p>
     <w:p>
       <w:pPr>
         <w:pStyle w:val="ListParagraph"/>
         <w:spacing w:line="256" w:lineRule="auto"/>
+        <w:rPr>
+          <w:highlight w:val="yellow"/>
+        </w:rPr>
       </w:pPr>
     </w:p>
     <w:p>
       <w:pPr>
         <w:pStyle w:val="ListParagraph"/>
         <w:spacing w:line="256" w:lineRule="auto"/>
+        <w:rPr>
+          <w:highlight w:val="yellow"/>
+        </w:rPr>
       </w:pPr>
     </w:p>
     <w:p>
@@ -1367,8 +1714,14 @@
           <w:numId w:val="2"/>
         </w:numPr>
         <w:spacing w:line="256" w:lineRule="auto"/>
-      </w:pPr>
-      <w:r>
+        <w:rPr>
+          <w:highlight w:val="yellow"/>
+        </w:rPr>
+      </w:pPr>
+      <w:r>
+        <w:rPr>
+          <w:highlight w:val="yellow"/>
+        </w:rPr>
         <w:t>Maak een map aan en noem deze ”afbeeldingen-cliënten”.</w:t>
       </w:r>
     </w:p>
@@ -1380,8 +1733,14 @@
           <w:numId w:val="2"/>
         </w:numPr>
         <w:spacing w:line="256" w:lineRule="auto"/>
-      </w:pPr>
-      <w:r>
+        <w:rPr>
+          <w:highlight w:val="yellow"/>
+        </w:rPr>
+      </w:pPr>
+      <w:r>
+        <w:rPr>
+          <w:highlight w:val="yellow"/>
+        </w:rPr>
         <w:t>Maak voor elke cliënt een map aan en vernoem deze naar de cliënt.</w:t>
       </w:r>
     </w:p>
@@ -1393,50 +1752,76 @@
           <w:numId w:val="2"/>
         </w:numPr>
         <w:spacing w:line="256" w:lineRule="auto"/>
-      </w:pPr>
-      <w:r>
+        <w:rPr>
+          <w:highlight w:val="yellow"/>
+        </w:rPr>
+      </w:pPr>
+      <w:r>
+        <w:rPr>
+          <w:highlight w:val="yellow"/>
+        </w:rPr>
         <w:t xml:space="preserve">Plaats in elke project map de afbeeldingen van het project in </w:t>
       </w:r>
       <w:proofErr w:type="gramStart"/>
       <w:r>
+        <w:rPr>
+          <w:highlight w:val="yellow"/>
+        </w:rPr>
         <w:t>een .</w:t>
       </w:r>
-      <w:proofErr w:type="spellStart"/>
       <w:proofErr w:type="gramEnd"/>
       <w:r>
-        <w:t>png</w:t>
-      </w:r>
-      <w:proofErr w:type="spellEnd"/>
-      <w:r>
-        <w:t xml:space="preserve"> bestand.</w:t>
+        <w:rPr>
+          <w:highlight w:val="yellow"/>
+        </w:rPr>
+        <w:t>png bestand.</w:t>
       </w:r>
     </w:p>
     <w:p>
       <w:pPr>
         <w:pStyle w:val="ListParagraph"/>
         <w:spacing w:line="256" w:lineRule="auto"/>
-      </w:pPr>
-    </w:p>
-    <w:p/>
+        <w:rPr>
+          <w:highlight w:val="yellow"/>
+        </w:rPr>
+      </w:pPr>
+    </w:p>
+    <w:p>
+      <w:pPr>
+        <w:rPr>
+          <w:highlight w:val="yellow"/>
+        </w:rPr>
+      </w:pPr>
+    </w:p>
     <w:p>
       <w:pPr>
         <w:pStyle w:val="Heading2"/>
-      </w:pPr>
-      <w:bookmarkStart w:id="3" w:name="_Toc482777529"/>
-      <w:r>
+        <w:rPr>
+          <w:highlight w:val="yellow"/>
+        </w:rPr>
+      </w:pPr>
+      <w:bookmarkStart w:id="6" w:name="_Toc482777529"/>
+      <w:r>
+        <w:rPr>
+          <w:highlight w:val="yellow"/>
+        </w:rPr>
         <w:t xml:space="preserve">Titels, teksten en </w:t>
       </w:r>
       <w:r>
         <w:rPr>
+          <w:highlight w:val="yellow"/>
           <w:lang w:val="en-US"/>
         </w:rPr>
         <w:t>footers</w:t>
       </w:r>
-      <w:bookmarkEnd w:id="3"/>
+      <w:bookmarkEnd w:id="6"/>
     </w:p>
     <w:p>
       <w:pPr>
         <w:spacing w:line="256" w:lineRule="auto"/>
+        <w:rPr>
+          <w:highlight w:val="yellow"/>
+        </w:rPr>
       </w:pPr>
     </w:p>
     <w:p>
@@ -1447,8 +1832,14 @@
           <w:numId w:val="2"/>
         </w:numPr>
         <w:spacing w:line="256" w:lineRule="auto"/>
-      </w:pPr>
-      <w:r>
+        <w:rPr>
+          <w:highlight w:val="yellow"/>
+        </w:rPr>
+      </w:pPr>
+      <w:r>
+        <w:rPr>
+          <w:highlight w:val="yellow"/>
+        </w:rPr>
         <w:t>Maak een map aan en noem deze “afbeeldingen-projecten”.</w:t>
       </w:r>
     </w:p>
@@ -1460,8 +1851,14 @@
           <w:numId w:val="2"/>
         </w:numPr>
         <w:spacing w:line="256" w:lineRule="auto"/>
-      </w:pPr>
-      <w:r>
+        <w:rPr>
+          <w:highlight w:val="yellow"/>
+        </w:rPr>
+      </w:pPr>
+      <w:r>
+        <w:rPr>
+          <w:highlight w:val="yellow"/>
+        </w:rPr>
         <w:t>Maak voor elke project een map aan en vernoem deze naar de klant van het project.</w:t>
       </w:r>
     </w:p>
@@ -1473,34 +1870,47 @@
           <w:numId w:val="2"/>
         </w:numPr>
         <w:spacing w:line="256" w:lineRule="auto"/>
-      </w:pPr>
-      <w:r>
+        <w:rPr>
+          <w:highlight w:val="yellow"/>
+        </w:rPr>
+      </w:pPr>
+      <w:r>
+        <w:rPr>
+          <w:highlight w:val="yellow"/>
+        </w:rPr>
         <w:t xml:space="preserve">Plaats in elke project map de afbeeldingen van het project in </w:t>
       </w:r>
       <w:proofErr w:type="gramStart"/>
       <w:r>
+        <w:rPr>
+          <w:highlight w:val="yellow"/>
+        </w:rPr>
         <w:t>een .</w:t>
       </w:r>
-      <w:proofErr w:type="spellStart"/>
       <w:proofErr w:type="gramEnd"/>
       <w:r>
-        <w:t>png</w:t>
-      </w:r>
-      <w:proofErr w:type="spellEnd"/>
-      <w:r>
-        <w:t xml:space="preserve"> bestand.</w:t>
+        <w:rPr>
+          <w:highlight w:val="yellow"/>
+        </w:rPr>
+        <w:t>png bestand.</w:t>
       </w:r>
     </w:p>
     <w:p>
       <w:pPr>
         <w:pStyle w:val="ListParagraph"/>
         <w:spacing w:line="256" w:lineRule="auto"/>
+        <w:rPr>
+          <w:highlight w:val="yellow"/>
+        </w:rPr>
       </w:pPr>
     </w:p>
     <w:p>
       <w:pPr>
         <w:pStyle w:val="ListParagraph"/>
         <w:spacing w:line="256" w:lineRule="auto"/>
+        <w:rPr>
+          <w:highlight w:val="yellow"/>
+        </w:rPr>
       </w:pPr>
     </w:p>
     <w:p>
@@ -1511,8 +1921,14 @@
           <w:numId w:val="2"/>
         </w:numPr>
         <w:spacing w:line="256" w:lineRule="auto"/>
-      </w:pPr>
-      <w:r>
+        <w:rPr>
+          <w:highlight w:val="yellow"/>
+        </w:rPr>
+      </w:pPr>
+      <w:r>
+        <w:rPr>
+          <w:highlight w:val="yellow"/>
+        </w:rPr>
         <w:t>Maak een map aan en noem deze ”afbeeldingen-cliënten”.</w:t>
       </w:r>
     </w:p>
@@ -1524,8 +1940,14 @@
           <w:numId w:val="2"/>
         </w:numPr>
         <w:spacing w:line="256" w:lineRule="auto"/>
-      </w:pPr>
-      <w:r>
+        <w:rPr>
+          <w:highlight w:val="yellow"/>
+        </w:rPr>
+      </w:pPr>
+      <w:r>
+        <w:rPr>
+          <w:highlight w:val="yellow"/>
+        </w:rPr>
         <w:t>Maak voor elke cliënt een map aan en vernoem deze naar de cliënt.</w:t>
       </w:r>
     </w:p>
@@ -1537,33 +1959,46 @@
           <w:numId w:val="2"/>
         </w:numPr>
         <w:spacing w:line="256" w:lineRule="auto"/>
-      </w:pPr>
-      <w:r>
+        <w:rPr>
+          <w:highlight w:val="yellow"/>
+        </w:rPr>
+      </w:pPr>
+      <w:r>
+        <w:rPr>
+          <w:highlight w:val="yellow"/>
+        </w:rPr>
         <w:t xml:space="preserve">Plaats in elke project map de afbeeldingen van het project in </w:t>
       </w:r>
       <w:proofErr w:type="gramStart"/>
       <w:r>
+        <w:rPr>
+          <w:highlight w:val="yellow"/>
+        </w:rPr>
         <w:t>een .</w:t>
       </w:r>
-      <w:proofErr w:type="spellStart"/>
       <w:proofErr w:type="gramEnd"/>
       <w:r>
-        <w:t>png</w:t>
-      </w:r>
-      <w:proofErr w:type="spellEnd"/>
-      <w:r>
-        <w:t xml:space="preserve"> bestand.</w:t>
+        <w:rPr>
+          <w:highlight w:val="yellow"/>
+        </w:rPr>
+        <w:t>png bestand.</w:t>
       </w:r>
     </w:p>
     <w:p>
       <w:pPr>
         <w:pStyle w:val="ListParagraph"/>
         <w:spacing w:line="256" w:lineRule="auto"/>
+        <w:rPr>
+          <w:highlight w:val="yellow"/>
+        </w:rPr>
       </w:pPr>
     </w:p>
     <w:p>
       <w:pPr>
         <w:pStyle w:val="Heading2"/>
+        <w:rPr>
+          <w:highlight w:val="yellow"/>
+        </w:rPr>
       </w:pPr>
     </w:p>
     <w:p>
@@ -1574,8 +2009,14 @@
           <w:numId w:val="2"/>
         </w:numPr>
         <w:spacing w:line="256" w:lineRule="auto"/>
-      </w:pPr>
-      <w:r>
+        <w:rPr>
+          <w:highlight w:val="yellow"/>
+        </w:rPr>
+      </w:pPr>
+      <w:r>
+        <w:rPr>
+          <w:highlight w:val="yellow"/>
+        </w:rPr>
         <w:t>Maak een nieuw word document aan.</w:t>
       </w:r>
     </w:p>
@@ -1587,8 +2028,14 @@
           <w:numId w:val="2"/>
         </w:numPr>
         <w:spacing w:line="256" w:lineRule="auto"/>
-      </w:pPr>
-      <w:r>
+        <w:rPr>
+          <w:highlight w:val="yellow"/>
+        </w:rPr>
+      </w:pPr>
+      <w:r>
+        <w:rPr>
+          <w:highlight w:val="yellow"/>
+        </w:rPr>
         <w:t>Verander de naam naar “titels-teksten-footers.docx”.</w:t>
       </w:r>
     </w:p>
@@ -1600,8 +2047,14 @@
           <w:numId w:val="2"/>
         </w:numPr>
         <w:spacing w:line="256" w:lineRule="auto"/>
-      </w:pPr>
-      <w:r>
+        <w:rPr>
+          <w:highlight w:val="yellow"/>
+        </w:rPr>
+      </w:pPr>
+      <w:r>
+        <w:rPr>
+          <w:highlight w:val="yellow"/>
+        </w:rPr>
         <w:t>Open het “titels-teksten-footers.docx” document.</w:t>
       </w:r>
     </w:p>
@@ -1613,8 +2066,14 @@
           <w:numId w:val="2"/>
         </w:numPr>
         <w:spacing w:line="256" w:lineRule="auto"/>
-      </w:pPr>
-      <w:r>
+        <w:rPr>
+          <w:highlight w:val="yellow"/>
+        </w:rPr>
+      </w:pPr>
+      <w:r>
+        <w:rPr>
+          <w:highlight w:val="yellow"/>
+        </w:rPr>
         <w:t>voeg de kopjes toe, voeg ook de teksten onder de kopjes toe (zonder opmaak).</w:t>
       </w:r>
     </w:p>
@@ -1626,17 +2085,27 @@
           <w:numId w:val="2"/>
         </w:numPr>
         <w:spacing w:line="256" w:lineRule="auto"/>
-      </w:pPr>
-      <w:r>
+        <w:rPr>
+          <w:highlight w:val="yellow"/>
+        </w:rPr>
+      </w:pPr>
+      <w:r>
+        <w:rPr>
+          <w:highlight w:val="yellow"/>
+        </w:rPr>
         <w:t xml:space="preserve">voeg de </w:t>
       </w:r>
       <w:r>
         <w:rPr>
+          <w:highlight w:val="yellow"/>
           <w:lang w:val="en-US"/>
         </w:rPr>
         <w:t xml:space="preserve">footers </w:t>
       </w:r>
       <w:r>
+        <w:rPr>
+          <w:highlight w:val="yellow"/>
+        </w:rPr>
         <w:t>toe.</w:t>
       </w:r>
     </w:p>
@@ -1648,135 +2117,170 @@
           <w:numId w:val="2"/>
         </w:numPr>
         <w:spacing w:line="256" w:lineRule="auto"/>
-      </w:pPr>
-      <w:r>
+        <w:rPr>
+          <w:highlight w:val="yellow"/>
+        </w:rPr>
+      </w:pPr>
+      <w:r>
+        <w:rPr>
+          <w:highlight w:val="yellow"/>
+        </w:rPr>
         <w:t>voeg de kopjes toe, voeg per kopje een afbeelding toe als dit nodig is.</w:t>
       </w:r>
     </w:p>
     <w:p>
       <w:pPr>
         <w:pStyle w:val="ListParagraph"/>
-      </w:pPr>
-    </w:p>
-    <w:p>
-      <w:pPr>
-        <w:pStyle w:val="ListParagraph"/>
-      </w:pPr>
-      <w:r>
+        <w:rPr>
+          <w:highlight w:val="yellow"/>
+        </w:rPr>
+      </w:pPr>
+    </w:p>
+    <w:p>
+      <w:pPr>
+        <w:pStyle w:val="ListParagraph"/>
+        <w:rPr>
+          <w:highlight w:val="yellow"/>
+        </w:rPr>
+      </w:pPr>
+      <w:r>
+        <w:rPr>
+          <w:highlight w:val="yellow"/>
+        </w:rPr>
         <w:lastRenderedPageBreak/>
-        <w:t xml:space="preserve">Zip </w:t>
-      </w:r>
-      <w:r>
-        <w:t xml:space="preserve">deze bestanden </w:t>
-      </w:r>
-      <w:r>
-        <w:t xml:space="preserve">in en verstuur het bestand naar Santino en Tarik </w:t>
-      </w:r>
-      <w:r>
-        <w:t>n</w:t>
-      </w:r>
-      <w:r>
-        <w:t xml:space="preserve">aar het email adres: </w:t>
-      </w:r>
-      <w:hyperlink r:id="rId9" w:history="1">
+        <w:t xml:space="preserve">Zip deze bestanden in en verstuur het bestand naar Santino en Tarik </w:t>
+      </w:r>
+      <w:r>
+        <w:rPr>
+          <w:highlight w:val="yellow"/>
+        </w:rPr>
+        <w:t xml:space="preserve">naar het email adres: </w:t>
+      </w:r>
+      <w:hyperlink r:id="rId12" w:history="1">
         <w:r>
           <w:rPr>
             <w:rStyle w:val="Hyperlink"/>
+            <w:highlight w:val="yellow"/>
           </w:rPr>
           <w:t>d204717@edu.rowcwb.nl</w:t>
         </w:r>
       </w:hyperlink>
       <w:r>
+        <w:rPr>
+          <w:highlight w:val="yellow"/>
+        </w:rPr>
         <w:t>.</w:t>
       </w:r>
     </w:p>
     <w:p>
       <w:pPr>
         <w:pStyle w:val="ListParagraph"/>
-      </w:pPr>
-    </w:p>
-    <w:p>
-      <w:pPr>
-        <w:pStyle w:val="ListParagraph"/>
-      </w:pPr>
-    </w:p>
-    <w:p>
-      <w:pPr>
-        <w:pStyle w:val="ListParagraph"/>
+        <w:rPr>
+          <w:highlight w:val="yellow"/>
+        </w:rPr>
+      </w:pPr>
+    </w:p>
+    <w:p>
+      <w:pPr>
+        <w:pStyle w:val="ListParagraph"/>
+        <w:rPr>
+          <w:highlight w:val="yellow"/>
+        </w:rPr>
+      </w:pPr>
+    </w:p>
+    <w:p>
+      <w:pPr>
+        <w:pStyle w:val="ListParagraph"/>
+        <w:rPr>
+          <w:highlight w:val="yellow"/>
+        </w:rPr>
       </w:pPr>
     </w:p>
     <w:p>
       <w:pPr>
         <w:pStyle w:val="Heading1"/>
-      </w:pPr>
-      <w:r>
+        <w:rPr>
+          <w:highlight w:val="yellow"/>
+        </w:rPr>
+      </w:pPr>
+      <w:r>
+        <w:rPr>
+          <w:highlight w:val="yellow"/>
+        </w:rPr>
         <w:t>Aanleveren met online content</w:t>
       </w:r>
     </w:p>
     <w:p>
       <w:pPr>
         <w:pStyle w:val="ListParagraph"/>
-      </w:pPr>
-      <w:r>
-        <w:t>O</w:t>
-      </w:r>
-      <w:r>
-        <w:t>mdat we een goed beeld hebben over jullie hebben we ook een alternatief.</w:t>
-      </w:r>
-    </w:p>
-    <w:p>
-      <w:pPr>
-        <w:pStyle w:val="ListParagraph"/>
-      </w:pPr>
-      <w:r>
+        <w:rPr>
+          <w:highlight w:val="yellow"/>
+        </w:rPr>
+      </w:pPr>
+      <w:r>
+        <w:rPr>
+          <w:highlight w:val="yellow"/>
+        </w:rPr>
+        <w:t>Omdat we een goed beeld hebben over jullie hebben we ook een alternatief.</w:t>
+      </w:r>
+    </w:p>
+    <w:p>
+      <w:pPr>
+        <w:pStyle w:val="ListParagraph"/>
+        <w:rPr>
+          <w:highlight w:val="yellow"/>
+        </w:rPr>
+      </w:pPr>
+      <w:r>
+        <w:rPr>
+          <w:highlight w:val="yellow"/>
+        </w:rPr>
         <w:t>Stel dat het content van het huidige website (</w:t>
       </w:r>
-      <w:hyperlink r:id="rId10" w:history="1">
+      <w:hyperlink r:id="rId13" w:history="1">
         <w:r>
           <w:rPr>
             <w:rStyle w:val="Hyperlink"/>
+            <w:highlight w:val="yellow"/>
           </w:rPr>
           <w:t>www.websentiment.nl</w:t>
         </w:r>
       </w:hyperlink>
       <w:r>
-        <w:t xml:space="preserve">) moet worden overgenomen in de app, dan kunnen we dat ook probleemloos doen. </w:t>
-      </w:r>
-      <w:r>
-        <w:t xml:space="preserve">Dit </w:t>
-      </w:r>
-      <w:r>
-        <w:t>geld voor de huidige</w:t>
-      </w:r>
-      <w:r>
-        <w:t xml:space="preserve"> versie van de</w:t>
-      </w:r>
-      <w:r>
-        <w:t xml:space="preserve"> website </w:t>
-      </w:r>
-      <w:r>
-        <w:t>op</w:t>
-      </w:r>
-      <w:r>
-        <w:t xml:space="preserve"> 04-05-2017.</w:t>
-      </w:r>
-    </w:p>
-    <w:p>
-      <w:pPr>
-        <w:pStyle w:val="ListParagraph"/>
-      </w:pPr>
-    </w:p>
-    <w:p>
-      <w:pPr>
-        <w:pStyle w:val="ListParagraph"/>
-      </w:pPr>
-      <w:r>
+        <w:rPr>
+          <w:highlight w:val="yellow"/>
+        </w:rPr>
+        <w:t>) moet worden overgenomen in de app, dan kunnen we dat ook probleemloos doen. Dit geld voor de huidige versie van de website op 04-05-2017.</w:t>
+      </w:r>
+    </w:p>
+    <w:p>
+      <w:pPr>
+        <w:pStyle w:val="ListParagraph"/>
+        <w:rPr>
+          <w:highlight w:val="yellow"/>
+        </w:rPr>
+      </w:pPr>
+    </w:p>
+    <w:p>
+      <w:pPr>
+        <w:pStyle w:val="ListParagraph"/>
+        <w:rPr>
+          <w:highlight w:val="yellow"/>
+        </w:rPr>
+      </w:pPr>
+      <w:r>
+        <w:rPr>
+          <w:highlight w:val="yellow"/>
+        </w:rPr>
         <w:t>Wat u moet doen hiervoor:</w:t>
       </w:r>
     </w:p>
     <w:p>
       <w:pPr>
         <w:pStyle w:val="ListParagraph"/>
+        <w:rPr>
+          <w:highlight w:val="yellow"/>
+        </w:rPr>
       </w:pPr>
     </w:p>
     <w:p>
@@ -1786,8 +2290,14 @@
           <w:ilvl w:val="0"/>
           <w:numId w:val="3"/>
         </w:numPr>
-      </w:pPr>
-      <w:r>
+        <w:rPr>
+          <w:highlight w:val="yellow"/>
+        </w:rPr>
+      </w:pPr>
+      <w:r>
+        <w:rPr>
+          <w:highlight w:val="yellow"/>
+        </w:rPr>
         <w:t xml:space="preserve">Log in op uw mail </w:t>
       </w:r>
     </w:p>
@@ -1798,14 +2308,26 @@
           <w:ilvl w:val="0"/>
           <w:numId w:val="3"/>
         </w:numPr>
-      </w:pPr>
-      <w:r>
+        <w:rPr>
+          <w:highlight w:val="yellow"/>
+        </w:rPr>
+      </w:pPr>
+      <w:r>
+        <w:rPr>
+          <w:highlight w:val="yellow"/>
+        </w:rPr>
         <w:t>Geef het akkoord dat</w:t>
       </w:r>
       <w:r>
+        <w:rPr>
+          <w:highlight w:val="yellow"/>
+        </w:rPr>
         <w:t xml:space="preserve"> u wilt om de c</w:t>
       </w:r>
       <w:r>
+        <w:rPr>
+          <w:highlight w:val="yellow"/>
+        </w:rPr>
         <w:t>ontent van uw site te gebruiken.</w:t>
       </w:r>
     </w:p>
@@ -1816,11 +2338,20 @@
           <w:ilvl w:val="0"/>
           <w:numId w:val="3"/>
         </w:numPr>
-      </w:pPr>
-      <w:r>
+        <w:rPr>
+          <w:highlight w:val="yellow"/>
+        </w:rPr>
+      </w:pPr>
+      <w:r>
+        <w:rPr>
+          <w:highlight w:val="yellow"/>
+        </w:rPr>
         <w:t>Maak een screenshot van elke pagina.(zorg ervoor dat alle tekst en alle afbeeldingen te zien zijn.)</w:t>
       </w:r>
       <w:r>
+        <w:rPr>
+          <w:highlight w:val="yellow"/>
+        </w:rPr>
         <w:tab/>
       </w:r>
     </w:p>
@@ -1831,46 +2362,78 @@
           <w:ilvl w:val="0"/>
           <w:numId w:val="3"/>
         </w:numPr>
-      </w:pPr>
-      <w:r>
+        <w:rPr>
+          <w:highlight w:val="yellow"/>
+        </w:rPr>
+      </w:pPr>
+      <w:r>
+        <w:rPr>
+          <w:highlight w:val="yellow"/>
+        </w:rPr>
         <w:t>Stuur de link van de website naar Santino en Tarik via de mail. Naar het email adres: d204717@edu.rowcwb.nl.</w:t>
       </w:r>
-      <w:bookmarkStart w:id="4" w:name="_GoBack"/>
+    </w:p>
+    <w:p>
+      <w:pPr>
+        <w:pStyle w:val="ListParagraph"/>
+        <w:rPr>
+          <w:highlight w:val="yellow"/>
+        </w:rPr>
+      </w:pPr>
+    </w:p>
+    <w:p>
+      <w:pPr>
+        <w:pStyle w:val="Heading1"/>
+        <w:rPr>
+          <w:highlight w:val="yellow"/>
+        </w:rPr>
+      </w:pPr>
+      <w:r>
+        <w:rPr>
+          <w:highlight w:val="yellow"/>
+        </w:rPr>
+        <w:t>Klantgegevens</w:t>
+      </w:r>
+      <w:bookmarkEnd w:id="3"/>
       <w:bookmarkEnd w:id="4"/>
     </w:p>
     <w:p>
-      <w:pPr>
-        <w:pStyle w:val="ListParagraph"/>
-      </w:pPr>
-    </w:p>
-    <w:p>
-      <w:pPr>
-        <w:pStyle w:val="Heading1"/>
-      </w:pPr>
-      <w:r>
-        <w:t>Klantgegevens</w:t>
-      </w:r>
-      <w:bookmarkEnd w:id="1"/>
-      <w:bookmarkEnd w:id="2"/>
-    </w:p>
-    <w:p>
-      <w:r>
+      <w:r>
+        <w:rPr>
+          <w:highlight w:val="yellow"/>
+        </w:rPr>
         <w:t>Omdat de Websentiment app een informatieve app is</w:t>
       </w:r>
       <w:r>
+        <w:rPr>
+          <w:highlight w:val="yellow"/>
+        </w:rPr>
         <w:t xml:space="preserve"> over het bedrijf zelf</w:t>
       </w:r>
       <w:r>
-        <w:t xml:space="preserve"> zal er geen data van gebruikers opgeslagen worden. De klant hoeft om deze reden niet in de database om data aan te kunnen passen/ toe te kunnen voegen. </w:t>
+        <w:rPr>
+          <w:highlight w:val="yellow"/>
+        </w:rPr>
+        <w:t xml:space="preserve"> zal er geen data van gebruikers opgeslagen worden. De klant hoeft om deze reden niet in de database om data aan te kunnen passen/ toe te kunnen voegen.</w:t>
+      </w:r>
+      <w:r>
+        <w:t xml:space="preserve"> </w:t>
       </w:r>
       <w:r>
         <w:br w:type="column"/>
       </w:r>
+      <w:commentRangeEnd w:id="5"/>
+      <w:r>
+        <w:rPr>
+          <w:rStyle w:val="CommentReference"/>
+        </w:rPr>
+        <w:lastRenderedPageBreak/>
+        <w:commentReference w:id="5"/>
+      </w:r>
       <w:r>
         <w:rPr>
           <w:rStyle w:val="Heading1Char"/>
         </w:rPr>
-        <w:lastRenderedPageBreak/>
         <w:t>Revisie</w:t>
       </w:r>
     </w:p>
@@ -2304,7 +2867,7 @@
       </w:r>
     </w:p>
     <w:sectPr>
-      <w:footerReference w:type="default" r:id="rId11"/>
+      <w:footerReference w:type="default" r:id="rId14"/>
       <w:pgSz w:w="11906" w:h="16838"/>
       <w:pgMar w:top="1417" w:right="1417" w:bottom="1417" w:left="1417" w:header="708" w:footer="708" w:gutter="0"/>
       <w:pgNumType w:start="0"/>
@@ -2314,6 +2877,50 @@
     </w:sectPr>
   </w:body>
 </w:document>
+</file>
+
+<file path=word/comments.xml><?xml version="1.0" encoding="utf-8"?>
+<w:comments xmlns:wpc="http://schemas.microsoft.com/office/word/2010/wordprocessingCanvas" xmlns:mc="http://schemas.openxmlformats.org/markup-compatibility/2006" xmlns:o="urn:schemas-microsoft-com:office:office" xmlns:r="http://schemas.openxmlformats.org/officeDocument/2006/relationships" xmlns:m="http://schemas.openxmlformats.org/officeDocument/2006/math" xmlns:v="urn:schemas-microsoft-com:vml" xmlns:wp14="http://schemas.microsoft.com/office/word/2010/wordprocessingDrawing" xmlns:wp="http://schemas.openxmlformats.org/drawingml/2006/wordprocessingDrawing" xmlns:w10="urn:schemas-microsoft-com:office:word" xmlns:w="http://schemas.openxmlformats.org/wordprocessingml/2006/main" xmlns:w14="http://schemas.microsoft.com/office/word/2010/wordml" xmlns:w15="http://schemas.microsoft.com/office/word/2012/wordml" xmlns:wpg="http://schemas.microsoft.com/office/word/2010/wordprocessingGroup" xmlns:wpi="http://schemas.microsoft.com/office/word/2010/wordprocessingInk" xmlns:wne="http://schemas.microsoft.com/office/word/2006/wordml" xmlns:wps="http://schemas.microsoft.com/office/word/2010/wordprocessingShape" mc:Ignorable="w14 w15 wp14">
+  <w:comment w:id="1" w:author="santino bonora" w:date="2017-05-19T15:53:00Z" w:initials="sb">
+    <w:p>
+      <w:pPr>
+        <w:pStyle w:val="CommentText"/>
+      </w:pPr>
+      <w:r>
+        <w:rPr>
+          <w:rStyle w:val="CommentReference"/>
+        </w:rPr>
+        <w:annotationRef/>
+      </w:r>
+      <w:r>
+        <w:t>Er moet nog opgezocht worden welke waardes hier moeten komen te staan</w:t>
+      </w:r>
+    </w:p>
+  </w:comment>
+  <w:comment w:id="5" w:author="santino bonora" w:date="2017-05-19T10:35:00Z" w:initials="sb">
+    <w:p>
+      <w:pPr>
+        <w:pStyle w:val="CommentText"/>
+      </w:pPr>
+      <w:r>
+        <w:rPr>
+          <w:rStyle w:val="CommentReference"/>
+        </w:rPr>
+        <w:annotationRef/>
+      </w:r>
+      <w:r>
+        <w:t>Verwijderen mits het bovenstaande goedgekeurd is</w:t>
+      </w:r>
+    </w:p>
+  </w:comment>
+</w:comments>
+</file>
+
+<file path=word/commentsExtended.xml><?xml version="1.0" encoding="utf-8"?>
+<w15:commentsEx xmlns:wpc="http://schemas.microsoft.com/office/word/2010/wordprocessingCanvas" xmlns:mc="http://schemas.openxmlformats.org/markup-compatibility/2006" xmlns:o="urn:schemas-microsoft-com:office:office" xmlns:r="http://schemas.openxmlformats.org/officeDocument/2006/relationships" xmlns:m="http://schemas.openxmlformats.org/officeDocument/2006/math" xmlns:v="urn:schemas-microsoft-com:vml" xmlns:wp14="http://schemas.microsoft.com/office/word/2010/wordprocessingDrawing" xmlns:wp="http://schemas.openxmlformats.org/drawingml/2006/wordprocessingDrawing" xmlns:w10="urn:schemas-microsoft-com:office:word" xmlns:w="http://schemas.openxmlformats.org/wordprocessingml/2006/main" xmlns:w14="http://schemas.microsoft.com/office/word/2010/wordml" xmlns:w15="http://schemas.microsoft.com/office/word/2012/wordml" xmlns:wpg="http://schemas.microsoft.com/office/word/2010/wordprocessingGroup" xmlns:wpi="http://schemas.microsoft.com/office/word/2010/wordprocessingInk" xmlns:wne="http://schemas.microsoft.com/office/word/2006/wordml" xmlns:wps="http://schemas.microsoft.com/office/word/2010/wordprocessingShape" mc:Ignorable="w14 w15 wp14">
+  <w15:commentEx w15:paraId="668528BD" w15:done="0"/>
+  <w15:commentEx w15:paraId="1D78B7A6" w15:done="0"/>
+</w15:commentsEx>
 </file>
 
 <file path=word/endnotes.xml><?xml version="1.0" encoding="utf-8"?>
@@ -2527,6 +3134,118 @@
     </w:lvl>
   </w:abstractNum>
   <w:abstractNum w:abstractNumId="1" w15:restartNumberingAfterBreak="0">
+    <w:nsid w:val="508B2BFE"/>
+    <w:multiLevelType w:val="hybridMultilevel"/>
+    <w:tmpl w:val="DC9AA808"/>
+    <w:lvl w:ilvl="0" w:tplc="CF0CA740">
+      <w:numFmt w:val="bullet"/>
+      <w:lvlText w:val="-"/>
+      <w:lvlJc w:val="left"/>
+      <w:pPr>
+        <w:ind w:left="720" w:hanging="360"/>
+      </w:pPr>
+      <w:rPr>
+        <w:rFonts w:ascii="Arial" w:eastAsiaTheme="minorHAnsi" w:hAnsi="Arial" w:cs="Arial" w:hint="default"/>
+      </w:rPr>
+    </w:lvl>
+    <w:lvl w:ilvl="1" w:tplc="04130003" w:tentative="1">
+      <w:start w:val="1"/>
+      <w:numFmt w:val="bullet"/>
+      <w:lvlText w:val="o"/>
+      <w:lvlJc w:val="left"/>
+      <w:pPr>
+        <w:ind w:left="1440" w:hanging="360"/>
+      </w:pPr>
+      <w:rPr>
+        <w:rFonts w:ascii="Courier New" w:hAnsi="Courier New" w:cs="Courier New" w:hint="default"/>
+      </w:rPr>
+    </w:lvl>
+    <w:lvl w:ilvl="2" w:tplc="04130005" w:tentative="1">
+      <w:start w:val="1"/>
+      <w:numFmt w:val="bullet"/>
+      <w:lvlText w:val=""/>
+      <w:lvlJc w:val="left"/>
+      <w:pPr>
+        <w:ind w:left="2160" w:hanging="360"/>
+      </w:pPr>
+      <w:rPr>
+        <w:rFonts w:ascii="Wingdings" w:hAnsi="Wingdings" w:hint="default"/>
+      </w:rPr>
+    </w:lvl>
+    <w:lvl w:ilvl="3" w:tplc="04130001" w:tentative="1">
+      <w:start w:val="1"/>
+      <w:numFmt w:val="bullet"/>
+      <w:lvlText w:val=""/>
+      <w:lvlJc w:val="left"/>
+      <w:pPr>
+        <w:ind w:left="2880" w:hanging="360"/>
+      </w:pPr>
+      <w:rPr>
+        <w:rFonts w:ascii="Symbol" w:hAnsi="Symbol" w:hint="default"/>
+      </w:rPr>
+    </w:lvl>
+    <w:lvl w:ilvl="4" w:tplc="04130003" w:tentative="1">
+      <w:start w:val="1"/>
+      <w:numFmt w:val="bullet"/>
+      <w:lvlText w:val="o"/>
+      <w:lvlJc w:val="left"/>
+      <w:pPr>
+        <w:ind w:left="3600" w:hanging="360"/>
+      </w:pPr>
+      <w:rPr>
+        <w:rFonts w:ascii="Courier New" w:hAnsi="Courier New" w:cs="Courier New" w:hint="default"/>
+      </w:rPr>
+    </w:lvl>
+    <w:lvl w:ilvl="5" w:tplc="04130005" w:tentative="1">
+      <w:start w:val="1"/>
+      <w:numFmt w:val="bullet"/>
+      <w:lvlText w:val=""/>
+      <w:lvlJc w:val="left"/>
+      <w:pPr>
+        <w:ind w:left="4320" w:hanging="360"/>
+      </w:pPr>
+      <w:rPr>
+        <w:rFonts w:ascii="Wingdings" w:hAnsi="Wingdings" w:hint="default"/>
+      </w:rPr>
+    </w:lvl>
+    <w:lvl w:ilvl="6" w:tplc="04130001" w:tentative="1">
+      <w:start w:val="1"/>
+      <w:numFmt w:val="bullet"/>
+      <w:lvlText w:val=""/>
+      <w:lvlJc w:val="left"/>
+      <w:pPr>
+        <w:ind w:left="5040" w:hanging="360"/>
+      </w:pPr>
+      <w:rPr>
+        <w:rFonts w:ascii="Symbol" w:hAnsi="Symbol" w:hint="default"/>
+      </w:rPr>
+    </w:lvl>
+    <w:lvl w:ilvl="7" w:tplc="04130003" w:tentative="1">
+      <w:start w:val="1"/>
+      <w:numFmt w:val="bullet"/>
+      <w:lvlText w:val="o"/>
+      <w:lvlJc w:val="left"/>
+      <w:pPr>
+        <w:ind w:left="5760" w:hanging="360"/>
+      </w:pPr>
+      <w:rPr>
+        <w:rFonts w:ascii="Courier New" w:hAnsi="Courier New" w:cs="Courier New" w:hint="default"/>
+      </w:rPr>
+    </w:lvl>
+    <w:lvl w:ilvl="8" w:tplc="04130005" w:tentative="1">
+      <w:start w:val="1"/>
+      <w:numFmt w:val="bullet"/>
+      <w:lvlText w:val=""/>
+      <w:lvlJc w:val="left"/>
+      <w:pPr>
+        <w:ind w:left="6480" w:hanging="360"/>
+      </w:pPr>
+      <w:rPr>
+        <w:rFonts w:ascii="Wingdings" w:hAnsi="Wingdings" w:hint="default"/>
+      </w:rPr>
+    </w:lvl>
+  </w:abstractNum>
+  <w:abstractNum w:abstractNumId="2" w15:restartNumberingAfterBreak="0">
     <w:nsid w:val="51B9617A"/>
     <w:multiLevelType w:val="hybridMultilevel"/>
     <w:tmpl w:val="34502864"/>
@@ -2645,9 +3364,20 @@
     <w:abstractNumId w:val="0"/>
   </w:num>
   <w:num w:numId="3">
+    <w:abstractNumId w:val="2"/>
+  </w:num>
+  <w:num w:numId="4">
     <w:abstractNumId w:val="1"/>
   </w:num>
 </w:numbering>
+</file>
+
+<file path=word/people.xml><?xml version="1.0" encoding="utf-8"?>
+<w15:people xmlns:wpc="http://schemas.microsoft.com/office/word/2010/wordprocessingCanvas" xmlns:mc="http://schemas.openxmlformats.org/markup-compatibility/2006" xmlns:o="urn:schemas-microsoft-com:office:office" xmlns:r="http://schemas.openxmlformats.org/officeDocument/2006/relationships" xmlns:m="http://schemas.openxmlformats.org/officeDocument/2006/math" xmlns:v="urn:schemas-microsoft-com:vml" xmlns:wp14="http://schemas.microsoft.com/office/word/2010/wordprocessingDrawing" xmlns:wp="http://schemas.openxmlformats.org/drawingml/2006/wordprocessingDrawing" xmlns:w10="urn:schemas-microsoft-com:office:word" xmlns:w="http://schemas.openxmlformats.org/wordprocessingml/2006/main" xmlns:w14="http://schemas.microsoft.com/office/word/2010/wordml" xmlns:w15="http://schemas.microsoft.com/office/word/2012/wordml" xmlns:wpg="http://schemas.microsoft.com/office/word/2010/wordprocessingGroup" xmlns:wpi="http://schemas.microsoft.com/office/word/2010/wordprocessingInk" xmlns:wne="http://schemas.microsoft.com/office/word/2006/wordml" xmlns:wps="http://schemas.microsoft.com/office/word/2010/wordprocessingShape" mc:Ignorable="w14 w15 wp14">
+  <w15:person w15:author="santino bonora">
+    <w15:presenceInfo w15:providerId="Windows Live" w15:userId="962df9b8540441cf"/>
+  </w15:person>
+</w15:people>
 </file>
 
 <file path=word/styles.xml><?xml version="1.0" encoding="utf-8"?>
@@ -3618,6 +4348,106 @@
       <w:contextualSpacing/>
     </w:pPr>
   </w:style>
+  <w:style w:type="character" w:styleId="CommentReference">
+    <w:name w:val="annotation reference"/>
+    <w:basedOn w:val="DefaultParagraphFont"/>
+    <w:uiPriority w:val="99"/>
+    <w:semiHidden/>
+    <w:unhideWhenUsed/>
+    <w:rsid w:val="0099720E"/>
+    <w:rPr>
+      <w:sz w:val="16"/>
+      <w:szCs w:val="16"/>
+    </w:rPr>
+  </w:style>
+  <w:style w:type="paragraph" w:styleId="CommentText">
+    <w:name w:val="annotation text"/>
+    <w:basedOn w:val="Normal"/>
+    <w:link w:val="CommentTextChar"/>
+    <w:uiPriority w:val="99"/>
+    <w:semiHidden/>
+    <w:unhideWhenUsed/>
+    <w:rsid w:val="0099720E"/>
+    <w:pPr>
+      <w:spacing w:line="240" w:lineRule="auto"/>
+    </w:pPr>
+    <w:rPr>
+      <w:sz w:val="20"/>
+      <w:szCs w:val="20"/>
+    </w:rPr>
+  </w:style>
+  <w:style w:type="character" w:customStyle="1" w:styleId="CommentTextChar">
+    <w:name w:val="Comment Text Char"/>
+    <w:basedOn w:val="DefaultParagraphFont"/>
+    <w:link w:val="CommentText"/>
+    <w:uiPriority w:val="99"/>
+    <w:semiHidden/>
+    <w:rsid w:val="0099720E"/>
+    <w:rPr>
+      <w:rFonts w:ascii="Arial" w:hAnsi="Arial"/>
+      <w:sz w:val="20"/>
+      <w:szCs w:val="20"/>
+    </w:rPr>
+  </w:style>
+  <w:style w:type="paragraph" w:styleId="CommentSubject">
+    <w:name w:val="annotation subject"/>
+    <w:basedOn w:val="CommentText"/>
+    <w:next w:val="CommentText"/>
+    <w:link w:val="CommentSubjectChar"/>
+    <w:uiPriority w:val="99"/>
+    <w:semiHidden/>
+    <w:unhideWhenUsed/>
+    <w:rsid w:val="0099720E"/>
+    <w:rPr>
+      <w:b/>
+      <w:bCs/>
+    </w:rPr>
+  </w:style>
+  <w:style w:type="character" w:customStyle="1" w:styleId="CommentSubjectChar">
+    <w:name w:val="Comment Subject Char"/>
+    <w:basedOn w:val="CommentTextChar"/>
+    <w:link w:val="CommentSubject"/>
+    <w:uiPriority w:val="99"/>
+    <w:semiHidden/>
+    <w:rsid w:val="0099720E"/>
+    <w:rPr>
+      <w:rFonts w:ascii="Arial" w:hAnsi="Arial"/>
+      <w:b/>
+      <w:bCs/>
+      <w:sz w:val="20"/>
+      <w:szCs w:val="20"/>
+    </w:rPr>
+  </w:style>
+  <w:style w:type="paragraph" w:styleId="BalloonText">
+    <w:name w:val="Balloon Text"/>
+    <w:basedOn w:val="Normal"/>
+    <w:link w:val="BalloonTextChar"/>
+    <w:uiPriority w:val="99"/>
+    <w:semiHidden/>
+    <w:unhideWhenUsed/>
+    <w:rsid w:val="0099720E"/>
+    <w:pPr>
+      <w:spacing w:after="0" w:line="240" w:lineRule="auto"/>
+    </w:pPr>
+    <w:rPr>
+      <w:rFonts w:ascii="Segoe UI" w:hAnsi="Segoe UI" w:cs="Segoe UI"/>
+      <w:sz w:val="18"/>
+      <w:szCs w:val="18"/>
+    </w:rPr>
+  </w:style>
+  <w:style w:type="character" w:customStyle="1" w:styleId="BalloonTextChar">
+    <w:name w:val="Balloon Text Char"/>
+    <w:basedOn w:val="DefaultParagraphFont"/>
+    <w:link w:val="BalloonText"/>
+    <w:uiPriority w:val="99"/>
+    <w:semiHidden/>
+    <w:rsid w:val="0099720E"/>
+    <w:rPr>
+      <w:rFonts w:ascii="Segoe UI" w:hAnsi="Segoe UI" w:cs="Segoe UI"/>
+      <w:sz w:val="18"/>
+      <w:szCs w:val="18"/>
+    </w:rPr>
+  </w:style>
 </w:styles>
 </file>
 
@@ -3906,7 +4736,7 @@
 </file>
 
 <file path=customXml/itemProps2.xml><?xml version="1.0" encoding="utf-8"?>
-<ds:datastoreItem xmlns:ds="http://schemas.openxmlformats.org/officeDocument/2006/customXml" ds:itemID="{452821B7-CB3A-4F74-AA75-38A4584DF30A}">
+<ds:datastoreItem xmlns:ds="http://schemas.openxmlformats.org/officeDocument/2006/customXml" ds:itemID="{1B4C04A1-3E00-4D5F-9763-9571CFDEB327}">
   <ds:schemaRefs>
     <ds:schemaRef ds:uri="http://schemas.openxmlformats.org/officeDocument/2006/bibliography"/>
   </ds:schemaRefs>

</xml_diff>

<commit_message>
procedure voor aanleveren van gegevens en functionele test bijgewerkt ouwehh
</commit_message>
<xml_diff>
--- a/Documentatie/Kerntaak-2/2.1.4_Procedure-voor-aanleveren-van-gegevens/2017-04-20_Procedure-voor-aanleveren-van-gegevens_V1.docx
+++ b/Documentatie/Kerntaak-2/2.1.4_Procedure-voor-aanleveren-van-gegevens/2017-04-20_Procedure-voor-aanleveren-van-gegevens_V1.docx
@@ -1,6 +1,6 @@
 
 <file path=word/document.xml><?xml version="1.0" encoding="utf-8"?>
-<w:document xmlns:wpc="http://schemas.microsoft.com/office/word/2010/wordprocessingCanvas" xmlns:cx="http://schemas.microsoft.com/office/drawing/2014/chartex" xmlns:cx1="http://schemas.microsoft.com/office/drawing/2015/9/8/chartex" xmlns:cx2="http://schemas.microsoft.com/office/drawing/2015/10/21/chartex" xmlns:cx3="http://schemas.microsoft.com/office/drawing/2016/5/9/chartex" xmlns:cx4="http://schemas.microsoft.com/office/drawing/2016/5/10/chartex" xmlns:cx5="http://schemas.microsoft.com/office/drawing/2016/5/11/chartex" xmlns:mc="http://schemas.openxmlformats.org/markup-compatibility/2006" xmlns:o="urn:schemas-microsoft-com:office:office" xmlns:r="http://schemas.openxmlformats.org/officeDocument/2006/relationships" xmlns:m="http://schemas.openxmlformats.org/officeDocument/2006/math" xmlns:v="urn:schemas-microsoft-com:vml" xmlns:wp14="http://schemas.microsoft.com/office/word/2010/wordprocessingDrawing" xmlns:wp="http://schemas.openxmlformats.org/drawingml/2006/wordprocessingDrawing" xmlns:w10="urn:schemas-microsoft-com:office:word" xmlns:w="http://schemas.openxmlformats.org/wordprocessingml/2006/main" xmlns:w14="http://schemas.microsoft.com/office/word/2010/wordml" xmlns:w15="http://schemas.microsoft.com/office/word/2012/wordml" xmlns:w16se="http://schemas.microsoft.com/office/word/2015/wordml/symex" xmlns:wpg="http://schemas.microsoft.com/office/word/2010/wordprocessingGroup" xmlns:wpi="http://schemas.microsoft.com/office/word/2010/wordprocessingInk" xmlns:wne="http://schemas.microsoft.com/office/word/2006/wordml" xmlns:wps="http://schemas.microsoft.com/office/word/2010/wordprocessingShape" mc:Ignorable="w14 w15 w16se wp14">
+<w:document xmlns:wpc="http://schemas.microsoft.com/office/word/2010/wordprocessingCanvas" xmlns:mc="http://schemas.openxmlformats.org/markup-compatibility/2006" xmlns:o="urn:schemas-microsoft-com:office:office" xmlns:r="http://schemas.openxmlformats.org/officeDocument/2006/relationships" xmlns:m="http://schemas.openxmlformats.org/officeDocument/2006/math" xmlns:v="urn:schemas-microsoft-com:vml" xmlns:wp14="http://schemas.microsoft.com/office/word/2010/wordprocessingDrawing" xmlns:wp="http://schemas.openxmlformats.org/drawingml/2006/wordprocessingDrawing" xmlns:w10="urn:schemas-microsoft-com:office:word" xmlns:w="http://schemas.openxmlformats.org/wordprocessingml/2006/main" xmlns:w14="http://schemas.microsoft.com/office/word/2010/wordml" xmlns:w15="http://schemas.microsoft.com/office/word/2012/wordml" xmlns:wpg="http://schemas.microsoft.com/office/word/2010/wordprocessingGroup" xmlns:wpi="http://schemas.microsoft.com/office/word/2010/wordprocessingInk" xmlns:wne="http://schemas.microsoft.com/office/word/2006/wordml" xmlns:wps="http://schemas.microsoft.com/office/word/2010/wordprocessingShape" mc:Ignorable="w14 w15 wp14">
   <w:body>
     <w:sdt>
       <w:sdtPr>
@@ -17,7 +17,7 @@
           <w:r>
             <w:rPr>
               <w:noProof/>
-              <w:lang w:val="en-GB" w:eastAsia="en-GB"/>
+              <w:lang w:eastAsia="nl-NL"/>
             </w:rPr>
             <mc:AlternateContent>
               <mc:Choice Requires="wps">
@@ -167,7 +167,7 @@
                   </wp:anchor>
                 </w:drawing>
               </mc:Choice>
-              <mc:Fallback>
+              <mc:Fallback xmlns:w16se="http://schemas.microsoft.com/office/word/2015/wordml/symex" xmlns:cx5="http://schemas.microsoft.com/office/drawing/2016/5/11/chartex" xmlns:cx4="http://schemas.microsoft.com/office/drawing/2016/5/10/chartex" xmlns:cx3="http://schemas.microsoft.com/office/drawing/2016/5/9/chartex" xmlns:cx2="http://schemas.microsoft.com/office/drawing/2015/10/21/chartex" xmlns:cx1="http://schemas.microsoft.com/office/drawing/2015/9/8/chartex" xmlns:cx="http://schemas.microsoft.com/office/drawing/2014/chartex">
                 <w:pict>
                   <v:shapetype w14:anchorId="26FBEB6E" id="_x0000_t202" coordsize="21600,21600" o:spt="202" path="m,l,21600r21600,l21600,xe">
                     <v:stroke joinstyle="miter"/>
@@ -268,7 +268,7 @@
           <w:r>
             <w:rPr>
               <w:noProof/>
-              <w:lang w:val="en-GB" w:eastAsia="en-GB"/>
+              <w:lang w:eastAsia="nl-NL"/>
             </w:rPr>
             <mc:AlternateContent>
               <mc:Choice Requires="wps">
@@ -322,7 +322,7 @@
                             <w:txbxContent>
                               <w:p>
                                 <w:pPr>
-                                  <w:pStyle w:val="Geenafstand"/>
+                                  <w:pStyle w:val="NoSpacing"/>
                                   <w:spacing w:before="40" w:after="560" w:line="216" w:lineRule="auto"/>
                                   <w:rPr>
                                     <w:color w:val="5B9BD5" w:themeColor="accent1"/>
@@ -396,7 +396,7 @@
                                 <w:sdtContent>
                                   <w:p>
                                     <w:pPr>
-                                      <w:pStyle w:val="Geenafstand"/>
+                                      <w:pStyle w:val="NoSpacing"/>
                                       <w:spacing w:before="40" w:after="40"/>
                                       <w:rPr>
                                         <w:caps/>
@@ -436,7 +436,7 @@
                                 <w:sdtContent>
                                   <w:p>
                                     <w:pPr>
-                                      <w:pStyle w:val="Geenafstand"/>
+                                      <w:pStyle w:val="NoSpacing"/>
                                       <w:spacing w:before="80" w:after="40"/>
                                       <w:rPr>
                                         <w:caps/>
@@ -477,7 +477,7 @@
                   </wp:anchor>
                 </w:drawing>
               </mc:Choice>
-              <mc:Fallback>
+              <mc:Fallback xmlns:w16se="http://schemas.microsoft.com/office/word/2015/wordml/symex" xmlns:cx5="http://schemas.microsoft.com/office/drawing/2016/5/11/chartex" xmlns:cx4="http://schemas.microsoft.com/office/drawing/2016/5/10/chartex" xmlns:cx3="http://schemas.microsoft.com/office/drawing/2016/5/9/chartex" xmlns:cx2="http://schemas.microsoft.com/office/drawing/2015/10/21/chartex" xmlns:cx1="http://schemas.microsoft.com/office/drawing/2015/9/8/chartex" xmlns:cx="http://schemas.microsoft.com/office/drawing/2014/chartex">
                 <w:pict>
                   <v:shape w14:anchorId="78D8FF74" id="Tekstvak 131" o:spid="_x0000_s1027" type="#_x0000_t202" style="position:absolute;margin-left:34.75pt;margin-top:400.8pt;width:369pt;height:203.4pt;z-index:251660288;visibility:visible;mso-wrap-style:square;mso-width-percent:790;mso-height-percent:0;mso-wrap-distance-left:14.4pt;mso-wrap-distance-top:0;mso-wrap-distance-right:14.4pt;mso-wrap-distance-bottom:0;mso-position-horizontal:absolute;mso-position-horizontal-relative:margin;mso-position-vertical:absolute;mso-position-vertical-relative:page;mso-width-percent:790;mso-height-percent:0;mso-width-relative:margin;mso-height-relative:page;v-text-anchor:top" o:gfxdata="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" filled="f" stroked="f" strokeweight=".5pt">
                     <v:textbox inset="0,0,0,0">
@@ -630,7 +630,7 @@
           <w:r>
             <w:rPr>
               <w:noProof/>
-              <w:lang w:val="en-GB" w:eastAsia="en-GB"/>
+              <w:lang w:eastAsia="nl-NL"/>
             </w:rPr>
             <mc:AlternateContent>
               <mc:Choice Requires="wps">
@@ -716,7 +716,7 @@
                                 <w:sdtContent>
                                   <w:p>
                                     <w:pPr>
-                                      <w:pStyle w:val="Geenafstand"/>
+                                      <w:pStyle w:val="NoSpacing"/>
                                       <w:jc w:val="right"/>
                                       <w:rPr>
                                         <w:color w:val="FFFFFF" w:themeColor="background1"/>
@@ -754,7 +754,7 @@
                   </wp:anchor>
                 </w:drawing>
               </mc:Choice>
-              <mc:Fallback>
+              <mc:Fallback xmlns:w16se="http://schemas.microsoft.com/office/word/2015/wordml/symex" xmlns:cx5="http://schemas.microsoft.com/office/drawing/2016/5/11/chartex" xmlns:cx4="http://schemas.microsoft.com/office/drawing/2016/5/10/chartex" xmlns:cx3="http://schemas.microsoft.com/office/drawing/2016/5/9/chartex" xmlns:cx2="http://schemas.microsoft.com/office/drawing/2015/10/21/chartex" xmlns:cx1="http://schemas.microsoft.com/office/drawing/2015/9/8/chartex" xmlns:cx="http://schemas.microsoft.com/office/drawing/2014/chartex">
                 <w:pict>
                   <v:rect id="Rechthoek 132" o:spid="_x0000_s1028" style="position:absolute;margin-left:-4.4pt;margin-top:0;width:46.8pt;height:77.75pt;z-index:251659264;visibility:visible;mso-wrap-style:square;mso-width-percent:76;mso-height-percent:98;mso-top-percent:23;mso-wrap-distance-left:9pt;mso-wrap-distance-top:0;mso-wrap-distance-right:9pt;mso-wrap-distance-bottom:0;mso-position-horizontal:right;mso-position-horizontal-relative:margin;mso-position-vertical-relative:page;mso-width-percent:76;mso-height-percent:98;mso-top-percent:23;mso-width-relative:page;mso-height-relative:page;v-text-anchor:bottom" o:gfxdata="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" fillcolor="#5b9bd5 [3204]" stroked="f" strokeweight="1pt">
                     <v:path arrowok="t"/>
@@ -838,7 +838,7 @@
       <w:sdtContent>
         <w:p>
           <w:pPr>
-            <w:pStyle w:val="Kopvaninhoudsopgave"/>
+            <w:pStyle w:val="TOCHeading"/>
           </w:pPr>
           <w:r>
             <w:rPr>
@@ -849,14 +849,14 @@
         </w:p>
         <w:p>
           <w:pPr>
-            <w:pStyle w:val="Inhopg1"/>
+            <w:pStyle w:val="TOC1"/>
             <w:tabs>
               <w:tab w:val="right" w:leader="dot" w:pos="9062"/>
             </w:tabs>
             <w:rPr>
               <w:rFonts w:cstheme="minorBidi"/>
               <w:noProof/>
-              <w:lang w:val="en-GB" w:eastAsia="en-GB"/>
+              <w:lang w:val="nl-NL" w:eastAsia="nl-NL"/>
             </w:rPr>
           </w:pPr>
           <w:r>
@@ -868,7 +868,7 @@
           <w:r>
             <w:fldChar w:fldCharType="separate"/>
           </w:r>
-          <w:hyperlink w:anchor="_Toc484077151" w:history="1">
+          <w:hyperlink w:anchor="_Toc484082217" w:history="1">
             <w:r>
               <w:rPr>
                 <w:rStyle w:val="Hyperlink"/>
@@ -895,7 +895,7 @@
                 <w:noProof/>
                 <w:webHidden/>
               </w:rPr>
-              <w:instrText xml:space="preserve"> PAGEREF _Toc484077151 \h </w:instrText>
+              <w:instrText xml:space="preserve"> PAGEREF _Toc484082217 \h </w:instrText>
             </w:r>
             <w:r>
               <w:rPr>
@@ -928,17 +928,17 @@
         </w:p>
         <w:p>
           <w:pPr>
-            <w:pStyle w:val="Inhopg1"/>
+            <w:pStyle w:val="TOC1"/>
             <w:tabs>
               <w:tab w:val="right" w:leader="dot" w:pos="9062"/>
             </w:tabs>
             <w:rPr>
               <w:rFonts w:cstheme="minorBidi"/>
               <w:noProof/>
-              <w:lang w:val="en-GB" w:eastAsia="en-GB"/>
+              <w:lang w:val="nl-NL" w:eastAsia="nl-NL"/>
             </w:rPr>
           </w:pPr>
-          <w:hyperlink w:anchor="_Toc484077152" w:history="1">
+          <w:hyperlink w:anchor="_Toc484082218" w:history="1">
             <w:r>
               <w:rPr>
                 <w:rStyle w:val="Hyperlink"/>
@@ -965,7 +965,7 @@
                 <w:noProof/>
                 <w:webHidden/>
               </w:rPr>
-              <w:instrText xml:space="preserve"> PAGEREF _Toc484077152 \h </w:instrText>
+              <w:instrText xml:space="preserve"> PAGEREF _Toc484082218 \h </w:instrText>
             </w:r>
             <w:r>
               <w:rPr>
@@ -998,17 +998,17 @@
         </w:p>
         <w:p>
           <w:pPr>
-            <w:pStyle w:val="Inhopg1"/>
+            <w:pStyle w:val="TOC1"/>
             <w:tabs>
               <w:tab w:val="right" w:leader="dot" w:pos="9062"/>
             </w:tabs>
             <w:rPr>
               <w:rFonts w:cstheme="minorBidi"/>
               <w:noProof/>
-              <w:lang w:val="en-GB" w:eastAsia="en-GB"/>
+              <w:lang w:val="nl-NL" w:eastAsia="nl-NL"/>
             </w:rPr>
           </w:pPr>
-          <w:hyperlink w:anchor="_Toc484077153" w:history="1">
+          <w:hyperlink w:anchor="_Toc484082219" w:history="1">
             <w:r>
               <w:rPr>
                 <w:rStyle w:val="Hyperlink"/>
@@ -1035,7 +1035,7 @@
                 <w:noProof/>
                 <w:webHidden/>
               </w:rPr>
-              <w:instrText xml:space="preserve"> PAGEREF _Toc484077153 \h </w:instrText>
+              <w:instrText xml:space="preserve"> PAGEREF _Toc484082219 \h </w:instrText>
             </w:r>
             <w:r>
               <w:rPr>
@@ -1068,17 +1068,17 @@
         </w:p>
         <w:p>
           <w:pPr>
-            <w:pStyle w:val="Inhopg2"/>
+            <w:pStyle w:val="TOC2"/>
             <w:tabs>
               <w:tab w:val="right" w:leader="dot" w:pos="9062"/>
             </w:tabs>
             <w:rPr>
               <w:rFonts w:cstheme="minorBidi"/>
               <w:noProof/>
-              <w:lang w:val="en-GB" w:eastAsia="en-GB"/>
+              <w:lang w:val="nl-NL" w:eastAsia="nl-NL"/>
             </w:rPr>
           </w:pPr>
-          <w:hyperlink w:anchor="_Toc484077154" w:history="1">
+          <w:hyperlink w:anchor="_Toc484082220" w:history="1">
             <w:r>
               <w:rPr>
                 <w:rStyle w:val="Hyperlink"/>
@@ -1105,7 +1105,7 @@
                 <w:noProof/>
                 <w:webHidden/>
               </w:rPr>
-              <w:instrText xml:space="preserve"> PAGEREF _Toc484077154 \h </w:instrText>
+              <w:instrText xml:space="preserve"> PAGEREF _Toc484082220 \h </w:instrText>
             </w:r>
             <w:r>
               <w:rPr>
@@ -1138,17 +1138,17 @@
         </w:p>
         <w:p>
           <w:pPr>
-            <w:pStyle w:val="Inhopg2"/>
+            <w:pStyle w:val="TOC2"/>
             <w:tabs>
               <w:tab w:val="right" w:leader="dot" w:pos="9062"/>
             </w:tabs>
             <w:rPr>
               <w:rFonts w:cstheme="minorBidi"/>
               <w:noProof/>
-              <w:lang w:val="en-GB" w:eastAsia="en-GB"/>
+              <w:lang w:val="nl-NL" w:eastAsia="nl-NL"/>
             </w:rPr>
           </w:pPr>
-          <w:hyperlink w:anchor="_Toc484077155" w:history="1">
+          <w:hyperlink w:anchor="_Toc484082221" w:history="1">
             <w:r>
               <w:rPr>
                 <w:rStyle w:val="Hyperlink"/>
@@ -1175,7 +1175,7 @@
                 <w:noProof/>
                 <w:webHidden/>
               </w:rPr>
-              <w:instrText xml:space="preserve"> PAGEREF _Toc484077155 \h </w:instrText>
+              <w:instrText xml:space="preserve"> PAGEREF _Toc484082221 \h </w:instrText>
             </w:r>
             <w:r>
               <w:rPr>
@@ -1208,17 +1208,17 @@
         </w:p>
         <w:p>
           <w:pPr>
-            <w:pStyle w:val="Inhopg2"/>
+            <w:pStyle w:val="TOC2"/>
             <w:tabs>
               <w:tab w:val="right" w:leader="dot" w:pos="9062"/>
             </w:tabs>
             <w:rPr>
               <w:rFonts w:cstheme="minorBidi"/>
               <w:noProof/>
-              <w:lang w:val="en-GB" w:eastAsia="en-GB"/>
+              <w:lang w:val="nl-NL" w:eastAsia="nl-NL"/>
             </w:rPr>
           </w:pPr>
-          <w:hyperlink w:anchor="_Toc484077156" w:history="1">
+          <w:hyperlink w:anchor="_Toc484082222" w:history="1">
             <w:r>
               <w:rPr>
                 <w:rStyle w:val="Hyperlink"/>
@@ -1245,7 +1245,7 @@
                 <w:noProof/>
                 <w:webHidden/>
               </w:rPr>
-              <w:instrText xml:space="preserve"> PAGEREF _Toc484077156 \h </w:instrText>
+              <w:instrText xml:space="preserve"> PAGEREF _Toc484082222 \h </w:instrText>
             </w:r>
             <w:r>
               <w:rPr>
@@ -1278,17 +1278,17 @@
         </w:p>
         <w:p>
           <w:pPr>
-            <w:pStyle w:val="Inhopg2"/>
+            <w:pStyle w:val="TOC2"/>
             <w:tabs>
               <w:tab w:val="right" w:leader="dot" w:pos="9062"/>
             </w:tabs>
             <w:rPr>
               <w:rFonts w:cstheme="minorBidi"/>
               <w:noProof/>
-              <w:lang w:val="en-GB" w:eastAsia="en-GB"/>
+              <w:lang w:val="nl-NL" w:eastAsia="nl-NL"/>
             </w:rPr>
           </w:pPr>
-          <w:hyperlink w:anchor="_Toc484077157" w:history="1">
+          <w:hyperlink w:anchor="_Toc484082223" w:history="1">
             <w:r>
               <w:rPr>
                 <w:rStyle w:val="Hyperlink"/>
@@ -1315,7 +1315,7 @@
                 <w:noProof/>
                 <w:webHidden/>
               </w:rPr>
-              <w:instrText xml:space="preserve"> PAGEREF _Toc484077157 \h </w:instrText>
+              <w:instrText xml:space="preserve"> PAGEREF _Toc484082223 \h </w:instrText>
             </w:r>
             <w:r>
               <w:rPr>
@@ -1348,17 +1348,17 @@
         </w:p>
         <w:p>
           <w:pPr>
-            <w:pStyle w:val="Inhopg1"/>
+            <w:pStyle w:val="TOC1"/>
             <w:tabs>
               <w:tab w:val="right" w:leader="dot" w:pos="9062"/>
             </w:tabs>
             <w:rPr>
               <w:rFonts w:cstheme="minorBidi"/>
               <w:noProof/>
-              <w:lang w:val="en-GB" w:eastAsia="en-GB"/>
+              <w:lang w:val="nl-NL" w:eastAsia="nl-NL"/>
             </w:rPr>
           </w:pPr>
-          <w:hyperlink w:anchor="_Toc484077158" w:history="1">
+          <w:hyperlink w:anchor="_Toc484082224" w:history="1">
             <w:r>
               <w:rPr>
                 <w:rStyle w:val="Hyperlink"/>
@@ -1385,7 +1385,7 @@
                 <w:noProof/>
                 <w:webHidden/>
               </w:rPr>
-              <w:instrText xml:space="preserve"> PAGEREF _Toc484077158 \h </w:instrText>
+              <w:instrText xml:space="preserve"> PAGEREF _Toc484082224 \h </w:instrText>
             </w:r>
             <w:r>
               <w:rPr>
@@ -1435,9 +1435,9 @@
     </w:p>
     <w:p>
       <w:pPr>
-        <w:pStyle w:val="Kop1"/>
-      </w:pPr>
-      <w:bookmarkStart w:id="0" w:name="_Toc484077151"/>
+        <w:pStyle w:val="Heading1"/>
+      </w:pPr>
+      <w:bookmarkStart w:id="0" w:name="_Toc484082217"/>
       <w:r>
         <w:lastRenderedPageBreak/>
         <w:t>Inleiding</w:t>
@@ -1462,9 +1462,9 @@
     </w:p>
     <w:p>
       <w:pPr>
-        <w:pStyle w:val="Kop1"/>
-      </w:pPr>
-      <w:bookmarkStart w:id="1" w:name="_Toc484077152"/>
+        <w:pStyle w:val="Heading1"/>
+      </w:pPr>
+      <w:bookmarkStart w:id="1" w:name="_Toc484082218"/>
       <w:r>
         <w:lastRenderedPageBreak/>
         <w:t>Aanleveren van gegevens</w:t>
@@ -1473,7 +1473,7 @@
     </w:p>
     <w:p>
       <w:pPr>
-        <w:pStyle w:val="Lijstalinea"/>
+        <w:pStyle w:val="ListParagraph"/>
         <w:numPr>
           <w:ilvl w:val="0"/>
           <w:numId w:val="4"/>
@@ -1485,12 +1485,12 @@
     </w:p>
     <w:p>
       <w:pPr>
-        <w:pStyle w:val="Lijstalinea"/>
+        <w:pStyle w:val="ListParagraph"/>
       </w:pPr>
     </w:p>
     <w:p>
       <w:pPr>
-        <w:pStyle w:val="Lijstalinea"/>
+        <w:pStyle w:val="ListParagraph"/>
         <w:numPr>
           <w:ilvl w:val="0"/>
           <w:numId w:val="4"/>
@@ -1502,12 +1502,12 @@
     </w:p>
     <w:p>
       <w:pPr>
-        <w:pStyle w:val="Lijstalinea"/>
+        <w:pStyle w:val="ListParagraph"/>
       </w:pPr>
     </w:p>
     <w:p>
       <w:pPr>
-        <w:pStyle w:val="Lijstalinea"/>
+        <w:pStyle w:val="ListParagraph"/>
         <w:numPr>
           <w:ilvl w:val="0"/>
           <w:numId w:val="4"/>
@@ -1522,12 +1522,12 @@
     </w:p>
     <w:p>
       <w:pPr>
-        <w:pStyle w:val="Lijstalinea"/>
+        <w:pStyle w:val="ListParagraph"/>
       </w:pPr>
     </w:p>
     <w:p>
       <w:pPr>
-        <w:pStyle w:val="Lijstalinea"/>
+        <w:pStyle w:val="ListParagraph"/>
         <w:numPr>
           <w:ilvl w:val="0"/>
           <w:numId w:val="4"/>
@@ -1562,12 +1562,12 @@
     </w:p>
     <w:p>
       <w:pPr>
-        <w:pStyle w:val="Lijstalinea"/>
+        <w:pStyle w:val="ListParagraph"/>
       </w:pPr>
     </w:p>
     <w:p>
       <w:pPr>
-        <w:pStyle w:val="Lijstalinea"/>
+        <w:pStyle w:val="ListParagraph"/>
         <w:numPr>
           <w:ilvl w:val="0"/>
           <w:numId w:val="4"/>
@@ -1579,12 +1579,12 @@
     </w:p>
     <w:p>
       <w:pPr>
-        <w:pStyle w:val="Lijstalinea"/>
+        <w:pStyle w:val="ListParagraph"/>
       </w:pPr>
     </w:p>
     <w:p>
       <w:pPr>
-        <w:pStyle w:val="Lijstalinea"/>
+        <w:pStyle w:val="ListParagraph"/>
         <w:numPr>
           <w:ilvl w:val="0"/>
           <w:numId w:val="4"/>
@@ -1599,7 +1599,7 @@
     </w:p>
     <w:p>
       <w:pPr>
-        <w:pStyle w:val="Lijstalinea"/>
+        <w:pStyle w:val="ListParagraph"/>
         <w:numPr>
           <w:ilvl w:val="0"/>
           <w:numId w:val="4"/>
@@ -1615,9 +1615,9 @@
     <w:p/>
     <w:p>
       <w:pPr>
-        <w:pStyle w:val="Kop1"/>
-      </w:pPr>
-      <w:bookmarkStart w:id="2" w:name="_Toc484077153"/>
+        <w:pStyle w:val="Heading1"/>
+      </w:pPr>
+      <w:bookmarkStart w:id="2" w:name="_Toc484082219"/>
       <w:r>
         <w:t>Format</w:t>
       </w:r>
@@ -1625,9 +1625,9 @@
     </w:p>
     <w:p>
       <w:pPr>
-        <w:pStyle w:val="Kop2"/>
-      </w:pPr>
-      <w:bookmarkStart w:id="3" w:name="_Toc484077154"/>
+        <w:pStyle w:val="Heading2"/>
+      </w:pPr>
+      <w:bookmarkStart w:id="3" w:name="_Toc484082220"/>
       <w:r>
         <w:t>Format van naam</w:t>
       </w:r>
@@ -1635,33 +1635,16 @@
     </w:p>
     <w:p>
       <w:r>
-        <w:t xml:space="preserve">De naam mag maximaal </w:t>
-      </w:r>
-      <w:r>
-        <w:rPr>
-          <w:highlight w:val="yellow"/>
-        </w:rPr>
-        <w:t>[</w:t>
-      </w:r>
-      <w:commentRangeStart w:id="4"/>
-      <w:r>
-        <w:rPr>
-          <w:highlight w:val="yellow"/>
-        </w:rPr>
-        <w:t>getal</w:t>
-      </w:r>
-      <w:commentRangeEnd w:id="4"/>
-      <w:r>
-        <w:rPr>
-          <w:rStyle w:val="Verwijzingopmerking"/>
-        </w:rPr>
-        <w:commentReference w:id="4"/>
-      </w:r>
-      <w:r>
-        <w:rPr>
-          <w:highlight w:val="yellow"/>
-        </w:rPr>
-        <w:t>]</w:t>
+        <w:t>De naam mag</w:t>
+      </w:r>
+      <w:r>
+        <w:t xml:space="preserve"> minimaal 2 letters en</w:t>
+      </w:r>
+      <w:r>
+        <w:t xml:space="preserve"> maximaal </w:t>
+      </w:r>
+      <w:r>
+        <w:t>25</w:t>
       </w:r>
       <w:r>
         <w:t xml:space="preserve"> letters bevatten. Er mag een spatie en een koppel teken in de naam zitten.</w:t>
@@ -1670,95 +1653,97 @@
     <w:p/>
     <w:p>
       <w:pPr>
-        <w:pStyle w:val="Kop2"/>
-      </w:pPr>
-      <w:bookmarkStart w:id="5" w:name="_Toc484077155"/>
+        <w:pStyle w:val="Heading2"/>
+      </w:pPr>
+      <w:bookmarkStart w:id="4" w:name="_Toc484082221"/>
       <w:r>
         <w:t>Format van email</w:t>
+      </w:r>
+      <w:bookmarkEnd w:id="4"/>
+    </w:p>
+    <w:p>
+      <w:r>
+        <w:t>De email mag</w:t>
+      </w:r>
+      <w:r>
+        <w:t xml:space="preserve"> minimaal 6 karakters en</w:t>
+      </w:r>
+      <w:r>
+        <w:t xml:space="preserve"> maximaal </w:t>
+      </w:r>
+      <w:r>
+        <w:t>60</w:t>
+      </w:r>
+      <w:r>
+        <w:t xml:space="preserve"> karakters bevatten. Elke karakter mag erin voor komen. Echter moet het een legitiem email adres zijn en dit email adres moet berichten kunnen ontvangen. </w:t>
+      </w:r>
+    </w:p>
+    <w:p/>
+    <w:p>
+      <w:pPr>
+        <w:pStyle w:val="Heading2"/>
+      </w:pPr>
+      <w:bookmarkStart w:id="5" w:name="_Toc484082222"/>
+      <w:r>
+        <w:t>Format van telefoon nummer</w:t>
       </w:r>
       <w:bookmarkEnd w:id="5"/>
     </w:p>
     <w:p>
       <w:r>
-        <w:t xml:space="preserve">De email mag maximaal </w:t>
-      </w:r>
-      <w:r>
-        <w:rPr>
-          <w:highlight w:val="yellow"/>
-        </w:rPr>
-        <w:t>[getal]</w:t>
-      </w:r>
-      <w:r>
-        <w:t xml:space="preserve"> karakters bevatten. Elke karakter mag erin voor komen. Echter moet het een legitiem email adres zijn en dit email adres moet berichten kunnen ontvangen. </w:t>
+        <w:t>De telefoon nummer</w:t>
+      </w:r>
+      <w:r>
+        <w:t xml:space="preserve"> mag minimaal 10 karakters en</w:t>
+      </w:r>
+      <w:r>
+        <w:t xml:space="preserve"> maximaal </w:t>
+      </w:r>
+      <w:r>
+        <w:t>15</w:t>
+      </w:r>
+      <w:r>
+        <w:t xml:space="preserve"> karakters bevatten. Er mogen alleen cijfers, koppeltekens en spaties gebruikt worden. Het telefoon nummer moet legitiem zijn en mag niet verlopen zijn. </w:t>
       </w:r>
     </w:p>
     <w:p/>
     <w:p>
       <w:pPr>
-        <w:pStyle w:val="Kop2"/>
-      </w:pPr>
-      <w:bookmarkStart w:id="6" w:name="_Toc484077156"/>
-      <w:r>
-        <w:t>Format van telefoon nummer</w:t>
+        <w:pStyle w:val="Heading2"/>
+      </w:pPr>
+      <w:bookmarkStart w:id="6" w:name="_Toc484082223"/>
+      <w:r>
+        <w:t>Format van bericht</w:t>
       </w:r>
       <w:bookmarkEnd w:id="6"/>
     </w:p>
     <w:p>
       <w:r>
-        <w:t xml:space="preserve">De telefoon nummer mag maximaal </w:t>
-      </w:r>
-      <w:r>
-        <w:rPr>
-          <w:highlight w:val="yellow"/>
-        </w:rPr>
-        <w:t>[getal]</w:t>
-      </w:r>
-      <w:r>
-        <w:t xml:space="preserve"> karakters bevatten. Er mogen alleen cijfers, koppeltekens en spaties gebruikt worden. Het telefoon nummer moet legitiem zijn en mag niet verlopen zijn. </w:t>
-      </w:r>
-    </w:p>
-    <w:p/>
-    <w:p>
-      <w:pPr>
-        <w:pStyle w:val="Kop2"/>
-      </w:pPr>
-      <w:bookmarkStart w:id="7" w:name="_Toc484077157"/>
-      <w:r>
-        <w:t>Format van bericht</w:t>
-      </w:r>
-      <w:bookmarkEnd w:id="7"/>
+        <w:t xml:space="preserve">Het bericht mag elke karakter bevatten. Er mag een bericht in komen te staan van minimaal </w:t>
+      </w:r>
+      <w:r>
+        <w:t>10</w:t>
+      </w:r>
+      <w:r>
+        <w:t xml:space="preserve"> karakters en maximaal </w:t>
+      </w:r>
+      <w:r>
+        <w:t>1000</w:t>
+      </w:r>
+      <w:r>
+        <w:t xml:space="preserve"> karakters. </w:t>
+      </w:r>
     </w:p>
     <w:p>
-      <w:r>
-        <w:t xml:space="preserve">Het bericht mag elke karakter bevatten. Er mag een bericht in komen te staan van minimaal </w:t>
-      </w:r>
+      <w:bookmarkStart w:id="7" w:name="_GoBack"/>
+      <w:bookmarkEnd w:id="7"/>
+      <w:r>
+        <w:br w:type="column"/>
+      </w:r>
+      <w:bookmarkStart w:id="8" w:name="_Toc484082224"/>
       <w:r>
         <w:rPr>
-          <w:highlight w:val="yellow"/>
-        </w:rPr>
-        <w:t>[getal]</w:t>
-      </w:r>
-      <w:r>
-        <w:t xml:space="preserve"> karakters en maximaal </w:t>
-      </w:r>
-      <w:r>
-        <w:rPr>
-          <w:highlight w:val="yellow"/>
-        </w:rPr>
-        <w:t>[getal]</w:t>
-      </w:r>
-      <w:r>
-        <w:t xml:space="preserve"> karakters. </w:t>
-      </w:r>
-    </w:p>
-    <w:p>
-      <w:r>
-        <w:br w:type="column"/>
-      </w:r>
-      <w:bookmarkStart w:id="8" w:name="_Toc484077158"/>
-      <w:r>
-        <w:rPr>
-          <w:rStyle w:val="Kop1Char"/>
+          <w:rStyle w:val="Heading1Char"/>
         </w:rPr>
         <w:lastRenderedPageBreak/>
         <w:t>Revisie</w:t>
@@ -1772,7 +1757,7 @@
     </w:p>
     <w:tbl>
       <w:tblPr>
-        <w:tblStyle w:val="Gemiddeldearcering2-accent5"/>
+        <w:tblStyle w:val="MediumShading2-Accent5"/>
         <w:tblW w:w="5000" w:type="pct"/>
         <w:tblInd w:w="0" w:type="dxa"/>
         <w:tblLook w:val="0660" w:firstRow="1" w:lastRow="1" w:firstColumn="0" w:lastColumn="0" w:noHBand="1" w:noVBand="1"/>
@@ -1937,8 +1922,6 @@
               </w:rPr>
               <w:t>V1.0</w:t>
             </w:r>
-            <w:bookmarkStart w:id="9" w:name="_GoBack"/>
-            <w:bookmarkEnd w:id="9"/>
           </w:p>
         </w:tc>
       </w:tr>
@@ -2271,14 +2254,14 @@
     </w:tbl>
     <w:p>
       <w:pPr>
-        <w:pStyle w:val="Kop1"/>
+        <w:pStyle w:val="Heading1"/>
       </w:pPr>
       <w:r>
         <w:t xml:space="preserve"> </w:t>
       </w:r>
     </w:p>
     <w:sectPr>
-      <w:footerReference w:type="default" r:id="rId12"/>
+      <w:footerReference w:type="default" r:id="rId10"/>
       <w:pgSz w:w="11906" w:h="16838"/>
       <w:pgMar w:top="1417" w:right="1417" w:bottom="1417" w:left="1417" w:header="708" w:footer="708" w:gutter="0"/>
       <w:pgNumType w:start="0"/>
@@ -2290,35 +2273,8 @@
 </w:document>
 </file>
 
-<file path=word/comments.xml><?xml version="1.0" encoding="utf-8"?>
-<w:comments xmlns:wpc="http://schemas.microsoft.com/office/word/2010/wordprocessingCanvas" xmlns:cx="http://schemas.microsoft.com/office/drawing/2014/chartex" xmlns:cx1="http://schemas.microsoft.com/office/drawing/2015/9/8/chartex" xmlns:cx2="http://schemas.microsoft.com/office/drawing/2015/10/21/chartex" xmlns:cx3="http://schemas.microsoft.com/office/drawing/2016/5/9/chartex" xmlns:cx4="http://schemas.microsoft.com/office/drawing/2016/5/10/chartex" xmlns:cx5="http://schemas.microsoft.com/office/drawing/2016/5/11/chartex" xmlns:mc="http://schemas.openxmlformats.org/markup-compatibility/2006" xmlns:o="urn:schemas-microsoft-com:office:office" xmlns:r="http://schemas.openxmlformats.org/officeDocument/2006/relationships" xmlns:m="http://schemas.openxmlformats.org/officeDocument/2006/math" xmlns:v="urn:schemas-microsoft-com:vml" xmlns:wp14="http://schemas.microsoft.com/office/word/2010/wordprocessingDrawing" xmlns:wp="http://schemas.openxmlformats.org/drawingml/2006/wordprocessingDrawing" xmlns:w10="urn:schemas-microsoft-com:office:word" xmlns:w="http://schemas.openxmlformats.org/wordprocessingml/2006/main" xmlns:w14="http://schemas.microsoft.com/office/word/2010/wordml" xmlns:w15="http://schemas.microsoft.com/office/word/2012/wordml" xmlns:w16se="http://schemas.microsoft.com/office/word/2015/wordml/symex" xmlns:wpg="http://schemas.microsoft.com/office/word/2010/wordprocessingGroup" xmlns:wpi="http://schemas.microsoft.com/office/word/2010/wordprocessingInk" xmlns:wne="http://schemas.microsoft.com/office/word/2006/wordml" xmlns:wps="http://schemas.microsoft.com/office/word/2010/wordprocessingShape" mc:Ignorable="w14 w15 w16se wp14">
-  <w:comment w:id="4" w:author="santino bonora" w:date="2017-05-19T15:53:00Z" w:initials="sb">
-    <w:p>
-      <w:pPr>
-        <w:pStyle w:val="Tekstopmerking"/>
-      </w:pPr>
-      <w:r>
-        <w:rPr>
-          <w:rStyle w:val="Verwijzingopmerking"/>
-        </w:rPr>
-        <w:annotationRef/>
-      </w:r>
-      <w:r>
-        <w:t>Er moet nog opgezocht worden welke waardes hier moeten komen te staan</w:t>
-      </w:r>
-    </w:p>
-  </w:comment>
-</w:comments>
-</file>
-
-<file path=word/commentsExtended.xml><?xml version="1.0" encoding="utf-8"?>
-<w15:commentsEx xmlns:wpc="http://schemas.microsoft.com/office/word/2010/wordprocessingCanvas" xmlns:cx="http://schemas.microsoft.com/office/drawing/2014/chartex" xmlns:cx1="http://schemas.microsoft.com/office/drawing/2015/9/8/chartex" xmlns:cx2="http://schemas.microsoft.com/office/drawing/2015/10/21/chartex" xmlns:cx3="http://schemas.microsoft.com/office/drawing/2016/5/9/chartex" xmlns:cx4="http://schemas.microsoft.com/office/drawing/2016/5/10/chartex" xmlns:cx5="http://schemas.microsoft.com/office/drawing/2016/5/11/chartex" xmlns:mc="http://schemas.openxmlformats.org/markup-compatibility/2006" xmlns:o="urn:schemas-microsoft-com:office:office" xmlns:r="http://schemas.openxmlformats.org/officeDocument/2006/relationships" xmlns:m="http://schemas.openxmlformats.org/officeDocument/2006/math" xmlns:v="urn:schemas-microsoft-com:vml" xmlns:wp14="http://schemas.microsoft.com/office/word/2010/wordprocessingDrawing" xmlns:wp="http://schemas.openxmlformats.org/drawingml/2006/wordprocessingDrawing" xmlns:w10="urn:schemas-microsoft-com:office:word" xmlns:w="http://schemas.openxmlformats.org/wordprocessingml/2006/main" xmlns:w14="http://schemas.microsoft.com/office/word/2010/wordml" xmlns:w15="http://schemas.microsoft.com/office/word/2012/wordml" xmlns:w16se="http://schemas.microsoft.com/office/word/2015/wordml/symex" xmlns:wpg="http://schemas.microsoft.com/office/word/2010/wordprocessingGroup" xmlns:wpi="http://schemas.microsoft.com/office/word/2010/wordprocessingInk" xmlns:wne="http://schemas.microsoft.com/office/word/2006/wordml" xmlns:wps="http://schemas.microsoft.com/office/word/2010/wordprocessingShape" mc:Ignorable="w14 w15 w16se wp14">
-  <w15:commentEx w15:paraId="668528BD" w15:done="0"/>
-</w15:commentsEx>
-</file>
-
 <file path=word/endnotes.xml><?xml version="1.0" encoding="utf-8"?>
-<w:endnotes xmlns:wpc="http://schemas.microsoft.com/office/word/2010/wordprocessingCanvas" xmlns:cx="http://schemas.microsoft.com/office/drawing/2014/chartex" xmlns:cx1="http://schemas.microsoft.com/office/drawing/2015/9/8/chartex" xmlns:cx2="http://schemas.microsoft.com/office/drawing/2015/10/21/chartex" xmlns:cx3="http://schemas.microsoft.com/office/drawing/2016/5/9/chartex" xmlns:cx4="http://schemas.microsoft.com/office/drawing/2016/5/10/chartex" xmlns:cx5="http://schemas.microsoft.com/office/drawing/2016/5/11/chartex" xmlns:mc="http://schemas.openxmlformats.org/markup-compatibility/2006" xmlns:o="urn:schemas-microsoft-com:office:office" xmlns:r="http://schemas.openxmlformats.org/officeDocument/2006/relationships" xmlns:m="http://schemas.openxmlformats.org/officeDocument/2006/math" xmlns:v="urn:schemas-microsoft-com:vml" xmlns:wp14="http://schemas.microsoft.com/office/word/2010/wordprocessingDrawing" xmlns:wp="http://schemas.openxmlformats.org/drawingml/2006/wordprocessingDrawing" xmlns:w10="urn:schemas-microsoft-com:office:word" xmlns:w="http://schemas.openxmlformats.org/wordprocessingml/2006/main" xmlns:w14="http://schemas.microsoft.com/office/word/2010/wordml" xmlns:w15="http://schemas.microsoft.com/office/word/2012/wordml" xmlns:w16se="http://schemas.microsoft.com/office/word/2015/wordml/symex" xmlns:wpg="http://schemas.microsoft.com/office/word/2010/wordprocessingGroup" xmlns:wpi="http://schemas.microsoft.com/office/word/2010/wordprocessingInk" xmlns:wne="http://schemas.microsoft.com/office/word/2006/wordml" xmlns:wps="http://schemas.microsoft.com/office/word/2010/wordprocessingShape" mc:Ignorable="w14 w15 w16se wp14">
+<w:endnotes xmlns:wpc="http://schemas.microsoft.com/office/word/2010/wordprocessingCanvas" xmlns:mc="http://schemas.openxmlformats.org/markup-compatibility/2006" xmlns:o="urn:schemas-microsoft-com:office:office" xmlns:r="http://schemas.openxmlformats.org/officeDocument/2006/relationships" xmlns:m="http://schemas.openxmlformats.org/officeDocument/2006/math" xmlns:v="urn:schemas-microsoft-com:vml" xmlns:wp14="http://schemas.microsoft.com/office/word/2010/wordprocessingDrawing" xmlns:wp="http://schemas.openxmlformats.org/drawingml/2006/wordprocessingDrawing" xmlns:w10="urn:schemas-microsoft-com:office:word" xmlns:w="http://schemas.openxmlformats.org/wordprocessingml/2006/main" xmlns:w14="http://schemas.microsoft.com/office/word/2010/wordml" xmlns:w15="http://schemas.microsoft.com/office/word/2012/wordml" xmlns:wpg="http://schemas.microsoft.com/office/word/2010/wordprocessingGroup" xmlns:wpi="http://schemas.microsoft.com/office/word/2010/wordprocessingInk" xmlns:wne="http://schemas.microsoft.com/office/word/2006/wordml" xmlns:wps="http://schemas.microsoft.com/office/word/2010/wordprocessingShape" mc:Ignorable="w14 w15 wp14">
   <w:endnote w:type="separator" w:id="-1">
     <w:p>
       <w:pPr>
@@ -2343,7 +2299,7 @@
 </file>
 
 <file path=word/footer1.xml><?xml version="1.0" encoding="utf-8"?>
-<w:ftr xmlns:wpc="http://schemas.microsoft.com/office/word/2010/wordprocessingCanvas" xmlns:cx="http://schemas.microsoft.com/office/drawing/2014/chartex" xmlns:cx1="http://schemas.microsoft.com/office/drawing/2015/9/8/chartex" xmlns:cx2="http://schemas.microsoft.com/office/drawing/2015/10/21/chartex" xmlns:cx3="http://schemas.microsoft.com/office/drawing/2016/5/9/chartex" xmlns:cx4="http://schemas.microsoft.com/office/drawing/2016/5/10/chartex" xmlns:cx5="http://schemas.microsoft.com/office/drawing/2016/5/11/chartex" xmlns:mc="http://schemas.openxmlformats.org/markup-compatibility/2006" xmlns:o="urn:schemas-microsoft-com:office:office" xmlns:r="http://schemas.openxmlformats.org/officeDocument/2006/relationships" xmlns:m="http://schemas.openxmlformats.org/officeDocument/2006/math" xmlns:v="urn:schemas-microsoft-com:vml" xmlns:wp14="http://schemas.microsoft.com/office/word/2010/wordprocessingDrawing" xmlns:wp="http://schemas.openxmlformats.org/drawingml/2006/wordprocessingDrawing" xmlns:w10="urn:schemas-microsoft-com:office:word" xmlns:w="http://schemas.openxmlformats.org/wordprocessingml/2006/main" xmlns:w14="http://schemas.microsoft.com/office/word/2010/wordml" xmlns:w15="http://schemas.microsoft.com/office/word/2012/wordml" xmlns:w16se="http://schemas.microsoft.com/office/word/2015/wordml/symex" xmlns:wpg="http://schemas.microsoft.com/office/word/2010/wordprocessingGroup" xmlns:wpi="http://schemas.microsoft.com/office/word/2010/wordprocessingInk" xmlns:wne="http://schemas.microsoft.com/office/word/2006/wordml" xmlns:wps="http://schemas.microsoft.com/office/word/2010/wordprocessingShape" mc:Ignorable="w14 w15 w16se wp14">
+<w:ftr xmlns:wpc="http://schemas.microsoft.com/office/word/2010/wordprocessingCanvas" xmlns:mc="http://schemas.openxmlformats.org/markup-compatibility/2006" xmlns:o="urn:schemas-microsoft-com:office:office" xmlns:r="http://schemas.openxmlformats.org/officeDocument/2006/relationships" xmlns:m="http://schemas.openxmlformats.org/officeDocument/2006/math" xmlns:v="urn:schemas-microsoft-com:vml" xmlns:wp14="http://schemas.microsoft.com/office/word/2010/wordprocessingDrawing" xmlns:wp="http://schemas.openxmlformats.org/drawingml/2006/wordprocessingDrawing" xmlns:w10="urn:schemas-microsoft-com:office:word" xmlns:w="http://schemas.openxmlformats.org/wordprocessingml/2006/main" xmlns:w14="http://schemas.microsoft.com/office/word/2010/wordml" xmlns:w15="http://schemas.microsoft.com/office/word/2012/wordml" xmlns:wpg="http://schemas.microsoft.com/office/word/2010/wordprocessingGroup" xmlns:wpi="http://schemas.microsoft.com/office/word/2010/wordprocessingInk" xmlns:wne="http://schemas.microsoft.com/office/word/2006/wordml" xmlns:wps="http://schemas.microsoft.com/office/word/2010/wordprocessingShape" mc:Ignorable="w14 w15 wp14">
   <w:sdt>
     <w:sdtPr>
       <w:id w:val="1540778983"/>
@@ -2356,7 +2312,7 @@
     <w:sdtContent>
       <w:p>
         <w:pPr>
-          <w:pStyle w:val="Voettekst"/>
+          <w:pStyle w:val="Footer"/>
           <w:jc w:val="right"/>
         </w:pPr>
         <w:r>
@@ -2382,14 +2338,14 @@
   </w:sdt>
   <w:p>
     <w:pPr>
-      <w:pStyle w:val="Voettekst"/>
+      <w:pStyle w:val="Footer"/>
     </w:pPr>
   </w:p>
 </w:ftr>
 </file>
 
 <file path=word/footnotes.xml><?xml version="1.0" encoding="utf-8"?>
-<w:footnotes xmlns:wpc="http://schemas.microsoft.com/office/word/2010/wordprocessingCanvas" xmlns:cx="http://schemas.microsoft.com/office/drawing/2014/chartex" xmlns:cx1="http://schemas.microsoft.com/office/drawing/2015/9/8/chartex" xmlns:cx2="http://schemas.microsoft.com/office/drawing/2015/10/21/chartex" xmlns:cx3="http://schemas.microsoft.com/office/drawing/2016/5/9/chartex" xmlns:cx4="http://schemas.microsoft.com/office/drawing/2016/5/10/chartex" xmlns:cx5="http://schemas.microsoft.com/office/drawing/2016/5/11/chartex" xmlns:mc="http://schemas.openxmlformats.org/markup-compatibility/2006" xmlns:o="urn:schemas-microsoft-com:office:office" xmlns:r="http://schemas.openxmlformats.org/officeDocument/2006/relationships" xmlns:m="http://schemas.openxmlformats.org/officeDocument/2006/math" xmlns:v="urn:schemas-microsoft-com:vml" xmlns:wp14="http://schemas.microsoft.com/office/word/2010/wordprocessingDrawing" xmlns:wp="http://schemas.openxmlformats.org/drawingml/2006/wordprocessingDrawing" xmlns:w10="urn:schemas-microsoft-com:office:word" xmlns:w="http://schemas.openxmlformats.org/wordprocessingml/2006/main" xmlns:w14="http://schemas.microsoft.com/office/word/2010/wordml" xmlns:w15="http://schemas.microsoft.com/office/word/2012/wordml" xmlns:w16se="http://schemas.microsoft.com/office/word/2015/wordml/symex" xmlns:wpg="http://schemas.microsoft.com/office/word/2010/wordprocessingGroup" xmlns:wpi="http://schemas.microsoft.com/office/word/2010/wordprocessingInk" xmlns:wne="http://schemas.microsoft.com/office/word/2006/wordml" xmlns:wps="http://schemas.microsoft.com/office/word/2010/wordprocessingShape" mc:Ignorable="w14 w15 w16se wp14">
+<w:footnotes xmlns:wpc="http://schemas.microsoft.com/office/word/2010/wordprocessingCanvas" xmlns:mc="http://schemas.openxmlformats.org/markup-compatibility/2006" xmlns:o="urn:schemas-microsoft-com:office:office" xmlns:r="http://schemas.openxmlformats.org/officeDocument/2006/relationships" xmlns:m="http://schemas.openxmlformats.org/officeDocument/2006/math" xmlns:v="urn:schemas-microsoft-com:vml" xmlns:wp14="http://schemas.microsoft.com/office/word/2010/wordprocessingDrawing" xmlns:wp="http://schemas.openxmlformats.org/drawingml/2006/wordprocessingDrawing" xmlns:w10="urn:schemas-microsoft-com:office:word" xmlns:w="http://schemas.openxmlformats.org/wordprocessingml/2006/main" xmlns:w14="http://schemas.microsoft.com/office/word/2010/wordml" xmlns:w15="http://schemas.microsoft.com/office/word/2012/wordml" xmlns:wpg="http://schemas.microsoft.com/office/word/2010/wordprocessingGroup" xmlns:wpi="http://schemas.microsoft.com/office/word/2010/wordprocessingInk" xmlns:wne="http://schemas.microsoft.com/office/word/2006/wordml" xmlns:wps="http://schemas.microsoft.com/office/word/2010/wordprocessingShape" mc:Ignorable="w14 w15 wp14">
   <w:footnote w:type="separator" w:id="-1">
     <w:p>
       <w:pPr>
@@ -2414,7 +2370,7 @@
 </file>
 
 <file path=word/numbering.xml><?xml version="1.0" encoding="utf-8"?>
-<w:numbering xmlns:wpc="http://schemas.microsoft.com/office/word/2010/wordprocessingCanvas" xmlns:cx="http://schemas.microsoft.com/office/drawing/2014/chartex" xmlns:cx1="http://schemas.microsoft.com/office/drawing/2015/9/8/chartex" xmlns:cx2="http://schemas.microsoft.com/office/drawing/2015/10/21/chartex" xmlns:cx3="http://schemas.microsoft.com/office/drawing/2016/5/9/chartex" xmlns:cx4="http://schemas.microsoft.com/office/drawing/2016/5/10/chartex" xmlns:cx5="http://schemas.microsoft.com/office/drawing/2016/5/11/chartex" xmlns:mc="http://schemas.openxmlformats.org/markup-compatibility/2006" xmlns:o="urn:schemas-microsoft-com:office:office" xmlns:r="http://schemas.openxmlformats.org/officeDocument/2006/relationships" xmlns:m="http://schemas.openxmlformats.org/officeDocument/2006/math" xmlns:v="urn:schemas-microsoft-com:vml" xmlns:wp14="http://schemas.microsoft.com/office/word/2010/wordprocessingDrawing" xmlns:wp="http://schemas.openxmlformats.org/drawingml/2006/wordprocessingDrawing" xmlns:w10="urn:schemas-microsoft-com:office:word" xmlns:w="http://schemas.openxmlformats.org/wordprocessingml/2006/main" xmlns:w14="http://schemas.microsoft.com/office/word/2010/wordml" xmlns:w15="http://schemas.microsoft.com/office/word/2012/wordml" xmlns:w16se="http://schemas.microsoft.com/office/word/2015/wordml/symex" xmlns:wpg="http://schemas.microsoft.com/office/word/2010/wordprocessingGroup" xmlns:wpi="http://schemas.microsoft.com/office/word/2010/wordprocessingInk" xmlns:wne="http://schemas.microsoft.com/office/word/2006/wordml" xmlns:wps="http://schemas.microsoft.com/office/word/2010/wordprocessingShape" mc:Ignorable="w14 w15 w16se wp14">
+<w:numbering xmlns:wpc="http://schemas.microsoft.com/office/word/2010/wordprocessingCanvas" xmlns:mc="http://schemas.openxmlformats.org/markup-compatibility/2006" xmlns:o="urn:schemas-microsoft-com:office:office" xmlns:r="http://schemas.openxmlformats.org/officeDocument/2006/relationships" xmlns:m="http://schemas.openxmlformats.org/officeDocument/2006/math" xmlns:v="urn:schemas-microsoft-com:vml" xmlns:wp14="http://schemas.microsoft.com/office/word/2010/wordprocessingDrawing" xmlns:wp="http://schemas.openxmlformats.org/drawingml/2006/wordprocessingDrawing" xmlns:w10="urn:schemas-microsoft-com:office:word" xmlns:w="http://schemas.openxmlformats.org/wordprocessingml/2006/main" xmlns:w14="http://schemas.microsoft.com/office/word/2010/wordml" xmlns:w15="http://schemas.microsoft.com/office/word/2012/wordml" xmlns:wpg="http://schemas.microsoft.com/office/word/2010/wordprocessingGroup" xmlns:wpi="http://schemas.microsoft.com/office/word/2010/wordprocessingInk" xmlns:wne="http://schemas.microsoft.com/office/word/2006/wordml" xmlns:wps="http://schemas.microsoft.com/office/word/2010/wordprocessingShape" mc:Ignorable="w14 w15 wp14">
   <w:abstractNum w:abstractNumId="0" w15:restartNumberingAfterBreak="0">
     <w:nsid w:val="23B932FB"/>
     <w:multiLevelType w:val="hybridMultilevel"/>
@@ -2766,16 +2722,8 @@
 </w:numbering>
 </file>
 
-<file path=word/people.xml><?xml version="1.0" encoding="utf-8"?>
-<w15:people xmlns:wpc="http://schemas.microsoft.com/office/word/2010/wordprocessingCanvas" xmlns:cx="http://schemas.microsoft.com/office/drawing/2014/chartex" xmlns:cx1="http://schemas.microsoft.com/office/drawing/2015/9/8/chartex" xmlns:cx2="http://schemas.microsoft.com/office/drawing/2015/10/21/chartex" xmlns:cx3="http://schemas.microsoft.com/office/drawing/2016/5/9/chartex" xmlns:cx4="http://schemas.microsoft.com/office/drawing/2016/5/10/chartex" xmlns:cx5="http://schemas.microsoft.com/office/drawing/2016/5/11/chartex" xmlns:mc="http://schemas.openxmlformats.org/markup-compatibility/2006" xmlns:o="urn:schemas-microsoft-com:office:office" xmlns:r="http://schemas.openxmlformats.org/officeDocument/2006/relationships" xmlns:m="http://schemas.openxmlformats.org/officeDocument/2006/math" xmlns:v="urn:schemas-microsoft-com:vml" xmlns:wp14="http://schemas.microsoft.com/office/word/2010/wordprocessingDrawing" xmlns:wp="http://schemas.openxmlformats.org/drawingml/2006/wordprocessingDrawing" xmlns:w10="urn:schemas-microsoft-com:office:word" xmlns:w="http://schemas.openxmlformats.org/wordprocessingml/2006/main" xmlns:w14="http://schemas.microsoft.com/office/word/2010/wordml" xmlns:w15="http://schemas.microsoft.com/office/word/2012/wordml" xmlns:w16se="http://schemas.microsoft.com/office/word/2015/wordml/symex" xmlns:wpg="http://schemas.microsoft.com/office/word/2010/wordprocessingGroup" xmlns:wpi="http://schemas.microsoft.com/office/word/2010/wordprocessingInk" xmlns:wne="http://schemas.microsoft.com/office/word/2006/wordml" xmlns:wps="http://schemas.microsoft.com/office/word/2010/wordprocessingShape" mc:Ignorable="w14 w15 w16se wp14">
-  <w15:person w15:author="santino bonora">
-    <w15:presenceInfo w15:providerId="Windows Live" w15:userId="962df9b8540441cf"/>
-  </w15:person>
-</w15:people>
-</file>
-
 <file path=word/styles.xml><?xml version="1.0" encoding="utf-8"?>
-<w:styles xmlns:mc="http://schemas.openxmlformats.org/markup-compatibility/2006" xmlns:r="http://schemas.openxmlformats.org/officeDocument/2006/relationships" xmlns:w="http://schemas.openxmlformats.org/wordprocessingml/2006/main" xmlns:w14="http://schemas.microsoft.com/office/word/2010/wordml" xmlns:w15="http://schemas.microsoft.com/office/word/2012/wordml" xmlns:w16se="http://schemas.microsoft.com/office/word/2015/wordml/symex" mc:Ignorable="w14 w15 w16se">
+<w:styles xmlns:mc="http://schemas.openxmlformats.org/markup-compatibility/2006" xmlns:r="http://schemas.openxmlformats.org/officeDocument/2006/relationships" xmlns:w="http://schemas.openxmlformats.org/wordprocessingml/2006/main" xmlns:w14="http://schemas.microsoft.com/office/word/2010/wordml" xmlns:w15="http://schemas.microsoft.com/office/word/2012/wordml" mc:Ignorable="w14 w15">
   <w:docDefaults>
     <w:rPrDefault>
       <w:rPr>
@@ -2791,7 +2739,7 @@
       </w:pPr>
     </w:pPrDefault>
   </w:docDefaults>
-  <w:latentStyles w:defLockedState="0" w:defUIPriority="99" w:defSemiHidden="0" w:defUnhideWhenUsed="0" w:defQFormat="0" w:count="374">
+  <w:latentStyles w:defLockedState="0" w:defUIPriority="99" w:defSemiHidden="0" w:defUnhideWhenUsed="0" w:defQFormat="0" w:count="371">
     <w:lsdException w:name="Normal" w:uiPriority="0" w:qFormat="1"/>
     <w:lsdException w:name="heading 1" w:uiPriority="9" w:qFormat="1"/>
     <w:lsdException w:name="heading 2" w:semiHidden="1" w:uiPriority="9" w:unhideWhenUsed="1" w:qFormat="1"/>
@@ -3163,11 +3111,8 @@
     <w:lsdException w:name="List Table 5 Dark Accent 6" w:uiPriority="50"/>
     <w:lsdException w:name="List Table 6 Colorful Accent 6" w:uiPriority="51"/>
     <w:lsdException w:name="List Table 7 Colorful Accent 6" w:uiPriority="52"/>
-    <w:lsdException w:name="Mention" w:semiHidden="1" w:unhideWhenUsed="1"/>
-    <w:lsdException w:name="Smart Hyperlink" w:semiHidden="1" w:unhideWhenUsed="1"/>
-    <w:lsdException w:name="Hashtag" w:semiHidden="1" w:unhideWhenUsed="1"/>
   </w:latentStyles>
-  <w:style w:type="paragraph" w:default="1" w:styleId="Standaard">
+  <w:style w:type="paragraph" w:default="1" w:styleId="Normal">
     <w:name w:val="Normal"/>
     <w:qFormat/>
     <w:rsid w:val="00EC075C"/>
@@ -3176,11 +3121,11 @@
       <w:sz w:val="24"/>
     </w:rPr>
   </w:style>
-  <w:style w:type="paragraph" w:styleId="Kop1">
+  <w:style w:type="paragraph" w:styleId="Heading1">
     <w:name w:val="heading 1"/>
-    <w:basedOn w:val="Standaard"/>
-    <w:next w:val="Standaard"/>
-    <w:link w:val="Kop1Char"/>
+    <w:basedOn w:val="Normal"/>
+    <w:next w:val="Normal"/>
+    <w:link w:val="Heading1Char"/>
     <w:uiPriority w:val="9"/>
     <w:qFormat/>
     <w:rsid w:val="00EC075C"/>
@@ -3197,11 +3142,11 @@
       <w:szCs w:val="32"/>
     </w:rPr>
   </w:style>
-  <w:style w:type="paragraph" w:styleId="Kop2">
+  <w:style w:type="paragraph" w:styleId="Heading2">
     <w:name w:val="heading 2"/>
-    <w:basedOn w:val="Standaard"/>
-    <w:next w:val="Standaard"/>
-    <w:link w:val="Kop2Char"/>
+    <w:basedOn w:val="Normal"/>
+    <w:next w:val="Normal"/>
+    <w:link w:val="Heading2Char"/>
     <w:uiPriority w:val="9"/>
     <w:unhideWhenUsed/>
     <w:qFormat/>
@@ -3219,11 +3164,11 @@
       <w:szCs w:val="26"/>
     </w:rPr>
   </w:style>
-  <w:style w:type="paragraph" w:styleId="Kop3">
+  <w:style w:type="paragraph" w:styleId="Heading3">
     <w:name w:val="heading 3"/>
-    <w:basedOn w:val="Standaard"/>
-    <w:next w:val="Standaard"/>
-    <w:link w:val="Kop3Char"/>
+    <w:basedOn w:val="Normal"/>
+    <w:next w:val="Normal"/>
+    <w:link w:val="Heading3Char"/>
     <w:uiPriority w:val="9"/>
     <w:unhideWhenUsed/>
     <w:qFormat/>
@@ -3240,13 +3185,13 @@
       <w:szCs w:val="24"/>
     </w:rPr>
   </w:style>
-  <w:style w:type="character" w:default="1" w:styleId="Standaardalinea-lettertype">
+  <w:style w:type="character" w:default="1" w:styleId="DefaultParagraphFont">
     <w:name w:val="Default Paragraph Font"/>
     <w:uiPriority w:val="1"/>
     <w:semiHidden/>
     <w:unhideWhenUsed/>
   </w:style>
-  <w:style w:type="table" w:default="1" w:styleId="Standaardtabel">
+  <w:style w:type="table" w:default="1" w:styleId="TableNormal">
     <w:name w:val="Normal Table"/>
     <w:uiPriority w:val="99"/>
     <w:semiHidden/>
@@ -3261,15 +3206,15 @@
       </w:tblCellMar>
     </w:tblPr>
   </w:style>
-  <w:style w:type="numbering" w:default="1" w:styleId="Geenlijst">
+  <w:style w:type="numbering" w:default="1" w:styleId="NoList">
     <w:name w:val="No List"/>
     <w:uiPriority w:val="99"/>
     <w:semiHidden/>
     <w:unhideWhenUsed/>
   </w:style>
-  <w:style w:type="paragraph" w:styleId="Geenafstand">
+  <w:style w:type="paragraph" w:styleId="NoSpacing">
     <w:name w:val="No Spacing"/>
-    <w:link w:val="GeenafstandChar"/>
+    <w:link w:val="NoSpacingChar"/>
     <w:uiPriority w:val="1"/>
     <w:qFormat/>
     <w:rsid w:val="00EC075C"/>
@@ -3282,10 +3227,10 @@
       <w:lang w:val="en-US"/>
     </w:rPr>
   </w:style>
-  <w:style w:type="character" w:customStyle="1" w:styleId="GeenafstandChar">
-    <w:name w:val="Geen afstand Char"/>
-    <w:basedOn w:val="Standaardalinea-lettertype"/>
-    <w:link w:val="Geenafstand"/>
+  <w:style w:type="character" w:customStyle="1" w:styleId="NoSpacingChar">
+    <w:name w:val="No Spacing Char"/>
+    <w:basedOn w:val="DefaultParagraphFont"/>
+    <w:link w:val="NoSpacing"/>
     <w:uiPriority w:val="1"/>
     <w:rsid w:val="00EC075C"/>
     <w:rPr>
@@ -3294,10 +3239,10 @@
       <w:lang w:val="en-US"/>
     </w:rPr>
   </w:style>
-  <w:style w:type="paragraph" w:styleId="Koptekst">
+  <w:style w:type="paragraph" w:styleId="Header">
     <w:name w:val="header"/>
-    <w:basedOn w:val="Standaard"/>
-    <w:link w:val="KoptekstChar"/>
+    <w:basedOn w:val="Normal"/>
+    <w:link w:val="HeaderChar"/>
     <w:uiPriority w:val="99"/>
     <w:unhideWhenUsed/>
     <w:rsid w:val="008B05BB"/>
@@ -3309,17 +3254,17 @@
       <w:spacing w:after="0" w:line="240" w:lineRule="auto"/>
     </w:pPr>
   </w:style>
-  <w:style w:type="character" w:customStyle="1" w:styleId="KoptekstChar">
-    <w:name w:val="Koptekst Char"/>
-    <w:basedOn w:val="Standaardalinea-lettertype"/>
-    <w:link w:val="Koptekst"/>
+  <w:style w:type="character" w:customStyle="1" w:styleId="HeaderChar">
+    <w:name w:val="Header Char"/>
+    <w:basedOn w:val="DefaultParagraphFont"/>
+    <w:link w:val="Header"/>
     <w:uiPriority w:val="99"/>
     <w:rsid w:val="008B05BB"/>
   </w:style>
-  <w:style w:type="paragraph" w:styleId="Voettekst">
+  <w:style w:type="paragraph" w:styleId="Footer">
     <w:name w:val="footer"/>
-    <w:basedOn w:val="Standaard"/>
-    <w:link w:val="VoettekstChar"/>
+    <w:basedOn w:val="Normal"/>
+    <w:link w:val="FooterChar"/>
     <w:uiPriority w:val="99"/>
     <w:unhideWhenUsed/>
     <w:rsid w:val="008B05BB"/>
@@ -3331,17 +3276,17 @@
       <w:spacing w:after="0" w:line="240" w:lineRule="auto"/>
     </w:pPr>
   </w:style>
-  <w:style w:type="character" w:customStyle="1" w:styleId="VoettekstChar">
-    <w:name w:val="Voettekst Char"/>
-    <w:basedOn w:val="Standaardalinea-lettertype"/>
-    <w:link w:val="Voettekst"/>
+  <w:style w:type="character" w:customStyle="1" w:styleId="FooterChar">
+    <w:name w:val="Footer Char"/>
+    <w:basedOn w:val="DefaultParagraphFont"/>
+    <w:link w:val="Footer"/>
     <w:uiPriority w:val="99"/>
     <w:rsid w:val="008B05BB"/>
   </w:style>
-  <w:style w:type="character" w:customStyle="1" w:styleId="Kop1Char">
-    <w:name w:val="Kop 1 Char"/>
-    <w:basedOn w:val="Standaardalinea-lettertype"/>
-    <w:link w:val="Kop1"/>
+  <w:style w:type="character" w:customStyle="1" w:styleId="Heading1Char">
+    <w:name w:val="Heading 1 Char"/>
+    <w:basedOn w:val="DefaultParagraphFont"/>
+    <w:link w:val="Heading1"/>
     <w:uiPriority w:val="9"/>
     <w:rsid w:val="00EC075C"/>
     <w:rPr>
@@ -3351,10 +3296,10 @@
       <w:szCs w:val="32"/>
     </w:rPr>
   </w:style>
-  <w:style w:type="character" w:customStyle="1" w:styleId="Kop2Char">
-    <w:name w:val="Kop 2 Char"/>
-    <w:basedOn w:val="Standaardalinea-lettertype"/>
-    <w:link w:val="Kop2"/>
+  <w:style w:type="character" w:customStyle="1" w:styleId="Heading2Char">
+    <w:name w:val="Heading 2 Char"/>
+    <w:basedOn w:val="DefaultParagraphFont"/>
+    <w:link w:val="Heading2"/>
     <w:uiPriority w:val="9"/>
     <w:rsid w:val="00EC075C"/>
     <w:rPr>
@@ -3364,11 +3309,11 @@
       <w:szCs w:val="26"/>
     </w:rPr>
   </w:style>
-  <w:style w:type="paragraph" w:styleId="Titel">
+  <w:style w:type="paragraph" w:styleId="Title">
     <w:name w:val="Title"/>
-    <w:basedOn w:val="Standaard"/>
-    <w:next w:val="Standaard"/>
-    <w:link w:val="TitelChar"/>
+    <w:basedOn w:val="Normal"/>
+    <w:next w:val="Normal"/>
+    <w:link w:val="TitleChar"/>
     <w:uiPriority w:val="10"/>
     <w:qFormat/>
     <w:rsid w:val="00EC075C"/>
@@ -3384,10 +3329,10 @@
       <w:szCs w:val="56"/>
     </w:rPr>
   </w:style>
-  <w:style w:type="character" w:customStyle="1" w:styleId="TitelChar">
-    <w:name w:val="Titel Char"/>
-    <w:basedOn w:val="Standaardalinea-lettertype"/>
-    <w:link w:val="Titel"/>
+  <w:style w:type="character" w:customStyle="1" w:styleId="TitleChar">
+    <w:name w:val="Title Char"/>
+    <w:basedOn w:val="DefaultParagraphFont"/>
+    <w:link w:val="Title"/>
     <w:uiPriority w:val="10"/>
     <w:rsid w:val="00EC075C"/>
     <w:rPr>
@@ -3398,10 +3343,10 @@
       <w:szCs w:val="56"/>
     </w:rPr>
   </w:style>
-  <w:style w:type="paragraph" w:styleId="Kopvaninhoudsopgave">
+  <w:style w:type="paragraph" w:styleId="TOCHeading">
     <w:name w:val="TOC Heading"/>
-    <w:basedOn w:val="Kop1"/>
-    <w:next w:val="Standaard"/>
+    <w:basedOn w:val="Heading1"/>
+    <w:next w:val="Normal"/>
     <w:uiPriority w:val="39"/>
     <w:unhideWhenUsed/>
     <w:qFormat/>
@@ -3414,10 +3359,10 @@
       <w:lang w:val="en-US"/>
     </w:rPr>
   </w:style>
-  <w:style w:type="paragraph" w:styleId="Inhopg2">
+  <w:style w:type="paragraph" w:styleId="TOC2">
     <w:name w:val="toc 2"/>
-    <w:basedOn w:val="Standaard"/>
-    <w:next w:val="Standaard"/>
+    <w:basedOn w:val="Normal"/>
+    <w:next w:val="Normal"/>
     <w:autoRedefine/>
     <w:uiPriority w:val="39"/>
     <w:unhideWhenUsed/>
@@ -3432,10 +3377,10 @@
       <w:lang w:val="en-US"/>
     </w:rPr>
   </w:style>
-  <w:style w:type="paragraph" w:styleId="Inhopg1">
+  <w:style w:type="paragraph" w:styleId="TOC1">
     <w:name w:val="toc 1"/>
-    <w:basedOn w:val="Standaard"/>
-    <w:next w:val="Standaard"/>
+    <w:basedOn w:val="Normal"/>
+    <w:next w:val="Normal"/>
     <w:autoRedefine/>
     <w:uiPriority w:val="39"/>
     <w:unhideWhenUsed/>
@@ -3449,10 +3394,10 @@
       <w:lang w:val="en-US"/>
     </w:rPr>
   </w:style>
-  <w:style w:type="paragraph" w:styleId="Inhopg3">
+  <w:style w:type="paragraph" w:styleId="TOC3">
     <w:name w:val="toc 3"/>
-    <w:basedOn w:val="Standaard"/>
-    <w:next w:val="Standaard"/>
+    <w:basedOn w:val="Normal"/>
+    <w:next w:val="Normal"/>
     <w:autoRedefine/>
     <w:uiPriority w:val="39"/>
     <w:unhideWhenUsed/>
@@ -3469,7 +3414,7 @@
   </w:style>
   <w:style w:type="character" w:styleId="Hyperlink">
     <w:name w:val="Hyperlink"/>
-    <w:basedOn w:val="Standaardalinea-lettertype"/>
+    <w:basedOn w:val="DefaultParagraphFont"/>
     <w:uiPriority w:val="99"/>
     <w:unhideWhenUsed/>
     <w:rsid w:val="00EC075C"/>
@@ -3478,9 +3423,9 @@
       <w:u w:val="single"/>
     </w:rPr>
   </w:style>
-  <w:style w:type="table" w:styleId="Tabelraster">
+  <w:style w:type="table" w:styleId="TableGrid">
     <w:name w:val="Table Grid"/>
-    <w:basedOn w:val="Standaardtabel"/>
+    <w:basedOn w:val="TableNormal"/>
     <w:uiPriority w:val="39"/>
     <w:rsid w:val="00A74C59"/>
     <w:pPr>
@@ -3497,9 +3442,9 @@
       </w:tblBorders>
     </w:tblPr>
   </w:style>
-  <w:style w:type="table" w:styleId="Gemiddeldearcering2-accent5">
+  <w:style w:type="table" w:styleId="MediumShading2-Accent5">
     <w:name w:val="Medium Shading 2 Accent 5"/>
-    <w:basedOn w:val="Standaardtabel"/>
+    <w:basedOn w:val="TableNormal"/>
     <w:uiPriority w:val="64"/>
     <w:semiHidden/>
     <w:unhideWhenUsed/>
@@ -3645,10 +3590,10 @@
       </w:tcPr>
     </w:tblStylePr>
   </w:style>
-  <w:style w:type="character" w:customStyle="1" w:styleId="Kop3Char">
-    <w:name w:val="Kop 3 Char"/>
-    <w:basedOn w:val="Standaardalinea-lettertype"/>
-    <w:link w:val="Kop3"/>
+  <w:style w:type="character" w:customStyle="1" w:styleId="Heading3Char">
+    <w:name w:val="Heading 3 Char"/>
+    <w:basedOn w:val="DefaultParagraphFont"/>
+    <w:link w:val="Heading3"/>
     <w:uiPriority w:val="9"/>
     <w:rsid w:val="008B64FC"/>
     <w:rPr>
@@ -3658,9 +3603,9 @@
       <w:szCs w:val="24"/>
     </w:rPr>
   </w:style>
-  <w:style w:type="table" w:styleId="Rastertabel4-Accent1">
+  <w:style w:type="table" w:styleId="GridTable4-Accent1">
     <w:name w:val="Grid Table 4 Accent 1"/>
-    <w:basedOn w:val="Standaardtabel"/>
+    <w:basedOn w:val="TableNormal"/>
     <w:uiPriority w:val="49"/>
     <w:rsid w:val="008B64FC"/>
     <w:pPr>
@@ -3734,9 +3679,9 @@
       </w:tcPr>
     </w:tblStylePr>
   </w:style>
-  <w:style w:type="paragraph" w:styleId="Lijstalinea">
+  <w:style w:type="paragraph" w:styleId="ListParagraph">
     <w:name w:val="List Paragraph"/>
-    <w:basedOn w:val="Standaard"/>
+    <w:basedOn w:val="Normal"/>
     <w:uiPriority w:val="34"/>
     <w:qFormat/>
     <w:rsid w:val="009C4B71"/>
@@ -3745,9 +3690,9 @@
       <w:contextualSpacing/>
     </w:pPr>
   </w:style>
-  <w:style w:type="character" w:styleId="Verwijzingopmerking">
+  <w:style w:type="character" w:styleId="CommentReference">
     <w:name w:val="annotation reference"/>
-    <w:basedOn w:val="Standaardalinea-lettertype"/>
+    <w:basedOn w:val="DefaultParagraphFont"/>
     <w:uiPriority w:val="99"/>
     <w:semiHidden/>
     <w:unhideWhenUsed/>
@@ -3757,10 +3702,10 @@
       <w:szCs w:val="16"/>
     </w:rPr>
   </w:style>
-  <w:style w:type="paragraph" w:styleId="Tekstopmerking">
+  <w:style w:type="paragraph" w:styleId="CommentText">
     <w:name w:val="annotation text"/>
-    <w:basedOn w:val="Standaard"/>
-    <w:link w:val="TekstopmerkingChar"/>
+    <w:basedOn w:val="Normal"/>
+    <w:link w:val="CommentTextChar"/>
     <w:uiPriority w:val="99"/>
     <w:semiHidden/>
     <w:unhideWhenUsed/>
@@ -3773,10 +3718,10 @@
       <w:szCs w:val="20"/>
     </w:rPr>
   </w:style>
-  <w:style w:type="character" w:customStyle="1" w:styleId="TekstopmerkingChar">
-    <w:name w:val="Tekst opmerking Char"/>
-    <w:basedOn w:val="Standaardalinea-lettertype"/>
-    <w:link w:val="Tekstopmerking"/>
+  <w:style w:type="character" w:customStyle="1" w:styleId="CommentTextChar">
+    <w:name w:val="Comment Text Char"/>
+    <w:basedOn w:val="DefaultParagraphFont"/>
+    <w:link w:val="CommentText"/>
     <w:uiPriority w:val="99"/>
     <w:semiHidden/>
     <w:rsid w:val="0099720E"/>
@@ -3786,11 +3731,11 @@
       <w:szCs w:val="20"/>
     </w:rPr>
   </w:style>
-  <w:style w:type="paragraph" w:styleId="Onderwerpvanopmerking">
+  <w:style w:type="paragraph" w:styleId="CommentSubject">
     <w:name w:val="annotation subject"/>
-    <w:basedOn w:val="Tekstopmerking"/>
-    <w:next w:val="Tekstopmerking"/>
-    <w:link w:val="OnderwerpvanopmerkingChar"/>
+    <w:basedOn w:val="CommentText"/>
+    <w:next w:val="CommentText"/>
+    <w:link w:val="CommentSubjectChar"/>
     <w:uiPriority w:val="99"/>
     <w:semiHidden/>
     <w:unhideWhenUsed/>
@@ -3800,10 +3745,10 @@
       <w:bCs/>
     </w:rPr>
   </w:style>
-  <w:style w:type="character" w:customStyle="1" w:styleId="OnderwerpvanopmerkingChar">
-    <w:name w:val="Onderwerp van opmerking Char"/>
-    <w:basedOn w:val="TekstopmerkingChar"/>
-    <w:link w:val="Onderwerpvanopmerking"/>
+  <w:style w:type="character" w:customStyle="1" w:styleId="CommentSubjectChar">
+    <w:name w:val="Comment Subject Char"/>
+    <w:basedOn w:val="CommentTextChar"/>
+    <w:link w:val="CommentSubject"/>
     <w:uiPriority w:val="99"/>
     <w:semiHidden/>
     <w:rsid w:val="0099720E"/>
@@ -3815,10 +3760,10 @@
       <w:szCs w:val="20"/>
     </w:rPr>
   </w:style>
-  <w:style w:type="paragraph" w:styleId="Ballontekst">
+  <w:style w:type="paragraph" w:styleId="BalloonText">
     <w:name w:val="Balloon Text"/>
-    <w:basedOn w:val="Standaard"/>
-    <w:link w:val="BallontekstChar"/>
+    <w:basedOn w:val="Normal"/>
+    <w:link w:val="BalloonTextChar"/>
     <w:uiPriority w:val="99"/>
     <w:semiHidden/>
     <w:unhideWhenUsed/>
@@ -3832,10 +3777,10 @@
       <w:szCs w:val="18"/>
     </w:rPr>
   </w:style>
-  <w:style w:type="character" w:customStyle="1" w:styleId="BallontekstChar">
-    <w:name w:val="Ballontekst Char"/>
-    <w:basedOn w:val="Standaardalinea-lettertype"/>
-    <w:link w:val="Ballontekst"/>
+  <w:style w:type="character" w:customStyle="1" w:styleId="BalloonTextChar">
+    <w:name w:val="Balloon Text Char"/>
+    <w:basedOn w:val="DefaultParagraphFont"/>
+    <w:link w:val="BalloonText"/>
     <w:uiPriority w:val="99"/>
     <w:semiHidden/>
     <w:rsid w:val="0099720E"/>
@@ -4133,7 +4078,7 @@
 </file>
 
 <file path=customXml/itemProps2.xml><?xml version="1.0" encoding="utf-8"?>
-<ds:datastoreItem xmlns:ds="http://schemas.openxmlformats.org/officeDocument/2006/customXml" ds:itemID="{49B38C70-E7BD-464A-9B1D-24625BF8AC80}">
+<ds:datastoreItem xmlns:ds="http://schemas.openxmlformats.org/officeDocument/2006/customXml" ds:itemID="{8252FD48-B088-424A-ADDB-A28BCD944A0A}">
   <ds:schemaRefs>
     <ds:schemaRef ds:uri="http://schemas.openxmlformats.org/officeDocument/2006/bibliography"/>
   </ds:schemaRefs>

</xml_diff>

<commit_message>
Klassediagram vanuit visual studio en app geupdate.
</commit_message>
<xml_diff>
--- a/Documentatie/Kerntaak-2/2.1.4_Procedure-voor-aanleveren-van-gegevens/2017-04-20_Procedure-voor-aanleveren-van-gegevens_V1.docx
+++ b/Documentatie/Kerntaak-2/2.1.4_Procedure-voor-aanleveren-van-gegevens/2017-04-20_Procedure-voor-aanleveren-van-gegevens_V1.docx
@@ -109,14 +109,12 @@
                                   </w:rPr>
                                   <w:br/>
                                 </w:r>
-                                <w:proofErr w:type="spellStart"/>
                                 <w:r>
                                   <w:rPr>
                                     <w:lang w:val="en-US"/>
                                   </w:rPr>
                                   <w:t>Klas</w:t>
                                 </w:r>
-                                <w:proofErr w:type="spellEnd"/>
                                 <w:r>
                                   <w:rPr>
                                     <w:lang w:val="en-US"/>
@@ -129,14 +127,12 @@
                                   </w:rPr>
                                   <w:br/>
                                 </w:r>
-                                <w:proofErr w:type="spellStart"/>
                                 <w:r>
                                   <w:rPr>
                                     <w:lang w:val="en-US"/>
                                   </w:rPr>
                                   <w:t>Examencasus</w:t>
                                 </w:r>
-                                <w:proofErr w:type="spellEnd"/>
                                 <w:r>
                                   <w:rPr>
                                     <w:lang w:val="en-US"/>
@@ -872,7 +868,7 @@
           <w:r>
             <w:fldChar w:fldCharType="separate"/>
           </w:r>
-          <w:hyperlink w:anchor="_Toc484784391" w:history="1">
+          <w:hyperlink w:anchor="_Toc484789750" w:history="1">
             <w:r>
               <w:rPr>
                 <w:rStyle w:val="Hyperlink"/>
@@ -899,7 +895,7 @@
                 <w:noProof/>
                 <w:webHidden/>
               </w:rPr>
-              <w:instrText xml:space="preserve"> PAGEREF _Toc484784391 \h </w:instrText>
+              <w:instrText xml:space="preserve"> PAGEREF _Toc484789750 \h </w:instrText>
             </w:r>
             <w:r>
               <w:rPr>
@@ -942,7 +938,7 @@
               <w:lang w:val="en-GB" w:eastAsia="en-GB"/>
             </w:rPr>
           </w:pPr>
-          <w:hyperlink w:anchor="_Toc484784392" w:history="1">
+          <w:hyperlink w:anchor="_Toc484789751" w:history="1">
             <w:r>
               <w:rPr>
                 <w:rStyle w:val="Hyperlink"/>
@@ -969,7 +965,7 @@
                 <w:noProof/>
                 <w:webHidden/>
               </w:rPr>
-              <w:instrText xml:space="preserve"> PAGEREF _Toc484784392 \h </w:instrText>
+              <w:instrText xml:space="preserve"> PAGEREF _Toc484789751 \h </w:instrText>
             </w:r>
             <w:r>
               <w:rPr>
@@ -1012,7 +1008,7 @@
               <w:lang w:val="en-GB" w:eastAsia="en-GB"/>
             </w:rPr>
           </w:pPr>
-          <w:hyperlink w:anchor="_Toc484784393" w:history="1">
+          <w:hyperlink w:anchor="_Toc484789752" w:history="1">
             <w:r>
               <w:rPr>
                 <w:rStyle w:val="Hyperlink"/>
@@ -1039,7 +1035,7 @@
                 <w:noProof/>
                 <w:webHidden/>
               </w:rPr>
-              <w:instrText xml:space="preserve"> PAGEREF _Toc484784393 \h </w:instrText>
+              <w:instrText xml:space="preserve"> PAGEREF _Toc484789752 \h </w:instrText>
             </w:r>
             <w:r>
               <w:rPr>
@@ -1082,7 +1078,7 @@
               <w:lang w:val="en-GB" w:eastAsia="en-GB"/>
             </w:rPr>
           </w:pPr>
-          <w:hyperlink w:anchor="_Toc484784394" w:history="1">
+          <w:hyperlink w:anchor="_Toc484789753" w:history="1">
             <w:r>
               <w:rPr>
                 <w:rStyle w:val="Hyperlink"/>
@@ -1109,7 +1105,7 @@
                 <w:noProof/>
                 <w:webHidden/>
               </w:rPr>
-              <w:instrText xml:space="preserve"> PAGEREF _Toc484784394 \h </w:instrText>
+              <w:instrText xml:space="preserve"> PAGEREF _Toc484789753 \h </w:instrText>
             </w:r>
             <w:r>
               <w:rPr>
@@ -1152,7 +1148,7 @@
               <w:lang w:val="en-GB" w:eastAsia="en-GB"/>
             </w:rPr>
           </w:pPr>
-          <w:hyperlink w:anchor="_Toc484784395" w:history="1">
+          <w:hyperlink w:anchor="_Toc484789754" w:history="1">
             <w:r>
               <w:rPr>
                 <w:rStyle w:val="Hyperlink"/>
@@ -1179,7 +1175,7 @@
                 <w:noProof/>
                 <w:webHidden/>
               </w:rPr>
-              <w:instrText xml:space="preserve"> PAGEREF _Toc484784395 \h </w:instrText>
+              <w:instrText xml:space="preserve"> PAGEREF _Toc484789754 \h </w:instrText>
             </w:r>
             <w:r>
               <w:rPr>
@@ -1222,7 +1218,7 @@
               <w:lang w:val="en-GB" w:eastAsia="en-GB"/>
             </w:rPr>
           </w:pPr>
-          <w:hyperlink w:anchor="_Toc484784396" w:history="1">
+          <w:hyperlink w:anchor="_Toc484789755" w:history="1">
             <w:r>
               <w:rPr>
                 <w:rStyle w:val="Hyperlink"/>
@@ -1249,7 +1245,7 @@
                 <w:noProof/>
                 <w:webHidden/>
               </w:rPr>
-              <w:instrText xml:space="preserve"> PAGEREF _Toc484784396 \h </w:instrText>
+              <w:instrText xml:space="preserve"> PAGEREF _Toc484789755 \h </w:instrText>
             </w:r>
             <w:r>
               <w:rPr>
@@ -1292,7 +1288,7 @@
               <w:lang w:val="en-GB" w:eastAsia="en-GB"/>
             </w:rPr>
           </w:pPr>
-          <w:hyperlink w:anchor="_Toc484784397" w:history="1">
+          <w:hyperlink w:anchor="_Toc484789756" w:history="1">
             <w:r>
               <w:rPr>
                 <w:rStyle w:val="Hyperlink"/>
@@ -1319,7 +1315,7 @@
                 <w:noProof/>
                 <w:webHidden/>
               </w:rPr>
-              <w:instrText xml:space="preserve"> PAGEREF _Toc484784397 \h </w:instrText>
+              <w:instrText xml:space="preserve"> PAGEREF _Toc484789756 \h </w:instrText>
             </w:r>
             <w:r>
               <w:rPr>
@@ -1362,7 +1358,7 @@
               <w:lang w:val="en-GB" w:eastAsia="en-GB"/>
             </w:rPr>
           </w:pPr>
-          <w:hyperlink w:anchor="_Toc484784398" w:history="1">
+          <w:hyperlink w:anchor="_Toc484789757" w:history="1">
             <w:r>
               <w:rPr>
                 <w:rStyle w:val="Hyperlink"/>
@@ -1389,7 +1385,7 @@
                 <w:noProof/>
                 <w:webHidden/>
               </w:rPr>
-              <w:instrText xml:space="preserve"> PAGEREF _Toc484784398 \h </w:instrText>
+              <w:instrText xml:space="preserve"> PAGEREF _Toc484789757 \h </w:instrText>
             </w:r>
             <w:r>
               <w:rPr>
@@ -1441,7 +1437,7 @@
       <w:pPr>
         <w:pStyle w:val="Kop1"/>
       </w:pPr>
-      <w:bookmarkStart w:id="0" w:name="_Toc484784391"/>
+      <w:bookmarkStart w:id="0" w:name="_Toc484789750"/>
       <w:r>
         <w:lastRenderedPageBreak/>
         <w:t>Inleiding</w:t>
@@ -1463,19 +1459,17 @@
       <w:r>
         <w:br w:type="page"/>
       </w:r>
-      <w:bookmarkStart w:id="1" w:name="_GoBack"/>
-      <w:bookmarkEnd w:id="1"/>
     </w:p>
     <w:p>
       <w:pPr>
         <w:pStyle w:val="Kop1"/>
       </w:pPr>
-      <w:bookmarkStart w:id="2" w:name="_Toc484784392"/>
+      <w:bookmarkStart w:id="1" w:name="_Toc484789751"/>
       <w:r>
         <w:lastRenderedPageBreak/>
         <w:t>Aanleveren van gegevens</w:t>
       </w:r>
-      <w:bookmarkEnd w:id="2"/>
+      <w:bookmarkEnd w:id="1"/>
     </w:p>
     <w:p>
       <w:pPr>
@@ -1662,10 +1656,7 @@
         <w:t>Vervolgens</w:t>
       </w:r>
       <w:r>
-        <w:t xml:space="preserve"> </w:t>
-      </w:r>
-      <w:r>
-        <w:t>in de melding die u krijgt</w:t>
+        <w:t xml:space="preserve"> in de melding die u krijgt</w:t>
       </w:r>
       <w:r>
         <w:t xml:space="preserve"> klikt u op “Doorgaan”.</w:t>
@@ -1691,10 +1682,25 @@
         <w:t>het</w:t>
       </w:r>
       <w:r>
-        <w:t xml:space="preserve"> nieuwe scherm is geopend, </w:t>
-      </w:r>
-      <w:r>
-        <w:t>klikt u op “Verzenden”.</w:t>
+        <w:t xml:space="preserve"> volgende</w:t>
+      </w:r>
+      <w:r>
+        <w:t xml:space="preserve"> scherm is geopend, </w:t>
+      </w:r>
+      <w:r>
+        <w:t>klikt u op het verstuur icoon</w:t>
+      </w:r>
+      <w:r>
+        <w:t xml:space="preserve"> (derde icoon</w:t>
+      </w:r>
+      <w:r>
+        <w:t>, in het onderstaande menu</w:t>
+      </w:r>
+      <w:r>
+        <w:t>)</w:t>
+      </w:r>
+      <w:r>
+        <w:t>.</w:t>
       </w:r>
     </w:p>
     <w:p/>
@@ -1702,43 +1708,71 @@
       <w:pPr>
         <w:pStyle w:val="Kop1"/>
       </w:pPr>
-      <w:bookmarkStart w:id="3" w:name="_Toc484784393"/>
+      <w:bookmarkStart w:id="2" w:name="_Toc484789752"/>
       <w:r>
         <w:t>Format</w:t>
+      </w:r>
+      <w:bookmarkEnd w:id="2"/>
+    </w:p>
+    <w:p>
+      <w:pPr>
+        <w:pStyle w:val="Kop2"/>
+      </w:pPr>
+      <w:bookmarkStart w:id="3" w:name="_Toc484789753"/>
+      <w:r>
+        <w:t>Format van naam</w:t>
       </w:r>
       <w:bookmarkEnd w:id="3"/>
     </w:p>
     <w:p>
+      <w:r>
+        <w:t>De naam mag</w:t>
+      </w:r>
+      <w:r>
+        <w:t xml:space="preserve"> minimaal 2 letters en</w:t>
+      </w:r>
+      <w:r>
+        <w:t xml:space="preserve"> maximaal </w:t>
+      </w:r>
+      <w:r>
+        <w:t>25</w:t>
+      </w:r>
+      <w:r>
+        <w:t xml:space="preserve"> letters bevatten. Er mag een spatie en een </w:t>
+      </w:r>
+      <w:r>
+        <w:t>koppelteken</w:t>
+      </w:r>
+      <w:r>
+        <w:t xml:space="preserve"> in de naam zitten.</w:t>
+      </w:r>
+    </w:p>
+    <w:p/>
+    <w:p>
       <w:pPr>
         <w:pStyle w:val="Kop2"/>
       </w:pPr>
-      <w:bookmarkStart w:id="4" w:name="_Toc484784394"/>
-      <w:r>
-        <w:t>Format van naam</w:t>
+      <w:bookmarkStart w:id="4" w:name="_Toc484789754"/>
+      <w:r>
+        <w:t>Format van email</w:t>
       </w:r>
       <w:bookmarkEnd w:id="4"/>
     </w:p>
     <w:p>
       <w:r>
-        <w:t>De naam mag</w:t>
-      </w:r>
-      <w:r>
-        <w:t xml:space="preserve"> minimaal 2 letters en</w:t>
+        <w:t>De email mag</w:t>
+      </w:r>
+      <w:r>
+        <w:t xml:space="preserve"> minimaal 6 karakters en</w:t>
       </w:r>
       <w:r>
         <w:t xml:space="preserve"> maximaal </w:t>
       </w:r>
       <w:r>
-        <w:t>25</w:t>
-      </w:r>
-      <w:r>
-        <w:t xml:space="preserve"> letters bevatten. Er mag een spatie en een </w:t>
-      </w:r>
-      <w:r>
-        <w:t>koppelteken</w:t>
-      </w:r>
-      <w:r>
-        <w:t xml:space="preserve"> in de naam zitten.</w:t>
+        <w:t>60</w:t>
+      </w:r>
+      <w:r>
+        <w:t xml:space="preserve"> karakters bevatten. Elke karakter mag erin voor komen. Echter moet het een legitiem email adres zijn en dit email adres moet berichten kunnen ontvangen. </w:t>
       </w:r>
     </w:p>
     <w:p/>
@@ -1746,27 +1780,39 @@
       <w:pPr>
         <w:pStyle w:val="Kop2"/>
       </w:pPr>
-      <w:bookmarkStart w:id="5" w:name="_Toc484784395"/>
-      <w:r>
-        <w:t>Format van email</w:t>
+      <w:bookmarkStart w:id="5" w:name="_Toc484789755"/>
+      <w:r>
+        <w:t xml:space="preserve">Format van </w:t>
+      </w:r>
+      <w:r>
+        <w:t>telefoonnummer</w:t>
       </w:r>
       <w:bookmarkEnd w:id="5"/>
     </w:p>
     <w:p>
       <w:r>
-        <w:t>De email mag</w:t>
-      </w:r>
-      <w:r>
-        <w:t xml:space="preserve"> minimaal 6 karakters en</w:t>
+        <w:t xml:space="preserve">De </w:t>
+      </w:r>
+      <w:r>
+        <w:t>telefoonnummer</w:t>
+      </w:r>
+      <w:r>
+        <w:t xml:space="preserve"> mag minimaal 10 karakters en</w:t>
       </w:r>
       <w:r>
         <w:t xml:space="preserve"> maximaal </w:t>
       </w:r>
       <w:r>
-        <w:t>60</w:t>
-      </w:r>
-      <w:r>
-        <w:t xml:space="preserve"> karakters bevatten. Elke karakter mag erin voor komen. Echter moet het een legitiem email adres zijn en dit email adres moet berichten kunnen ontvangen. </w:t>
+        <w:t>15</w:t>
+      </w:r>
+      <w:r>
+        <w:t xml:space="preserve"> karakters bevatten. Er mogen alleen cijfers, koppeltekens en spaties gebruikt worden. Het </w:t>
+      </w:r>
+      <w:r>
+        <w:t>telefoonnummer</w:t>
+      </w:r>
+      <w:r>
+        <w:t xml:space="preserve"> moet legitiem zijn en mag niet verlopen zijn. </w:t>
       </w:r>
     </w:p>
     <w:p/>
@@ -1774,79 +1820,34 @@
       <w:pPr>
         <w:pStyle w:val="Kop2"/>
       </w:pPr>
-      <w:bookmarkStart w:id="6" w:name="_Toc484784396"/>
-      <w:r>
-        <w:t xml:space="preserve">Format van </w:t>
-      </w:r>
-      <w:r>
-        <w:t>telefoonnummer</w:t>
+      <w:bookmarkStart w:id="6" w:name="_Toc484789756"/>
+      <w:r>
+        <w:t>Format van bericht</w:t>
       </w:r>
       <w:bookmarkEnd w:id="6"/>
     </w:p>
     <w:p>
-      <w:proofErr w:type="gramStart"/>
-      <w:r>
-        <w:t>De</w:t>
-      </w:r>
-      <w:proofErr w:type="gramEnd"/>
-      <w:r>
-        <w:t xml:space="preserve"> </w:t>
-      </w:r>
-      <w:r>
-        <w:t>telefoonnummer</w:t>
-      </w:r>
-      <w:r>
-        <w:t xml:space="preserve"> mag minimaal 10 karakters en</w:t>
-      </w:r>
-      <w:r>
-        <w:t xml:space="preserve"> maximaal </w:t>
-      </w:r>
-      <w:r>
-        <w:t>15</w:t>
-      </w:r>
-      <w:r>
-        <w:t xml:space="preserve"> karakters bevatten. Er mogen alleen cijfers, koppeltekens en spaties gebruikt worden. Het </w:t>
-      </w:r>
-      <w:r>
-        <w:t>telefoonnummer</w:t>
-      </w:r>
-      <w:r>
-        <w:t xml:space="preserve"> moet legitiem zijn en mag niet verlopen zijn. </w:t>
-      </w:r>
-    </w:p>
-    <w:p/>
-    <w:p>
-      <w:pPr>
-        <w:pStyle w:val="Kop2"/>
-      </w:pPr>
-      <w:bookmarkStart w:id="7" w:name="_Toc484784397"/>
-      <w:r>
-        <w:t>Format van bericht</w:t>
-      </w:r>
-      <w:bookmarkEnd w:id="7"/>
+      <w:r>
+        <w:t xml:space="preserve">Het bericht mag elke karakter bevatten. Er mag een bericht in komen te staan van minimaal </w:t>
+      </w:r>
+      <w:r>
+        <w:t>10</w:t>
+      </w:r>
+      <w:r>
+        <w:t xml:space="preserve"> karakters en maximaal </w:t>
+      </w:r>
+      <w:r>
+        <w:t>1000</w:t>
+      </w:r>
+      <w:r>
+        <w:t xml:space="preserve"> karakters. </w:t>
+      </w:r>
     </w:p>
     <w:p>
       <w:r>
-        <w:t xml:space="preserve">Het bericht mag elke karakter bevatten. Er mag een bericht in komen te staan van minimaal </w:t>
-      </w:r>
-      <w:r>
-        <w:t>10</w:t>
-      </w:r>
-      <w:r>
-        <w:t xml:space="preserve"> karakters en maximaal </w:t>
-      </w:r>
-      <w:r>
-        <w:t>1000</w:t>
-      </w:r>
-      <w:r>
-        <w:t xml:space="preserve"> karakters. </w:t>
-      </w:r>
-    </w:p>
-    <w:p>
-      <w:r>
         <w:br w:type="column"/>
       </w:r>
-      <w:bookmarkStart w:id="8" w:name="_Toc484784398"/>
+      <w:bookmarkStart w:id="7" w:name="_Toc484789757"/>
       <w:r>
         <w:rPr>
           <w:rStyle w:val="Kop1Char"/>
@@ -1854,7 +1855,7 @@
         <w:lastRenderedPageBreak/>
         <w:t>Revisie</w:t>
       </w:r>
-      <w:bookmarkEnd w:id="8"/>
+      <w:bookmarkEnd w:id="7"/>
     </w:p>
     <w:p>
       <w:r>
@@ -2079,28 +2080,12 @@
                 <w:lang w:eastAsia="nl-NL"/>
               </w:rPr>
             </w:pPr>
-            <w:proofErr w:type="spellStart"/>
-            <w:r>
-              <w:rPr>
-                <w:lang w:eastAsia="nl-NL"/>
-              </w:rPr>
-              <w:t>Santino</w:t>
-            </w:r>
-            <w:proofErr w:type="spellEnd"/>
-            <w:r>
-              <w:rPr>
-                <w:lang w:eastAsia="nl-NL"/>
-              </w:rPr>
-              <w:t xml:space="preserve"> </w:t>
-            </w:r>
-            <w:proofErr w:type="spellStart"/>
-            <w:r>
-              <w:rPr>
-                <w:lang w:eastAsia="nl-NL"/>
-              </w:rPr>
-              <w:t>Bonora</w:t>
-            </w:r>
-            <w:proofErr w:type="spellEnd"/>
+            <w:r>
+              <w:rPr>
+                <w:lang w:eastAsia="nl-NL"/>
+              </w:rPr>
+              <w:t>Santino Bonora</w:t>
+            </w:r>
           </w:p>
         </w:tc>
         <w:tc>
@@ -2129,8 +2114,10 @@
               <w:rPr>
                 <w:lang w:eastAsia="nl-NL"/>
               </w:rPr>
-              <w:t>.1</w:t>
-            </w:r>
+              <w:t>.3</w:t>
+            </w:r>
+            <w:bookmarkStart w:id="8" w:name="_GoBack"/>
+            <w:bookmarkEnd w:id="8"/>
           </w:p>
         </w:tc>
       </w:tr>
@@ -2332,28 +2319,12 @@
               </w:rPr>
               <w:t xml:space="preserve">Tarik Hacialiogullari &amp; </w:t>
             </w:r>
-            <w:proofErr w:type="spellStart"/>
-            <w:r>
-              <w:rPr>
-                <w:lang w:eastAsia="nl-NL"/>
-              </w:rPr>
-              <w:t>Santino</w:t>
-            </w:r>
-            <w:proofErr w:type="spellEnd"/>
-            <w:r>
-              <w:rPr>
-                <w:lang w:eastAsia="nl-NL"/>
-              </w:rPr>
-              <w:t xml:space="preserve"> </w:t>
-            </w:r>
-            <w:proofErr w:type="spellStart"/>
-            <w:r>
-              <w:rPr>
-                <w:lang w:eastAsia="nl-NL"/>
-              </w:rPr>
-              <w:t>Bonora</w:t>
-            </w:r>
-            <w:proofErr w:type="spellEnd"/>
+            <w:r>
+              <w:rPr>
+                <w:lang w:eastAsia="nl-NL"/>
+              </w:rPr>
+              <w:t>Santino Bonora</w:t>
+            </w:r>
           </w:p>
         </w:tc>
         <w:tc>
@@ -2553,7 +2524,7 @@
           <w:rPr>
             <w:noProof/>
           </w:rPr>
-          <w:t>2</w:t>
+          <w:t>4</w:t>
         </w:r>
         <w:r>
           <w:fldChar w:fldCharType="end"/>
@@ -3070,6 +3041,7 @@
     <w:lsdException w:name="HTML Sample" w:semiHidden="1" w:unhideWhenUsed="1"/>
     <w:lsdException w:name="HTML Typewriter" w:semiHidden="1" w:unhideWhenUsed="1"/>
     <w:lsdException w:name="HTML Variable" w:semiHidden="1" w:unhideWhenUsed="1"/>
+    <w:lsdException w:name="Normal Table" w:semiHidden="1" w:unhideWhenUsed="1"/>
     <w:lsdException w:name="annotation subject" w:semiHidden="1" w:unhideWhenUsed="1"/>
     <w:lsdException w:name="No List" w:semiHidden="1" w:unhideWhenUsed="1"/>
     <w:lsdException w:name="Outline List 1" w:semiHidden="1" w:unhideWhenUsed="1"/>
@@ -3114,6 +3086,7 @@
     <w:lsdException w:name="Table Professional" w:semiHidden="1" w:unhideWhenUsed="1"/>
     <w:lsdException w:name="Table Subtle 1" w:semiHidden="1" w:unhideWhenUsed="1"/>
     <w:lsdException w:name="Table Subtle 2" w:semiHidden="1" w:unhideWhenUsed="1"/>
+    <w:lsdException w:name="Table Web 1" w:semiHidden="1" w:unhideWhenUsed="1"/>
     <w:lsdException w:name="Table Web 2" w:semiHidden="1" w:unhideWhenUsed="1"/>
     <w:lsdException w:name="Table Web 3" w:semiHidden="1" w:unhideWhenUsed="1"/>
     <w:lsdException w:name="Balloon Text" w:semiHidden="1" w:unhideWhenUsed="1"/>
@@ -4304,7 +4277,7 @@
 </file>
 
 <file path=customXml/itemProps2.xml><?xml version="1.0" encoding="utf-8"?>
-<ds:datastoreItem xmlns:ds="http://schemas.openxmlformats.org/officeDocument/2006/customXml" ds:itemID="{60C36F6E-9D82-4257-A482-2ABDC1CEDA96}">
+<ds:datastoreItem xmlns:ds="http://schemas.openxmlformats.org/officeDocument/2006/customXml" ds:itemID="{C83DD23E-69C4-48FB-A00F-733666AAB8A3}">
   <ds:schemaRefs>
     <ds:schemaRef ds:uri="http://schemas.openxmlformats.org/officeDocument/2006/bibliography"/>
   </ds:schemaRefs>

</xml_diff>